<commit_message>
updated reference to pyGrav paper
</commit_message>
<xml_diff>
--- a/pyGravUserManual.docx
+++ b/pyGravUserManual.docx
@@ -403,7 +403,6 @@
                         <w:szCs w:val="80"/>
                       </w:rPr>
                     </w:pPr>
-                    <w:proofErr w:type="spellStart"/>
                     <w:r>
                       <w:rPr>
                         <w:rFonts w:asciiTheme="majorHAnsi" w:eastAsiaTheme="majorEastAsia" w:hAnsiTheme="majorHAnsi" w:cstheme="majorBidi"/>
@@ -420,7 +419,6 @@
                       </w:rPr>
                       <w:t>yGrav</w:t>
                     </w:r>
-                    <w:proofErr w:type="spellEnd"/>
                   </w:p>
                 </w:tc>
               </w:sdtContent>
@@ -468,18 +466,8 @@
                         <w:sz w:val="44"/>
                         <w:szCs w:val="44"/>
                       </w:rPr>
-                      <w:t xml:space="preserve">User </w:t>
+                      <w:t>User manual</w:t>
                     </w:r>
-                    <w:proofErr w:type="spellStart"/>
-                    <w:r>
-                      <w:rPr>
-                        <w:rFonts w:asciiTheme="majorHAnsi" w:eastAsiaTheme="majorEastAsia" w:hAnsiTheme="majorHAnsi" w:cstheme="majorBidi"/>
-                        <w:sz w:val="44"/>
-                        <w:szCs w:val="44"/>
-                      </w:rPr>
-                      <w:t>manual</w:t>
-                    </w:r>
-                    <w:proofErr w:type="spellEnd"/>
                   </w:p>
                 </w:tc>
               </w:sdtContent>
@@ -3553,13 +3541,11 @@
         <w:pStyle w:val="Style1"/>
       </w:pPr>
       <w:bookmarkStart w:id="0" w:name="_Toc429496753"/>
-      <w:proofErr w:type="spellStart"/>
       <w:r>
         <w:lastRenderedPageBreak/>
         <w:t>Overview</w:t>
       </w:r>
       <w:bookmarkEnd w:id="0"/>
-      <w:proofErr w:type="spellEnd"/>
     </w:p>
     <w:p>
       <w:pPr>
@@ -3568,21 +3554,60 @@
           <w:lang w:val="en-US"/>
         </w:rPr>
       </w:pPr>
-      <w:proofErr w:type="spellStart"/>
-      <w:proofErr w:type="gramStart"/>
       <w:r>
         <w:rPr>
           <w:lang w:val="en-US"/>
         </w:rPr>
         <w:t>pyGrav</w:t>
       </w:r>
-      <w:proofErr w:type="spellEnd"/>
-      <w:proofErr w:type="gramEnd"/>
-      <w:r>
-        <w:rPr>
-          <w:lang w:val="en-US"/>
-        </w:rPr>
-        <w:t xml:space="preserve"> is designed f</w:t>
+      <w:r>
+        <w:rPr>
+          <w:lang w:val="en-US"/>
+        </w:rPr>
+        <w:t xml:space="preserve"> </w:t>
+      </w:r>
+      <w:r>
+        <w:rPr>
+          <w:lang w:val="en-US"/>
+        </w:rPr>
+        <w:fldChar w:fldCharType="begin"/>
+      </w:r>
+      <w:r>
+        <w:rPr>
+          <w:lang w:val="en-US"/>
+        </w:rPr>
+        <w:instrText xml:space="preserve"> ADDIN ZOTERO_ITEM CSL_CITATION {"citationID":"gvvm3l7gn","properties":{"formattedCitation":"(Hector and Hinderer, 2016)","plainCitation":"(Hector and Hinderer, 2016)"},"citationItems":[{"id":2708,"uris":["http://zotero.org/users/782112/items/36TEGRNG"],"uri":["http://zotero.org/users/782112/items/36TEGRNG"],"itemData":{"id":2708,"type":"article-journal","title":"pyGrav, a Python-based program for handling and processing relative gravity data","container-title":"Computers &amp; Geosciences","source":"ScienceDirect","abstract":"pyGrav is a Python-based open-source software dedicated to the complete processing of relative-gravity data. It is particularly suited for time-lapse gravity surveys where high precision is sought. Its purpose is to bind together single-task processing codes in a user-friendly interface for handy and fast treatment of raw gravity data from many stations of a network. The intuitive object-based implementation allows to easily integrate additional functions (reading/writing routines, processing schemes, data plots) related to the appropriate object (a station, a loop, or a survey). This makes pyGrav an evolving tool. Raw data can be corrected for tides and air pressure effects. The data selection step features a double table-plot graphical window with either manual or automatic selection according to specific thresholds on data channels (tilts, gravity values, gravity standard deviation, duration of measurements, etc.). Instrumental drifts and gravity residuals are obtained by least square analysis of the dataset. This first step leads to the gravity simple differences between a reference point and any point of the network. When different repetitions of the network are done, the software computes then the gravity double differences and associated errors. The program has been tested on two specific case studies: a large dataset acquired for the study of water storage changes on a small catchment in West Africa, and a dataset operated and processed by several different users for geothermal studies in northern Alsace, France. In both cases, pyGrav proved to be an efficient and easy-to-use solution for the effective processing of relative-gravity data.","URL":"http://www.sciencedirect.com/science/article/pii/S009830041630084X","DOI":"10.1016/j.cageo.2016.03.010","ISSN":"0098-3004","journalAbbreviation":"Computers &amp; Geosciences","author":[{"family":"Hector","given":"Basile"},{"family":"Hinderer","given":"Jacques"}],"issued":{"date-parts":[["2016"]]},"accessed":{"date-parts":[["2016",3,22]]}}}],"schema":"https://github.com/citation-style-language/schema/raw/master/csl-citation.json"} </w:instrText>
+      </w:r>
+      <w:r>
+        <w:rPr>
+          <w:lang w:val="en-US"/>
+        </w:rPr>
+        <w:fldChar w:fldCharType="separate"/>
+      </w:r>
+      <w:r>
+        <w:rPr>
+          <w:rFonts w:ascii="Calibri" w:hAnsi="Calibri"/>
+          <w:lang w:val="en-US"/>
+        </w:rPr>
+        <w:t>(Hector and Hinderer, 2016)</w:t>
+      </w:r>
+      <w:r>
+        <w:rPr>
+          <w:lang w:val="en-US"/>
+        </w:rPr>
+        <w:fldChar w:fldCharType="end"/>
+      </w:r>
+      <w:r>
+        <w:rPr>
+          <w:lang w:val="en-US"/>
+        </w:rPr>
+        <w:t xml:space="preserve"> </w:t>
+      </w:r>
+      <w:r>
+        <w:rPr>
+          <w:lang w:val="en-US"/>
+        </w:rPr>
+        <w:t>is designed f</w:t>
       </w:r>
       <w:r>
         <w:rPr>
@@ -3630,41 +3655,13 @@
         <w:rPr>
           <w:lang w:val="en-US"/>
         </w:rPr>
-        <w:t xml:space="preserve">a graphical user </w:t>
-      </w:r>
-      <w:proofErr w:type="gramStart"/>
-      <w:r>
-        <w:rPr>
-          <w:lang w:val="en-US"/>
-        </w:rPr>
-        <w:t>interface</w:t>
-      </w:r>
-      <w:proofErr w:type="gramEnd"/>
-      <w:r>
-        <w:rPr>
-          <w:lang w:val="en-US"/>
-        </w:rPr>
-        <w:t xml:space="preserve"> (GUI)</w:t>
-      </w:r>
-      <w:r>
-        <w:rPr>
-          <w:lang w:val="en-US"/>
-        </w:rPr>
-        <w:t xml:space="preserve"> or classical Python scripting by calling </w:t>
-      </w:r>
-      <w:proofErr w:type="spellStart"/>
-      <w:r>
-        <w:rPr>
-          <w:lang w:val="en-US"/>
-        </w:rPr>
-        <w:t>pyGrav</w:t>
-      </w:r>
-      <w:proofErr w:type="spellEnd"/>
-      <w:r>
-        <w:rPr>
-          <w:lang w:val="en-US"/>
-        </w:rPr>
-        <w:t xml:space="preserve"> functions</w:t>
+        <w:t>a graphical user interface (GUI)</w:t>
+      </w:r>
+      <w:r>
+        <w:rPr>
+          <w:lang w:val="en-US"/>
+        </w:rPr>
+        <w:t xml:space="preserve"> or classical Python scripting by calling pyGrav functions</w:t>
       </w:r>
       <w:r>
         <w:rPr>
@@ -3676,35 +3673,7 @@
         <w:rPr>
           <w:lang w:val="en-US"/>
         </w:rPr>
-        <w:t xml:space="preserve"> Currently only </w:t>
-      </w:r>
-      <w:proofErr w:type="spellStart"/>
-      <w:r>
-        <w:rPr>
-          <w:lang w:val="en-US"/>
-        </w:rPr>
-        <w:t>Scintrex</w:t>
-      </w:r>
-      <w:proofErr w:type="spellEnd"/>
-      <w:r>
-        <w:rPr>
-          <w:lang w:val="en-US"/>
-        </w:rPr>
-        <w:t xml:space="preserve"> CG5 ASCII file format can be read but any other format may be easily added to </w:t>
-      </w:r>
-      <w:proofErr w:type="spellStart"/>
-      <w:r>
-        <w:rPr>
-          <w:lang w:val="en-US"/>
-        </w:rPr>
-        <w:t>pyGrav</w:t>
-      </w:r>
-      <w:proofErr w:type="spellEnd"/>
-      <w:r>
-        <w:rPr>
-          <w:lang w:val="en-US"/>
-        </w:rPr>
-        <w:t xml:space="preserve"> reading routines.</w:t>
+        <w:t xml:space="preserve"> Currently only Scintrex CG5 ASCII file format can be read but any other format may be easily added to pyGrav reading routines.</w:t>
       </w:r>
       <w:r>
         <w:rPr>
@@ -3917,21 +3886,7 @@
         <w:rPr>
           <w:lang w:val="en-US"/>
         </w:rPr>
-        <w:t xml:space="preserve">The code structure (GUI also coded in object-oriented style, using </w:t>
-      </w:r>
-      <w:proofErr w:type="spellStart"/>
-      <w:r>
-        <w:rPr>
-          <w:lang w:val="en-US"/>
-        </w:rPr>
-        <w:t>PyQt</w:t>
-      </w:r>
-      <w:proofErr w:type="spellEnd"/>
-      <w:r>
-        <w:rPr>
-          <w:lang w:val="en-US"/>
-        </w:rPr>
-        <w:t xml:space="preserve">) allows an easy implementation of additional functions (such as </w:t>
+        <w:t xml:space="preserve">The code structure (GUI also coded in object-oriented style, using PyQt) allows an easy implementation of additional functions (such as </w:t>
       </w:r>
       <w:r>
         <w:rPr>
@@ -4016,21 +3971,7 @@
         <w:rPr>
           <w:lang w:val="en-US"/>
         </w:rPr>
-        <w:t xml:space="preserve"> to get </w:t>
-      </w:r>
-      <w:proofErr w:type="spellStart"/>
-      <w:r>
-        <w:rPr>
-          <w:lang w:val="en-US"/>
-        </w:rPr>
-        <w:t>pyGrav</w:t>
-      </w:r>
-      <w:proofErr w:type="spellEnd"/>
-      <w:r>
-        <w:rPr>
-          <w:lang w:val="en-US"/>
-        </w:rPr>
-        <w:t xml:space="preserve"> to run</w:t>
+        <w:t xml:space="preserve"> to get pyGrav to run</w:t>
       </w:r>
     </w:p>
     <w:p>
@@ -4045,19 +3986,11 @@
           <w:lang w:val="en-US"/>
         </w:rPr>
       </w:pPr>
-      <w:proofErr w:type="spellStart"/>
-      <w:r>
-        <w:rPr>
-          <w:lang w:val="en-US"/>
-        </w:rPr>
-        <w:t>pyGrav</w:t>
-      </w:r>
-      <w:proofErr w:type="spellEnd"/>
-      <w:r>
-        <w:rPr>
-          <w:lang w:val="en-US"/>
-        </w:rPr>
-        <w:t xml:space="preserve"> </w:t>
+      <w:r>
+        <w:rPr>
+          <w:lang w:val="en-US"/>
+        </w:rPr>
+        <w:t xml:space="preserve">pyGrav </w:t>
       </w:r>
       <w:r>
         <w:rPr>
@@ -4116,16 +4049,8 @@
         <w:rPr>
           <w:lang w:val="en-US"/>
         </w:rPr>
-        <w:t xml:space="preserve">. This is the best way for a go-through to </w:t>
-      </w:r>
-      <w:proofErr w:type="spellStart"/>
-      <w:r>
-        <w:rPr>
-          <w:lang w:val="en-US"/>
-        </w:rPr>
-        <w:t>pyGrav</w:t>
-      </w:r>
-      <w:proofErr w:type="spellEnd"/>
+        <w:t>. This is the best way for a go-through to pyGrav</w:t>
+      </w:r>
     </w:p>
     <w:p>
       <w:pPr>
@@ -4221,21 +4146,7 @@
         <w:rPr>
           <w:lang w:val="en-US"/>
         </w:rPr>
-        <w:t xml:space="preserve">, based on the author’s experience and to exploit at best the current capabilities of </w:t>
-      </w:r>
-      <w:proofErr w:type="spellStart"/>
-      <w:r>
-        <w:rPr>
-          <w:lang w:val="en-US"/>
-        </w:rPr>
-        <w:t>pyGrav</w:t>
-      </w:r>
-      <w:proofErr w:type="spellEnd"/>
-      <w:r>
-        <w:rPr>
-          <w:lang w:val="en-US"/>
-        </w:rPr>
-        <w:t>.</w:t>
+        <w:t>, based on the author’s experience and to exploit at best the current capabilities of pyGrav.</w:t>
       </w:r>
     </w:p>
     <w:p>
@@ -4313,21 +4224,7 @@
         <w:rPr>
           <w:lang w:val="en-US"/>
         </w:rPr>
-        <w:t xml:space="preserve"> which can be used within </w:t>
-      </w:r>
-      <w:proofErr w:type="spellStart"/>
-      <w:r>
-        <w:rPr>
-          <w:lang w:val="en-US"/>
-        </w:rPr>
-        <w:t>pyGrav</w:t>
-      </w:r>
-      <w:proofErr w:type="spellEnd"/>
-      <w:r>
-        <w:rPr>
-          <w:lang w:val="en-US"/>
-        </w:rPr>
-        <w:t xml:space="preserve"> (ETERNA and MCGRAVI).</w:t>
+        <w:t xml:space="preserve"> which can be used within pyGrav (ETERNA and MCGRAVI).</w:t>
       </w:r>
     </w:p>
     <w:p>
@@ -4367,21 +4264,11 @@
           <w:lang w:val="en-US"/>
         </w:rPr>
       </w:pPr>
-      <w:proofErr w:type="spellStart"/>
-      <w:proofErr w:type="gramStart"/>
-      <w:r>
-        <w:rPr>
-          <w:lang w:val="en-US"/>
-        </w:rPr>
-        <w:t>pyGrav</w:t>
-      </w:r>
-      <w:proofErr w:type="spellEnd"/>
-      <w:proofErr w:type="gramEnd"/>
-      <w:r>
-        <w:rPr>
-          <w:lang w:val="en-US"/>
-        </w:rPr>
-        <w:t xml:space="preserve"> is a set of </w:t>
+      <w:r>
+        <w:rPr>
+          <w:lang w:val="en-US"/>
+        </w:rPr>
+        <w:t xml:space="preserve">pyGrav is a set of </w:t>
       </w:r>
       <w:r>
         <w:rPr>
@@ -4393,21 +4280,7 @@
         <w:rPr>
           <w:lang w:val="en-US"/>
         </w:rPr>
-        <w:t xml:space="preserve"> python scripts with a .</w:t>
-      </w:r>
-      <w:proofErr w:type="spellStart"/>
-      <w:r>
-        <w:rPr>
-          <w:lang w:val="en-US"/>
-        </w:rPr>
-        <w:t>py</w:t>
-      </w:r>
-      <w:proofErr w:type="spellEnd"/>
-      <w:r>
-        <w:rPr>
-          <w:lang w:val="en-US"/>
-        </w:rPr>
-        <w:t xml:space="preserve"> extension: </w:t>
+        <w:t xml:space="preserve"> python scripts with a .py extension: </w:t>
       </w:r>
       <w:r>
         <w:rPr>
@@ -4512,16 +4385,8 @@
         <w:rPr>
           <w:lang w:val="en-US"/>
         </w:rPr>
-        <w:t xml:space="preserve">, only hosts functions for displaying and interacting with the data in the data selection step of </w:t>
-      </w:r>
-      <w:proofErr w:type="spellStart"/>
-      <w:r>
-        <w:rPr>
-          <w:lang w:val="en-US"/>
-        </w:rPr>
-        <w:t>pyGrav</w:t>
-      </w:r>
-      <w:proofErr w:type="spellEnd"/>
+        <w:t>, only hosts functions for displaying and interacting with the data in the data selection step of pyGrav</w:t>
+      </w:r>
       <w:r>
         <w:rPr>
           <w:lang w:val="en-US"/>
@@ -4560,23 +4425,7 @@
           <w:b/>
           <w:lang w:val="en-US"/>
         </w:rPr>
-        <w:t xml:space="preserve"> </w:t>
-      </w:r>
-      <w:proofErr w:type="spellStart"/>
-      <w:r>
-        <w:rPr>
-          <w:b/>
-          <w:lang w:val="en-US"/>
-        </w:rPr>
-        <w:t>pyGrav</w:t>
-      </w:r>
-      <w:proofErr w:type="spellEnd"/>
-      <w:r>
-        <w:rPr>
-          <w:b/>
-          <w:lang w:val="en-US"/>
-        </w:rPr>
-        <w:t xml:space="preserve"> user interface, run the </w:t>
+        <w:t xml:space="preserve"> pyGrav user interface, run the </w:t>
       </w:r>
       <w:r>
         <w:rPr>
@@ -4610,55 +4459,13 @@
         <w:rPr>
           <w:lang w:val="en-US"/>
         </w:rPr>
-        <w:t xml:space="preserve">A good way to run and/or edit a python script is to use </w:t>
-      </w:r>
-      <w:proofErr w:type="spellStart"/>
-      <w:r>
-        <w:rPr>
-          <w:lang w:val="en-US"/>
-        </w:rPr>
-        <w:t>Spyder</w:t>
-      </w:r>
-      <w:proofErr w:type="spellEnd"/>
-      <w:r>
-        <w:rPr>
-          <w:lang w:val="en-US"/>
-        </w:rPr>
-        <w:t xml:space="preserve">, a visual interface similar to </w:t>
-      </w:r>
-      <w:proofErr w:type="spellStart"/>
-      <w:r>
-        <w:rPr>
-          <w:lang w:val="en-US"/>
-        </w:rPr>
-        <w:t>Matlab</w:t>
-      </w:r>
-      <w:proofErr w:type="spellEnd"/>
-      <w:r>
-        <w:rPr>
-          <w:lang w:val="en-US"/>
-        </w:rPr>
-        <w:t xml:space="preserve"> which provides a script editor and code structure, console…</w:t>
-      </w:r>
-      <w:r>
-        <w:rPr>
-          <w:lang w:val="en-US"/>
-        </w:rPr>
-        <w:t xml:space="preserve"> Once in </w:t>
-      </w:r>
-      <w:proofErr w:type="spellStart"/>
-      <w:r>
-        <w:rPr>
-          <w:lang w:val="en-US"/>
-        </w:rPr>
-        <w:t>Spyder</w:t>
-      </w:r>
-      <w:proofErr w:type="spellEnd"/>
-      <w:r>
-        <w:rPr>
-          <w:lang w:val="en-US"/>
-        </w:rPr>
-        <w:t xml:space="preserve">, open the pyGrav_main.py script and run it using F5. </w:t>
+        <w:t>A good way to run and/or edit a python script is to use Spyder, a visual interface similar to Matlab which provides a script editor and code structure, console…</w:t>
+      </w:r>
+      <w:r>
+        <w:rPr>
+          <w:lang w:val="en-US"/>
+        </w:rPr>
+        <w:t xml:space="preserve"> Once in Spyder, open the pyGrav_main.py script and run it using F5. </w:t>
       </w:r>
     </w:p>
     <w:p>
@@ -4700,21 +4507,7 @@
         <w:rPr>
           <w:lang w:val="en-US"/>
         </w:rPr>
-        <w:t xml:space="preserve">a good option is to download and install </w:t>
-      </w:r>
-      <w:proofErr w:type="spellStart"/>
-      <w:r>
-        <w:rPr>
-          <w:lang w:val="en-US"/>
-        </w:rPr>
-        <w:t>Spyder</w:t>
-      </w:r>
-      <w:proofErr w:type="spellEnd"/>
-      <w:r>
-        <w:rPr>
-          <w:lang w:val="en-US"/>
-        </w:rPr>
-        <w:t xml:space="preserve"> together with an extensive list of Python modules. Good options are </w:t>
+        <w:t xml:space="preserve">a good option is to download and install Spyder together with an extensive list of Python modules. Good options are </w:t>
       </w:r>
       <w:r>
         <w:rPr>
@@ -4755,32 +4548,7 @@
           <w:b/>
           <w:lang w:val="en-US"/>
         </w:rPr>
-        <w:t>Python(</w:t>
-      </w:r>
-      <w:proofErr w:type="spellStart"/>
-      <w:r>
-        <w:rPr>
-          <w:b/>
-          <w:lang w:val="en-US"/>
-        </w:rPr>
-        <w:t>x</w:t>
-      </w:r>
-      <w:proofErr w:type="gramStart"/>
-      <w:r>
-        <w:rPr>
-          <w:b/>
-          <w:lang w:val="en-US"/>
-        </w:rPr>
-        <w:t>,y</w:t>
-      </w:r>
-      <w:proofErr w:type="spellEnd"/>
-      <w:proofErr w:type="gramEnd"/>
-      <w:r>
-        <w:rPr>
-          <w:b/>
-          <w:lang w:val="en-US"/>
-        </w:rPr>
-        <w:t>)</w:t>
+        <w:t>Python(x,y)</w:t>
       </w:r>
       <w:r>
         <w:rPr>
@@ -4825,21 +4593,7 @@
         <w:rPr>
           <w:lang w:val="en-US"/>
         </w:rPr>
-        <w:t xml:space="preserve">For Linux users, </w:t>
-      </w:r>
-      <w:proofErr w:type="spellStart"/>
-      <w:r>
-        <w:rPr>
-          <w:lang w:val="en-US"/>
-        </w:rPr>
-        <w:t>Spyder</w:t>
-      </w:r>
-      <w:proofErr w:type="spellEnd"/>
-      <w:r>
-        <w:rPr>
-          <w:lang w:val="en-US"/>
-        </w:rPr>
-        <w:t xml:space="preserve"> may be obtained from a package manager. It is also possible to directly run the python script with the command “python pyGrav_main.py</w:t>
+        <w:t>For Linux users, Spyder may be obtained from a package manager. It is also possible to directly run the python script with the command “python pyGrav_main.py</w:t>
       </w:r>
       <w:r>
         <w:rPr>
@@ -4865,21 +4619,7 @@
         <w:rPr>
           <w:lang w:val="en-US"/>
         </w:rPr>
-        <w:t xml:space="preserve">For a quick overview of </w:t>
-      </w:r>
-      <w:proofErr w:type="spellStart"/>
-      <w:r>
-        <w:rPr>
-          <w:lang w:val="en-US"/>
-        </w:rPr>
-        <w:t>pyGrav</w:t>
-      </w:r>
-      <w:proofErr w:type="spellEnd"/>
-      <w:r>
-        <w:rPr>
-          <w:lang w:val="en-US"/>
-        </w:rPr>
-        <w:t xml:space="preserve"> functioning, follow the test-case tutorial from section </w:t>
+        <w:t xml:space="preserve">For a quick overview of pyGrav functioning, follow the test-case tutorial from section </w:t>
       </w:r>
       <w:r>
         <w:rPr>
@@ -4937,20 +4677,12 @@
         </w:rPr>
       </w:pPr>
       <w:bookmarkStart w:id="2" w:name="_Toc429496755"/>
-      <w:proofErr w:type="spellStart"/>
       <w:r>
         <w:rPr>
           <w:lang w:val="en-US"/>
         </w:rPr>
         <w:lastRenderedPageBreak/>
-        <w:t>pyGrav</w:t>
-      </w:r>
-      <w:proofErr w:type="spellEnd"/>
-      <w:r>
-        <w:rPr>
-          <w:lang w:val="en-US"/>
-        </w:rPr>
-        <w:t xml:space="preserve"> functions</w:t>
+        <w:t>pyGrav functions</w:t>
       </w:r>
       <w:bookmarkEnd w:id="2"/>
     </w:p>
@@ -5089,33 +4821,11 @@
         </w:rPr>
         <w:t xml:space="preserve">Example of </w:t>
       </w:r>
-      <w:proofErr w:type="spellStart"/>
-      <w:r>
-        <w:rPr>
-          <w:lang w:val="en-US"/>
-        </w:rPr>
-        <w:t>pyGrav</w:t>
-      </w:r>
-      <w:proofErr w:type="spellEnd"/>
-      <w:r>
-        <w:rPr>
-          <w:lang w:val="en-US"/>
-        </w:rPr>
-        <w:t xml:space="preserve"> </w:t>
-      </w:r>
-      <w:proofErr w:type="gramStart"/>
-      <w:r>
-        <w:rPr>
-          <w:lang w:val="en-US"/>
-        </w:rPr>
-        <w:t>snapshots :</w:t>
-      </w:r>
-      <w:proofErr w:type="gramEnd"/>
-      <w:r>
-        <w:rPr>
-          <w:lang w:val="en-US"/>
-        </w:rPr>
-        <w:t xml:space="preserve"> a) Loading data screen</w:t>
+      <w:r>
+        <w:rPr>
+          <w:lang w:val="en-US"/>
+        </w:rPr>
+        <w:t>pyGrav snapshots : a) Loading data screen</w:t>
       </w:r>
       <w:r>
         <w:rPr>
@@ -5157,14 +4867,7 @@
         <w:rPr>
           <w:lang w:val="en-US"/>
         </w:rPr>
-        <w:t xml:space="preserve">Two options are available. </w:t>
-      </w:r>
-      <w:proofErr w:type="gramStart"/>
-      <w:r>
-        <w:rPr>
-          <w:lang w:val="en-US"/>
-        </w:rPr>
-        <w:t xml:space="preserve">Loading </w:t>
+        <w:t xml:space="preserve">Two options are available. Loading </w:t>
       </w:r>
       <w:r>
         <w:rPr>
@@ -5214,7 +4917,6 @@
         </w:rPr>
         <w:t xml:space="preserve"> to continue/modify data processing.</w:t>
       </w:r>
-      <w:proofErr w:type="gramEnd"/>
       <w:r>
         <w:rPr>
           <w:lang w:val="en-US"/>
@@ -5438,21 +5140,7 @@
         <w:rPr>
           <w:lang w:val="en-US"/>
         </w:rPr>
-        <w:t xml:space="preserve">his option allows to only </w:t>
-      </w:r>
-      <w:proofErr w:type="gramStart"/>
-      <w:r>
-        <w:rPr>
-          <w:lang w:val="en-US"/>
-        </w:rPr>
-        <w:t>read</w:t>
-      </w:r>
-      <w:proofErr w:type="gramEnd"/>
-      <w:r>
-        <w:rPr>
-          <w:lang w:val="en-US"/>
-        </w:rPr>
-        <w:t xml:space="preserve"> surveys defined between start and end dates given in an input file. The format of such input file is:</w:t>
+        <w:t>his option allows to only read surveys defined between start and end dates given in an input file. The format of such input file is:</w:t>
       </w:r>
     </w:p>
     <w:p>
@@ -5657,21 +5345,7 @@
         <w:rPr>
           <w:lang w:val="en-US"/>
         </w:rPr>
-        <w:t>Directory C</w:t>
-      </w:r>
-      <w:proofErr w:type="gramStart"/>
-      <w:r>
-        <w:rPr>
-          <w:lang w:val="en-US"/>
-        </w:rPr>
-        <w:t>:/</w:t>
-      </w:r>
-      <w:proofErr w:type="gramEnd"/>
-      <w:r>
-        <w:rPr>
-          <w:lang w:val="en-US"/>
-        </w:rPr>
-        <w:t>Users/</w:t>
+        <w:t>Directory C:/Users/</w:t>
       </w:r>
       <w:r>
         <w:rPr>
@@ -5698,21 +5372,7 @@
         <w:rPr>
           <w:lang w:val="en-US"/>
         </w:rPr>
-        <w:t xml:space="preserve">Survey: 2013-09-19 </w:t>
-      </w:r>
-      <w:proofErr w:type="spellStart"/>
-      <w:r>
-        <w:rPr>
-          <w:lang w:val="en-US"/>
-        </w:rPr>
-        <w:t>nloops</w:t>
-      </w:r>
-      <w:proofErr w:type="spellEnd"/>
-      <w:r>
-        <w:rPr>
-          <w:lang w:val="en-US"/>
-        </w:rPr>
-        <w:t>: 4 directory: 2013-09-19</w:t>
+        <w:t>Survey: 2013-09-19 nloops: 4 directory: 2013-09-19</w:t>
       </w:r>
     </w:p>
     <w:p>
@@ -5757,21 +5417,7 @@
         <w:rPr>
           <w:lang w:val="en-US"/>
         </w:rPr>
-        <w:t xml:space="preserve">Survey: 2013-09-21 </w:t>
-      </w:r>
-      <w:proofErr w:type="spellStart"/>
-      <w:r>
-        <w:rPr>
-          <w:lang w:val="en-US"/>
-        </w:rPr>
-        <w:t>nloops</w:t>
-      </w:r>
-      <w:proofErr w:type="spellEnd"/>
-      <w:r>
-        <w:rPr>
-          <w:lang w:val="en-US"/>
-        </w:rPr>
-        <w:t>: 4 directory: 2013-09-21</w:t>
+        <w:t>Survey: 2013-09-21 nloops: 4 directory: 2013-09-21</w:t>
       </w:r>
     </w:p>
     <w:p>
@@ -5942,21 +5588,7 @@
         <w:rPr>
           <w:lang w:val="en-US"/>
         </w:rPr>
-        <w:t xml:space="preserve">Data files are alike </w:t>
-      </w:r>
-      <w:proofErr w:type="spellStart"/>
-      <w:r>
-        <w:rPr>
-          <w:lang w:val="en-US"/>
-        </w:rPr>
-        <w:t>CGxTool</w:t>
-      </w:r>
-      <w:proofErr w:type="spellEnd"/>
-      <w:r>
-        <w:rPr>
-          <w:lang w:val="en-US"/>
-        </w:rPr>
-        <w:t xml:space="preserve"> ‘c’ files, with no header and an extra column containing data status (1 or 0 whether the data line is kept for drift adjustment or not).</w:t>
+        <w:t>Data files are alike CGxTool ‘c’ files, with no header and an extra column containing data status (1 or 0 whether the data line is kept for drift adjustment or not).</w:t>
       </w:r>
     </w:p>
     <w:p>
@@ -6089,7 +5721,7 @@
         <w:rPr>
           <w:lang w:val="en-US"/>
         </w:rPr>
-        <w:instrText xml:space="preserve"> ADDIN ZOTERO_ITEM CSL_CITATION {"citationID":"tCkrZH4i","properties":{"formattedCitation":"(Wenzel, 1996)","plainCitation":"(Wenzel, 1996)"},"citationItems":[{"id":246,"uris":["http://zotero.org/users/782112/items/APHXAID4"],"uri":["http://zotero.org/users/782112/items/APHXAID4"],"itemData":{"id":246,"type":"article-journal","title":"The nanogal software: earth tide data processing package: Eterna 3.3.","container-title":"Bull. d'Inf. Marées Terr.","page":"9425-9439","issue":"124","author":[{"family":"Wenzel","given":"HG"}],"issued":{"date-parts":[["1996"]]}}}],"schema":"https://github.com/citation-style-language/schema/raw/master/csl-citation.json"} </w:instrText>
+        <w:instrText xml:space="preserve"> ADDIN ZOTERO_ITEM CSL_CITATION {"citationID":"tCkrZH4i","properties":{"formattedCitation":"(Wenzel, 1996)","plainCitation":"(Wenzel, 1996)"},"citationItems":[{"id":300,"uris":["http://zotero.org/users/782112/items/APHXAID4"],"uri":["http://zotero.org/users/782112/items/APHXAID4"],"itemData":{"id":300,"type":"article-journal","title":"The nanogal software: earth tide data processing package: Eterna 3.3.","container-title":"Bull. d'Inf. Marées Terr.","page":"9425-9439","issue":"124","author":[{"family":"Wenzel","given":"HG"}],"issued":{"date-parts":[["1996"]]}}}],"schema":"https://github.com/citation-style-language/schema/raw/master/csl-citation.json"} </w:instrText>
       </w:r>
       <w:r>
         <w:rPr>
@@ -6144,7 +5776,7 @@
         <w:rPr>
           <w:lang w:val="en-US"/>
         </w:rPr>
-        <w:instrText xml:space="preserve"> ADDIN ZOTERO_ITEM CSL_CITATION {"citationID":"qwjUVDnY","properties":{"formattedCitation":"(Hartmann and Wenzel, 1995)","plainCitation":"(Hartmann and Wenzel, 1995)"},"citationItems":[{"id":918,"uris":["http://zotero.org/users/782112/items/5TECQ7B3"],"uri":["http://zotero.org/users/782112/items/5TECQ7B3"],"itemData":{"id":918,"type":"article-journal","title":"The HW95 tidal potential catalogue","container-title":"Geophysical Research Letters","page":"3553–3556","volume":"22","issue":"24","source":"Wiley Online Library","abstract":"The catalogue named HW95 of the harmonic development of the Earth tide generating potential due to the Moon, the Sun and the planets Venus, Jupiter, Mars, Mercury and Saturn is presented here. This catalogue of the fully normalized potential coefficients contains 12935 waves, including 1483 waves due to the direct planetary effects (Hartmann and Wenzel 1994a,b). It is based on the DE200 numerical ephemerides of the planets and the Moon between the years 1850 and 2150. The error of gravity tides computed from the catalogue HW95 at mid-latitude stations between the years 1850 and 2150 is estimated to about 1.4 (12.3) pm/s² rms (at maximum) in time domain and 0.002 (0.11) pm/s² rms (at maximum) in frequency domain (1 pm/s²=10−12 m/s²=0.1 ngal) using a new bench-mark tidal gravity series (Wenzel 1996). An improvement in accuracy of a factor of 50 over the catalogues of Tamura (1987) and Xi (1989) has been achieved.","DOI":"10.1029/95GL03324","ISSN":"1944-8007","language":"en","author":[{"family":"Hartmann","given":"Torsten"},{"family":"Wenzel","given":"Hans-Georg"}],"issued":{"date-parts":[["1995"]]}}}],"schema":"https://github.com/citation-style-language/schema/raw/master/csl-citation.json"} </w:instrText>
+        <w:instrText xml:space="preserve"> ADDIN ZOTERO_ITEM CSL_CITATION {"citationID":"qwjUVDnY","properties":{"formattedCitation":"(Hartmann and Wenzel, 1995)","plainCitation":"(Hartmann and Wenzel, 1995)"},"citationItems":[{"id":126,"uris":["http://zotero.org/users/782112/items/5TECQ7B3"],"uri":["http://zotero.org/users/782112/items/5TECQ7B3"],"itemData":{"id":126,"type":"article-journal","title":"The HW95 tidal potential catalogue","container-title":"Geophysical Research Letters","page":"3553–3556","volume":"22","issue":"24","source":"Wiley Online Library","abstract":"The catalogue named HW95 of the harmonic development of the Earth tide generating potential due to the Moon, the Sun and the planets Venus, Jupiter, Mars, Mercury and Saturn is presented here. This catalogue of the fully normalized potential coefficients contains 12935 waves, including 1483 waves due to the direct planetary effects (Hartmann and Wenzel 1994a,b). It is based on the DE200 numerical ephemerides of the planets and the Moon between the years 1850 and 2150. The error of gravity tides computed from the catalogue HW95 at mid-latitude stations between the years 1850 and 2150 is estimated to about 1.4 (12.3) pm/s² rms (at maximum) in time domain and 0.002 (0.11) pm/s² rms (at maximum) in frequency domain (1 pm/s²=10−12 m/s²=0.1 ngal) using a new bench-mark tidal gravity series (Wenzel 1996). An improvement in accuracy of a factor of 50 over the catalogues of Tamura (1987) and Xi (1989) has been achieved.","DOI":"10.1029/95GL03324","ISSN":"1944-8007","language":"en","author":[{"family":"Hartmann","given":"Torsten"},{"family":"Wenzel","given":"Hans-Georg"}],"issued":{"date-parts":[["1995"]]}}}],"schema":"https://github.com/citation-style-language/schema/raw/master/csl-citation.json"} </w:instrText>
       </w:r>
       <w:r>
         <w:rPr>
@@ -6169,21 +5801,7 @@
         <w:rPr>
           <w:lang w:val="en-US"/>
         </w:rPr>
-        <w:t xml:space="preserve"> is hard-wired in </w:t>
-      </w:r>
-      <w:proofErr w:type="spellStart"/>
-      <w:r>
-        <w:rPr>
-          <w:lang w:val="en-US"/>
-        </w:rPr>
-        <w:t>pyGrav</w:t>
-      </w:r>
-      <w:proofErr w:type="spellEnd"/>
-      <w:r>
-        <w:rPr>
-          <w:lang w:val="en-US"/>
-        </w:rPr>
-        <w:t xml:space="preserve">, but this is easy to modify, if needed. </w:t>
+        <w:t xml:space="preserve"> is hard-wired in pyGrav, but this is easy to modify, if needed. </w:t>
       </w:r>
       <w:r>
         <w:rPr>
@@ -6238,16 +5856,8 @@
         <w:rPr>
           <w:lang w:val="en-US"/>
         </w:rPr>
-        <w:t xml:space="preserve"> by </w:t>
-      </w:r>
-      <w:proofErr w:type="spellStart"/>
-      <w:r>
-        <w:rPr>
-          <w:lang w:val="en-US"/>
-        </w:rPr>
-        <w:t>pyGrav</w:t>
-      </w:r>
-      <w:proofErr w:type="spellEnd"/>
+        <w:t xml:space="preserve"> by pyGrav</w:t>
+      </w:r>
       <w:r>
         <w:rPr>
           <w:lang w:val="en-US"/>
@@ -6469,77 +6079,11 @@
         </w:rPr>
         <w:t>(</w:t>
       </w:r>
-      <w:proofErr w:type="spellStart"/>
-      <w:proofErr w:type="gramStart"/>
-      <w:r>
-        <w:rPr>
-          <w:lang w:val="en-US"/>
-        </w:rPr>
-        <w:t>frq</w:t>
-      </w:r>
-      <w:proofErr w:type="spellEnd"/>
-      <w:proofErr w:type="gramEnd"/>
-      <w:r>
-        <w:rPr>
-          <w:lang w:val="en-US"/>
-        </w:rPr>
-        <w:t>. start of the bandwidth (</w:t>
-      </w:r>
-      <w:proofErr w:type="spellStart"/>
-      <w:r>
-        <w:rPr>
-          <w:lang w:val="en-US"/>
-        </w:rPr>
-        <w:t>cpd</w:t>
-      </w:r>
-      <w:proofErr w:type="spellEnd"/>
-      <w:r>
-        <w:rPr>
-          <w:lang w:val="en-US"/>
-        </w:rPr>
-        <w:t xml:space="preserve">) – </w:t>
-      </w:r>
-      <w:proofErr w:type="spellStart"/>
-      <w:r>
-        <w:rPr>
-          <w:lang w:val="en-US"/>
-        </w:rPr>
-        <w:t>frq</w:t>
-      </w:r>
-      <w:proofErr w:type="spellEnd"/>
-      <w:r>
-        <w:rPr>
-          <w:lang w:val="en-US"/>
-        </w:rPr>
-        <w:t xml:space="preserve">. end of the </w:t>
-      </w:r>
-      <w:proofErr w:type="spellStart"/>
-      <w:r>
-        <w:rPr>
-          <w:lang w:val="en-US"/>
-        </w:rPr>
-        <w:t>bdwth</w:t>
-      </w:r>
-      <w:proofErr w:type="spellEnd"/>
-      <w:r>
-        <w:rPr>
-          <w:lang w:val="en-US"/>
-        </w:rPr>
-        <w:t xml:space="preserve"> (</w:t>
-      </w:r>
-      <w:proofErr w:type="spellStart"/>
-      <w:r>
-        <w:rPr>
-          <w:lang w:val="en-US"/>
-        </w:rPr>
-        <w:t>cpd</w:t>
-      </w:r>
-      <w:proofErr w:type="spellEnd"/>
-      <w:r>
-        <w:rPr>
-          <w:lang w:val="en-US"/>
-        </w:rPr>
-        <w:t>) – amplitude – phase – tide name</w:t>
+      <w:r>
+        <w:rPr>
+          <w:lang w:val="en-US"/>
+        </w:rPr>
+        <w:t>frq. start of the bandwidth (cpd) – frq. end of the bdwth (cpd) – amplitude – phase – tide name</w:t>
       </w:r>
       <w:r>
         <w:rPr>
@@ -6574,21 +6118,7 @@
         <w:rPr>
           <w:lang w:val="en-US"/>
         </w:rPr>
-        <w:t xml:space="preserve">Use synthetic tides from Agnew: this is a non-harmonic method, such as provided by the </w:t>
-      </w:r>
-      <w:proofErr w:type="spellStart"/>
-      <w:r>
-        <w:rPr>
-          <w:lang w:val="en-US"/>
-        </w:rPr>
-        <w:t>fortran</w:t>
-      </w:r>
-      <w:proofErr w:type="spellEnd"/>
-      <w:r>
-        <w:rPr>
-          <w:lang w:val="en-US"/>
-        </w:rPr>
-        <w:t xml:space="preserve"> codes of </w:t>
+        <w:t xml:space="preserve">Use synthetic tides from Agnew: this is a non-harmonic method, such as provided by the fortran codes of </w:t>
       </w:r>
       <w:r>
         <w:rPr>
@@ -6600,7 +6130,7 @@
         <w:rPr>
           <w:lang w:val="en-US"/>
         </w:rPr>
-        <w:instrText xml:space="preserve"> ADDIN ZOTERO_ITEM CSL_CITATION {"citationID":"TzRnJtrn","properties":{"formattedCitation":"(Agnew, 2007, 2012)","plainCitation":"(Agnew, 2007, 2012)"},"citationItems":[{"id":2508,"uris":["http://zotero.org/users/782112/items/ZAKZKSPB"],"uri":["http://zotero.org/users/782112/items/ZAKZKSPB"],"itemData":{"id":2508,"type":"chapter","title":"3.06 - Earth Tides","container-title":"Treatise on Geophysics","publisher":"Elsevier","publisher-place":"Amsterdam","page":"163-195","source":"ScienceDirect","event-place":"Amsterdam","abstract":"The tidal forces applied to the Earth produce deformations and gravity changes that can be precisely modeled and measured. This chapter describes the nature of the tidal forces and the response of several types of Earth models, as well as the ways in which this response is modified by the loading of the Earth by ocean tides. Current methods of observation of tides in gravity, displacement, tilt, and strain are all described, along with some recent results for each type of measurement, and methods of data analysis peculiar to tidal data.","ISBN":"978-0-444-52748-6","author":[{"family":"Agnew","given":"D. C."}],"editor":[{"family":"Schubert","given":"Gerald"}],"issued":{"date-parts":[["2007"]]}}},{"id":2497,"uris":["http://zotero.org/users/782112/items/FKPZTSE2"],"uri":["http://zotero.org/users/782112/items/FKPZTSE2"],"itemData":{"id":2497,"type":"report","title":"SPOTL: Some Programs for Ocean-Tide Loading","genre":"SIO technical report (http://dx.doi.org/http://es cholarship.org/uc/sio_techreport)","source":"escholarship.org","abstract":"The increasing precision of geodetic measurements has made the effects of loading by ocean tides(or other sources) important to a wider range of researchers than just the earth-tide community.Computing such loading effects has, however, remained a rather specialized activity. This collectionof programs aims to make it easy to compute load tides, or, with slight modifications, the effects ofother loads.Given that the most accurate representations of the ocean tides require both global and regionalmodels, my aim has also been to make it easy to combine different tidal models, and to use differentEarth models (though the method is restricted to spherically symmetric ones). Especially for theglobal ocean tide there are many models available; this package provides a set of current modelsfound using different methods.The package also includes programs to allow the computed loads (or the ocean tide) to be convertedinto harmonic constants, and to compute the tide in the time domain from these constants. Forcompleteness a program for direct computation of the body tides is included; while its accuracy isnot as high as that of some others (for example Merriam (1992)), it should be more than adequatefor representing any but (perhaps) gravity-tide measurements with low-noise instruments.This package can actually be used to find the surface effects of any load, so long as these effects arefrom elastic deformation, which is appropriate for any load with a time constant shorter than years:for example, changing reservoir water levels, seasonal groundwater changes, and non-tidal oceanloading.","shortTitle":"SPOTL","author":[{"family":"Agnew","given":"Duncan Carr"}],"issued":{"date-parts":[["2012",3,28]]}}}],"schema":"https://github.com/citation-style-language/schema/raw/master/csl-citation.json"} </w:instrText>
+        <w:instrText xml:space="preserve"> ADDIN ZOTERO_ITEM CSL_CITATION {"citationID":"TzRnJtrn","properties":{"formattedCitation":"(Agnew, 2007, 2012)","plainCitation":"(Agnew, 2007, 2012)"},"citationItems":[{"id":1083,"uris":["http://zotero.org/users/782112/items/ZAKZKSPB"],"uri":["http://zotero.org/users/782112/items/ZAKZKSPB"],"itemData":{"id":1083,"type":"chapter","title":"3.06 - Earth Tides","container-title":"Treatise on Geophysics","publisher":"Elsevier","publisher-place":"Amsterdam","page":"163-195","source":"ScienceDirect","event-place":"Amsterdam","abstract":"The tidal forces applied to the Earth produce deformations and gravity changes that can be precisely modeled and measured. This chapter describes the nature of the tidal forces and the response of several types of Earth models, as well as the ways in which this response is modified by the loading of the Earth by ocean tides. Current methods of observation of tides in gravity, displacement, tilt, and strain are all described, along with some recent results for each type of measurement, and methods of data analysis peculiar to tidal data.","ISBN":"978-0-444-52748-6","author":[{"family":"Agnew","given":"D. C."}],"editor":[{"family":"Schubert","given":"Gerald"}],"issued":{"date-parts":[["2007"]]}}},{"id":480,"uris":["http://zotero.org/users/782112/items/FKPZTSE2"],"uri":["http://zotero.org/users/782112/items/FKPZTSE2"],"itemData":{"id":480,"type":"report","title":"SPOTL: Some Programs for Ocean-Tide Loading","genre":"SIO technical report (http://dx.doi.org/http://es cholarship.org/uc/sio_techreport)","source":"escholarship.org","abstract":"The increasing precision of geodetic measurements has made the effects of loading by ocean tides(or other sources) important to a wider range of researchers than just the earth-tide community.Computing such loading effects has, however, remained a rather specialized activity. This collectionof programs aims to make it easy to compute load tides, or, with slight modifications, the effects ofother loads.Given that the most accurate representations of the ocean tides require both global and regionalmodels, my aim has also been to make it easy to combine different tidal models, and to use differentEarth models (though the method is restricted to spherically symmetric ones). Especially for theglobal ocean tide there are many models available; this package provides a set of current modelsfound using different methods.The package also includes programs to allow the computed loads (or the ocean tide) to be convertedinto harmonic constants, and to compute the tide in the time domain from these constants. Forcompleteness a program for direct computation of the body tides is included; while its accuracy isnot as high as that of some others (for example Merriam (1992)), it should be more than adequatefor representing any but (perhaps) gravity-tide measurements with low-noise instruments.This package can actually be used to find the surface effects of any load, so long as these effects arefrom elastic deformation, which is appropriate for any load with a time constant shorter than years:for example, changing reservoir water levels, seasonal groundwater changes, and non-tidal oceanloading.","shortTitle":"SPOTL","author":[{"family":"Agnew","given":"Duncan Carr"}],"issued":{"date-parts":[["2012",3,28]]}}}],"schema":"https://github.com/citation-style-language/schema/raw/master/csl-citation.json"} </w:instrText>
       </w:r>
       <w:r>
         <w:rPr>
@@ -6650,7 +6180,7 @@
         <w:rPr>
           <w:lang w:val="en-US"/>
         </w:rPr>
-        <w:instrText xml:space="preserve"> ADDIN ZOTERO_ITEM CSL_CITATION {"citationID":"Sk7FRGuV","properties":{"formattedCitation":"(Cattin et al., 2015)","plainCitation":"(Cattin et al., 2015)"},"citationItems":[{"id":2502,"uris":["http://zotero.org/users/782112/items/KR7PHBUG"],"uri":["http://zotero.org/users/782112/items/KR7PHBUG"],"itemData":{"id":2502,"type":"article-journal","title":"GravProcess: An easy-to-use MATLAB software to process campaign gravity data and evaluate the associated uncertainties","container-title":"Computers &amp; Geosciences","page":"20-27","volume":"81","source":"ScienceDirect","abstract":"We present GravProcess, a set of MATLAB routines to process gravity data from complex campaign surveys and calculate the associated gravity field. Data reduction, analysis, and representation are done using the MATLAB Graphical User Interface Tool, which can be installed on most systems and platforms. Data processing is divided into several steps: (1) Integration of gravity data, station location, and gravity line connection input files; (2) Gravity data reduction applying solid-Earth tide and instrumental drift corrections and, depending on the required processing level, air pressure and oceanic tidal corrections; (3) Automatic network adjustment and alignment to absolute base stations; (4) Free air and terrain corrections to calculate gravity values and anomalies, and to estimate the associated errors. The final step is dedicated to post-processing and includes graphical representations of data and an output text file, which can be used by Geographic Information System software. An example of this processing chain applied to a recent survey in northern Morocco is given and compared with previous available results.","DOI":"10.1016/j.cageo.2015.04.005","ISSN":"0098-3004","shortTitle":"GravProcess","journalAbbreviation":"Computers &amp; Geosciences","author":[{"family":"Cattin","given":"Rodolphe"},{"family":"Mazzotti","given":"Stephane"},{"family":"Baratin","given":"Laura-May"}],"issued":{"date-parts":[["2015",8]]}}}],"schema":"https://github.com/citation-style-language/schema/raw/master/csl-citation.json"} </w:instrText>
+        <w:instrText xml:space="preserve"> ADDIN ZOTERO_ITEM CSL_CITATION {"citationID":"Sk7FRGuV","properties":{"formattedCitation":"(Cattin et al., 2015)","plainCitation":"(Cattin et al., 2015)"},"citationItems":[{"id":667,"uris":["http://zotero.org/users/782112/items/KR7PHBUG"],"uri":["http://zotero.org/users/782112/items/KR7PHBUG"],"itemData":{"id":667,"type":"article-journal","title":"GravProcess: An easy-to-use MATLAB software to process campaign gravity data and evaluate the associated uncertainties","container-title":"Computers &amp; Geosciences","page":"20-27","volume":"81","source":"ScienceDirect","abstract":"We present GravProcess, a set of MATLAB routines to process gravity data from complex campaign surveys and calculate the associated gravity field. Data reduction, analysis, and representation are done using the MATLAB Graphical User Interface Tool, which can be installed on most systems and platforms. Data processing is divided into several steps: (1) Integration of gravity data, station location, and gravity line connection input files; (2) Gravity data reduction applying solid-Earth tide and instrumental drift corrections and, depending on the required processing level, air pressure and oceanic tidal corrections; (3) Automatic network adjustment and alignment to absolute base stations; (4) Free air and terrain corrections to calculate gravity values and anomalies, and to estimate the associated errors. The final step is dedicated to post-processing and includes graphical representations of data and an output text file, which can be used by Geographic Information System software. An example of this processing chain applied to a recent survey in northern Morocco is given and compared with previous available results.","DOI":"10.1016/j.cageo.2015.04.005","ISSN":"0098-3004","shortTitle":"GravProcess","journalAbbreviation":"Computers &amp; Geosciences","author":[{"family":"Cattin","given":"Rodolphe"},{"family":"Mazzotti","given":"Stephane"},{"family":"Baratin","given":"Laura-May"}],"issued":{"date-parts":[["2015",8]]}}}],"schema":"https://github.com/citation-style-language/schema/raw/master/csl-citation.json"} </w:instrText>
       </w:r>
       <w:r>
         <w:rPr>
@@ -6689,21 +6219,7 @@
         <w:rPr>
           <w:lang w:val="en-US"/>
         </w:rPr>
-        <w:t xml:space="preserve"> in their </w:t>
-      </w:r>
-      <w:proofErr w:type="spellStart"/>
-      <w:r>
-        <w:rPr>
-          <w:lang w:val="en-US"/>
-        </w:rPr>
-        <w:t>GravProcess</w:t>
-      </w:r>
-      <w:proofErr w:type="spellEnd"/>
-      <w:r>
-        <w:rPr>
-          <w:lang w:val="en-US"/>
-        </w:rPr>
-        <w:t xml:space="preserve"> program. In this case, the correction is a direct computation of the tidal potential from </w:t>
+        <w:t xml:space="preserve"> in their GravProcess program. In this case, the correction is a direct computation of the tidal potential from </w:t>
       </w:r>
       <w:r>
         <w:rPr>
@@ -6715,7 +6231,7 @@
         <w:rPr>
           <w:lang w:val="en-US"/>
         </w:rPr>
-        <w:instrText xml:space="preserve"> ADDIN ZOTERO_ITEM CSL_CITATION {"citationID":"QcifYqkQ","properties":{"formattedCitation":"(Munk and Cartwright, 1966)","plainCitation":"(Munk and Cartwright, 1966)"},"citationItems":[{"id":68,"uris":["http://zotero.org/users/782112/items/4HU9W6JP"],"uri":["http://zotero.org/users/782112/items/4HU9W6JP"],"itemData":{"id":68,"type":"article-journal","title":"Tidal Spectroscopy and Prediction","container-title":"Royal Society of London Philosophical Transactions Series A","page":"533-581","volume":"259","source":"NASA ADS","abstract":"Nineteen years of hourly tide readings at Honolulu, Hawaii, and Newlyn, England, are analysed without astronomical prejudice as to what frequencies are present, and what are not, thus allowing for background noise. The method consists of generating various complex input functions ci(t) for the same time interval as the recorded tide zeta (t), and of determining the associated lag weights w in the convolutions hat{zeta}(t) = \\underset ito{sum}\\underset sto{sum}wisci(t - τ s) + \\underset ijto{sum}\\underset ss'to{sum}wijss'ci(t - τ s)cj(t - τ s') + ldots by the condition &lt; (zeta - hat{zeta})2&gt; = minimum. The two expansions represent linear and bilinear processes; the Fourier transforms of w for any chosen i (or ij) are the linear (or bilinear) admittances. Input functions are the (time variable) spherical harmonics of the gravitational potential and of radiant flux on the Earth's surface; these functions are numerically generated hour by hour, directly from the Kepler-Newton laws and the known orbital constants of Moon and Sun, without time-harmonic expansions (unlike the harmonic method of Kelvin-Darwin-Doodson). The radiative input is required to predict non-gravitational tides, and it allows for the essential distinction that the Earth is opaque to radiation and transparent to gravitation. The input functions are confined to bands, centred at 0, 1, 2,... c/d, which occupy roughly one-fourth the frequency space (less for radiational inputs) at the -60 dB level. Within these bands the admittances turn out to be reasonably smooth, as expected. Subsequently we force the admittances to be smooth by truncating the expansion in s. Subject to this `credo of smoothness' the overlapping gravitational, radiational and nonlinear admittances can be disentangled. The procedure consists of computing the lag weights by inverting a correlation matrix of input functions, and the admittances by subsequent Fourier inversion; the varying uncertainties in the tidal components are automatically allowed for. The residual record, zeta (t) - hat{zeta}(t), is associated with the irregular oscillations induced by winds and atmospheric pressure. The residual spectrum smoothly fills the space between the bands centred on 0, 1, 2, c/d and rises sharply toward `zero' frequency, reflecting a similar pattern in the meteorological spectra. The residual spectrum rises into cusp-like peaks about each of the strong spectral lines, as might be expected from a low-frequency modulation of `tidal carrier frequencies', but detailed analyses fail to confirm this hypothesis. Another feature is a slight 2 c/y `jitter' in the admittances, probably the result of some trilinear interactions. Once the ocean's response to various specified inputs has been determined for a given station, it can serve as a basis for a tide prediction which is perhaps more physical than the harmonic method now in use. The convolution formalism explicitly distinguishes between astronomic inputs and oceanographic response, with Kepler-Newtonian mechanics fully taken into account (in the harmonic method, K.-N. mechanics serves only to identify principal tidal frequencies). Moreover, the response method leads to a systematic expansion for weak nonlinearities. The response method gives better prediction with fewer station constants, but the improvement is small compared to the low frequency residuals. To reduce these we have tried a Wiener-type self prediction with past values of the recorded tide as input function. At Honolulu the residual variance can be reduced by 50% for a prediction time of 40 days. At Newlyn where the effect of local weather (storm tides) is severe, the response method should be generalized to include as additional input functions some pertinent meteorological variables as well as sea level at other tide stations.","DOI":"10.1098/rsta.1966.0024","journalAbbreviation":"Royal Society of London Philosophical Transactions Series A","author":[{"family":"Munk","given":"W. H."},{"family":"Cartwright","given":"D. E."}],"issued":{"date-parts":[["1966",5,1]]}}}],"schema":"https://github.com/citation-style-language/schema/raw/master/csl-citation.json"} </w:instrText>
+        <w:instrText xml:space="preserve"> ADDIN ZOTERO_ITEM CSL_CITATION {"citationID":"QcifYqkQ","properties":{"formattedCitation":"(Munk and Cartwright, 1966)","plainCitation":"(Munk and Cartwright, 1966)"},"citationItems":[{"id":79,"uris":["http://zotero.org/users/782112/items/4HU9W6JP"],"uri":["http://zotero.org/users/782112/items/4HU9W6JP"],"itemData":{"id":79,"type":"article-journal","title":"Tidal Spectroscopy and Prediction","container-title":"Royal Society of London Philosophical Transactions Series A","page":"533-581","volume":"259","source":"NASA ADS","abstract":"Nineteen years of hourly tide readings at Honolulu, Hawaii, and Newlyn, England, are analysed without astronomical prejudice as to what frequencies are present, and what are not, thus allowing for background noise. The method consists of generating various complex input functions ci(t) for the same time interval as the recorded tide zeta (t), and of determining the associated lag weights w in the convolutions hat{zeta}(t) = \\underset ito{sum}\\underset sto{sum}wisci(t - τ s) + \\underset ijto{sum}\\underset ss'to{sum}wijss'ci(t - τ s)cj(t - τ s') + ldots by the condition &lt; (zeta - hat{zeta})2&gt; = minimum. The two expansions represent linear and bilinear processes; the Fourier transforms of w for any chosen i (or ij) are the linear (or bilinear) admittances. Input functions are the (time variable) spherical harmonics of the gravitational potential and of radiant flux on the Earth's surface; these functions are numerically generated hour by hour, directly from the Kepler-Newton laws and the known orbital constants of Moon and Sun, without time-harmonic expansions (unlike the harmonic method of Kelvin-Darwin-Doodson). The radiative input is required to predict non-gravitational tides, and it allows for the essential distinction that the Earth is opaque to radiation and transparent to gravitation. The input functions are confined to bands, centred at 0, 1, 2,... c/d, which occupy roughly one-fourth the frequency space (less for radiational inputs) at the -60 dB level. Within these bands the admittances turn out to be reasonably smooth, as expected. Subsequently we force the admittances to be smooth by truncating the expansion in s. Subject to this `credo of smoothness' the overlapping gravitational, radiational and nonlinear admittances can be disentangled. The procedure consists of computing the lag weights by inverting a correlation matrix of input functions, and the admittances by subsequent Fourier inversion; the varying uncertainties in the tidal components are automatically allowed for. The residual record, zeta (t) - hat{zeta}(t), is associated with the irregular oscillations induced by winds and atmospheric pressure. The residual spectrum smoothly fills the space between the bands centred on 0, 1, 2, c/d and rises sharply toward `zero' frequency, reflecting a similar pattern in the meteorological spectra. The residual spectrum rises into cusp-like peaks about each of the strong spectral lines, as might be expected from a low-frequency modulation of `tidal carrier frequencies', but detailed analyses fail to confirm this hypothesis. Another feature is a slight 2 c/y `jitter' in the admittances, probably the result of some trilinear interactions. Once the ocean's response to various specified inputs has been determined for a given station, it can serve as a basis for a tide prediction which is perhaps more physical than the harmonic method now in use. The convolution formalism explicitly distinguishes between astronomic inputs and oceanographic response, with Kepler-Newtonian mechanics fully taken into account (in the harmonic method, K.-N. mechanics serves only to identify principal tidal frequencies). Moreover, the response method leads to a systematic expansion for weak nonlinearities. The response method gives better prediction with fewer station constants, but the improvement is small compared to the low frequency residuals. To reduce these we have tried a Wiener-type self prediction with past values of the recorded tide as input function. At Honolulu the residual variance can be reduced by 50% for a prediction time of 40 days. At Newlyn where the effect of local weather (storm tides) is severe, the response method should be generalized to include as additional input functions some pertinent meteorological variables as well as sea level at other tide stations.","DOI":"10.1098/rsta.1966.0024","journalAbbreviation":"Royal Society of London Philosophical Transactions Series A","author":[{"family":"Munk","given":"W. H."},{"family":"Cartwright","given":"D. E."}],"issued":{"date-parts":[["1966",5,1]]}}}],"schema":"https://github.com/citation-style-language/schema/raw/master/csl-citation.json"} </w:instrText>
       </w:r>
       <w:r>
         <w:rPr>
@@ -6793,35 +6309,7 @@
         <w:rPr>
           <w:lang w:val="en-US"/>
         </w:rPr>
-        <w:t xml:space="preserve"> or </w:t>
-      </w:r>
-      <w:proofErr w:type="spellStart"/>
-      <w:r>
-        <w:rPr>
-          <w:lang w:val="en-US"/>
-        </w:rPr>
-        <w:t>Tsoft</w:t>
-      </w:r>
-      <w:proofErr w:type="spellEnd"/>
-      <w:r>
-        <w:rPr>
-          <w:lang w:val="en-US"/>
-        </w:rPr>
-        <w:t xml:space="preserve"> (.TSF) files. If the file extension is not .</w:t>
-      </w:r>
-      <w:proofErr w:type="spellStart"/>
-      <w:r>
-        <w:rPr>
-          <w:lang w:val="en-US"/>
-        </w:rPr>
-        <w:t>tsf</w:t>
-      </w:r>
-      <w:proofErr w:type="spellEnd"/>
-      <w:r>
-        <w:rPr>
-          <w:lang w:val="en-US"/>
-        </w:rPr>
-        <w:t xml:space="preserve">, it will be considered as an </w:t>
+        <w:t xml:space="preserve"> or Tsoft (.TSF) files. If the file extension is not .tsf, it will be considered as an </w:t>
       </w:r>
       <w:r>
         <w:rPr>
@@ -6929,35 +6417,7 @@
         <w:rPr>
           <w:lang w:val="en-US"/>
         </w:rPr>
-        <w:t xml:space="preserve"> the </w:t>
-      </w:r>
-      <w:proofErr w:type="spellStart"/>
-      <w:r>
-        <w:rPr>
-          <w:lang w:val="en-US"/>
-        </w:rPr>
-        <w:t>pyGrav</w:t>
-      </w:r>
-      <w:proofErr w:type="spellEnd"/>
-      <w:r>
-        <w:rPr>
-          <w:lang w:val="en-US"/>
-        </w:rPr>
-        <w:t xml:space="preserve"> program is the same as in the </w:t>
-      </w:r>
-      <w:proofErr w:type="spellStart"/>
-      <w:r>
-        <w:rPr>
-          <w:lang w:val="en-US"/>
-        </w:rPr>
-        <w:t>GravProcess</w:t>
-      </w:r>
-      <w:proofErr w:type="spellEnd"/>
-      <w:r>
-        <w:rPr>
-          <w:lang w:val="en-US"/>
-        </w:rPr>
-        <w:t xml:space="preserve"> code </w:t>
+        <w:t xml:space="preserve"> the pyGrav program is the same as in the GravProcess code </w:t>
       </w:r>
       <w:r>
         <w:rPr>
@@ -6969,7 +6429,7 @@
         <w:rPr>
           <w:lang w:val="en-US"/>
         </w:rPr>
-        <w:instrText xml:space="preserve"> ADDIN ZOTERO_ITEM CSL_CITATION {"citationID":"pke2IaQB","properties":{"formattedCitation":"(Cattin et al., 2015)","plainCitation":"(Cattin et al., 2015)"},"citationItems":[{"id":2502,"uris":["http://zotero.org/users/782112/items/KR7PHBUG"],"uri":["http://zotero.org/users/782112/items/KR7PHBUG"],"itemData":{"id":2502,"type":"article-journal","title":"GravProcess: An easy-to-use MATLAB software to process campaign gravity data and evaluate the associated uncertainties","container-title":"Computers &amp; Geosciences","page":"20-27","volume":"81","source":"ScienceDirect","abstract":"We present GravProcess, a set of MATLAB routines to process gravity data from complex campaign surveys and calculate the associated gravity field. Data reduction, analysis, and representation are done using the MATLAB Graphical User Interface Tool, which can be installed on most systems and platforms. Data processing is divided into several steps: (1) Integration of gravity data, station location, and gravity line connection input files; (2) Gravity data reduction applying solid-Earth tide and instrumental drift corrections and, depending on the required processing level, air pressure and oceanic tidal corrections; (3) Automatic network adjustment and alignment to absolute base stations; (4) Free air and terrain corrections to calculate gravity values and anomalies, and to estimate the associated errors. The final step is dedicated to post-processing and includes graphical representations of data and an output text file, which can be used by Geographic Information System software. An example of this processing chain applied to a recent survey in northern Morocco is given and compared with previous available results.","DOI":"10.1016/j.cageo.2015.04.005","ISSN":"0098-3004","shortTitle":"GravProcess","journalAbbreviation":"Computers &amp; Geosciences","author":[{"family":"Cattin","given":"Rodolphe"},{"family":"Mazzotti","given":"Stephane"},{"family":"Baratin","given":"Laura-May"}],"issued":{"date-parts":[["2015",8]]}}}],"schema":"https://github.com/citation-style-language/schema/raw/master/csl-citation.json"} </w:instrText>
+        <w:instrText xml:space="preserve"> ADDIN ZOTERO_ITEM CSL_CITATION {"citationID":"pke2IaQB","properties":{"formattedCitation":"(Cattin et al., 2015)","plainCitation":"(Cattin et al., 2015)"},"citationItems":[{"id":667,"uris":["http://zotero.org/users/782112/items/KR7PHBUG"],"uri":["http://zotero.org/users/782112/items/KR7PHBUG"],"itemData":{"id":667,"type":"article-journal","title":"GravProcess: An easy-to-use MATLAB software to process campaign gravity data and evaluate the associated uncertainties","container-title":"Computers &amp; Geosciences","page":"20-27","volume":"81","source":"ScienceDirect","abstract":"We present GravProcess, a set of MATLAB routines to process gravity data from complex campaign surveys and calculate the associated gravity field. Data reduction, analysis, and representation are done using the MATLAB Graphical User Interface Tool, which can be installed on most systems and platforms. Data processing is divided into several steps: (1) Integration of gravity data, station location, and gravity line connection input files; (2) Gravity data reduction applying solid-Earth tide and instrumental drift corrections and, depending on the required processing level, air pressure and oceanic tidal corrections; (3) Automatic network adjustment and alignment to absolute base stations; (4) Free air and terrain corrections to calculate gravity values and anomalies, and to estimate the associated errors. The final step is dedicated to post-processing and includes graphical representations of data and an output text file, which can be used by Geographic Information System software. An example of this processing chain applied to a recent survey in northern Morocco is given and compared with previous available results.","DOI":"10.1016/j.cageo.2015.04.005","ISSN":"0098-3004","shortTitle":"GravProcess","journalAbbreviation":"Computers &amp; Geosciences","author":[{"family":"Cattin","given":"Rodolphe"},{"family":"Mazzotti","given":"Stephane"},{"family":"Baratin","given":"Laura-May"}],"issued":{"date-parts":[["2015",8]]}}}],"schema":"https://github.com/citation-style-language/schema/raw/master/csl-citation.json"} </w:instrText>
       </w:r>
       <w:r>
         <w:rPr>
@@ -6982,23 +6442,135 @@
           <w:rFonts w:ascii="Calibri" w:hAnsi="Calibri"/>
           <w:lang w:val="en-US"/>
         </w:rPr>
+        <w:t>(Cattin et al., 2015)</w:t>
+      </w:r>
+      <w:r>
+        <w:rPr>
+          <w:lang w:val="en-US"/>
+        </w:rPr>
+        <w:fldChar w:fldCharType="end"/>
+      </w:r>
+      <w:r>
+        <w:rPr>
+          <w:lang w:val="en-US"/>
+        </w:rPr>
+        <w:t xml:space="preserve">. It is based on </w:t>
+      </w:r>
+      <w:r>
+        <w:rPr>
+          <w:lang w:val="en-US"/>
+        </w:rPr>
+        <w:fldChar w:fldCharType="begin"/>
+      </w:r>
+      <w:r>
+        <w:rPr>
+          <w:lang w:val="en-US"/>
+        </w:rPr>
+        <w:instrText xml:space="preserve"> ADDIN ZOTERO_ITEM CSL_CITATION {"citationID":"qyKH48IA","properties":{"formattedCitation":"(Agnew, 2012)","plainCitation":"(Agnew, 2012)"},"citationItems":[{"id":480,"uris":["http://zotero.org/users/782112/items/FKPZTSE2"],"uri":["http://zotero.org/users/782112/items/FKPZTSE2"],"itemData":{"id":480,"type":"report","title":"SPOTL: Some Programs for Ocean-Tide Loading","genre":"SIO technical report (http://dx.doi.org/http://es cholarship.org/uc/sio_techreport)","source":"escholarship.org","abstract":"The increasing precision of geodetic measurements has made the effects of loading by ocean tides(or other sources) important to a wider range of researchers than just the earth-tide community.Computing such loading effects has, however, remained a rather specialized activity. This collectionof programs aims to make it easy to compute load tides, or, with slight modifications, the effects ofother loads.Given that the most accurate representations of the ocean tides require both global and regionalmodels, my aim has also been to make it easy to combine different tidal models, and to use differentEarth models (though the method is restricted to spherically symmetric ones). Especially for theglobal ocean tide there are many models available; this package provides a set of current modelsfound using different methods.The package also includes programs to allow the computed loads (or the ocean tide) to be convertedinto harmonic constants, and to compute the tide in the time domain from these constants. Forcompleteness a program for direct computation of the body tides is included; while its accuracy isnot as high as that of some others (for example Merriam (1992)), it should be more than adequatefor representing any but (perhaps) gravity-tide measurements with low-noise instruments.This package can actually be used to find the surface effects of any load, so long as these effects arefrom elastic deformation, which is appropriate for any load with a time constant shorter than years:for example, changing reservoir water levels, seasonal groundwater changes, and non-tidal oceanloading.","shortTitle":"SPOTL","author":[{"family":"Agnew","given":"Duncan Carr"}],"issued":{"date-parts":[["2012",3,28]]}}}],"schema":"https://github.com/citation-style-language/schema/raw/master/csl-citation.json"} </w:instrText>
+      </w:r>
+      <w:r>
+        <w:rPr>
+          <w:lang w:val="en-US"/>
+        </w:rPr>
+        <w:fldChar w:fldCharType="separate"/>
+      </w:r>
+      <w:r>
+        <w:rPr>
+          <w:rFonts w:ascii="Calibri" w:hAnsi="Calibri"/>
+          <w:lang w:val="en-US"/>
+        </w:rPr>
+        <w:t>Agnew</w:t>
+      </w:r>
+      <w:r>
+        <w:rPr>
+          <w:rFonts w:ascii="Calibri" w:hAnsi="Calibri"/>
+          <w:lang w:val="en-US"/>
+        </w:rPr>
+        <w:t xml:space="preserve"> </w:t>
+      </w:r>
+      <w:r>
+        <w:rPr>
+          <w:rFonts w:ascii="Calibri" w:hAnsi="Calibri"/>
+          <w:lang w:val="en-US"/>
+        </w:rPr>
         <w:t>(</w:t>
       </w:r>
-      <w:proofErr w:type="spellStart"/>
       <w:r>
         <w:rPr>
           <w:rFonts w:ascii="Calibri" w:hAnsi="Calibri"/>
           <w:lang w:val="en-US"/>
         </w:rPr>
-        <w:t>Cattin</w:t>
-      </w:r>
-      <w:proofErr w:type="spellEnd"/>
+        <w:t>2012)</w:t>
+      </w:r>
+      <w:r>
+        <w:rPr>
+          <w:lang w:val="en-US"/>
+        </w:rPr>
+        <w:fldChar w:fldCharType="end"/>
+      </w:r>
+      <w:r>
+        <w:rPr>
+          <w:lang w:val="en-US"/>
+        </w:rPr>
+        <w:t xml:space="preserve"> and on the MATLAB</w:t>
+      </w:r>
+      <w:r>
+        <w:rPr>
+          <w:vertAlign w:val="superscript"/>
+          <w:lang w:val="en-US"/>
+        </w:rPr>
+        <w:t>TM</w:t>
+      </w:r>
+      <w:r>
+        <w:rPr>
+          <w:lang w:val="en-US"/>
+        </w:rPr>
+        <w:t xml:space="preserve"> tra</w:t>
+      </w:r>
+      <w:r>
+        <w:rPr>
+          <w:lang w:val="en-US"/>
+        </w:rPr>
+        <w:t xml:space="preserve">nscription from </w:t>
+      </w:r>
+      <w:r>
+        <w:rPr>
+          <w:lang w:val="en-US"/>
+        </w:rPr>
+        <w:fldChar w:fldCharType="begin"/>
+      </w:r>
+      <w:r>
+        <w:rPr>
+          <w:lang w:val="en-US"/>
+        </w:rPr>
+        <w:instrText xml:space="preserve"> ADDIN ZOTERO_ITEM CSL_CITATION {"citationID":"vQAGRffN","properties":{"formattedCitation":"(Cattin et al., 2015)","plainCitation":"(Cattin et al., 2015)"},"citationItems":[{"id":667,"uris":["http://zotero.org/users/782112/items/KR7PHBUG"],"uri":["http://zotero.org/users/782112/items/KR7PHBUG"],"itemData":{"id":667,"type":"article-journal","title":"GravProcess: An easy-to-use MATLAB software to process campaign gravity data and evaluate the associated uncertainties","container-title":"Computers &amp; Geosciences","page":"20-27","volume":"81","source":"ScienceDirect","abstract":"We present GravProcess, a set of MATLAB routines to process gravity data from complex campaign surveys and calculate the associated gravity field. Data reduction, analysis, and representation are done using the MATLAB Graphical User Interface Tool, which can be installed on most systems and platforms. Data processing is divided into several steps: (1) Integration of gravity data, station location, and gravity line connection input files; (2) Gravity data reduction applying solid-Earth tide and instrumental drift corrections and, depending on the required processing level, air pressure and oceanic tidal corrections; (3) Automatic network adjustment and alignment to absolute base stations; (4) Free air and terrain corrections to calculate gravity values and anomalies, and to estimate the associated errors. The final step is dedicated to post-processing and includes graphical representations of data and an output text file, which can be used by Geographic Information System software. An example of this processing chain applied to a recent survey in northern Morocco is given and compared with previous available results.","DOI":"10.1016/j.cageo.2015.04.005","ISSN":"0098-3004","shortTitle":"GravProcess","journalAbbreviation":"Computers &amp; Geosciences","author":[{"family":"Cattin","given":"Rodolphe"},{"family":"Mazzotti","given":"Stephane"},{"family":"Baratin","given":"Laura-May"}],"issued":{"date-parts":[["2015",8]]}}}],"schema":"https://github.com/citation-style-language/schema/raw/master/csl-citation.json"} </w:instrText>
+      </w:r>
+      <w:r>
+        <w:rPr>
+          <w:lang w:val="en-US"/>
+        </w:rPr>
+        <w:fldChar w:fldCharType="separate"/>
+      </w:r>
       <w:r>
         <w:rPr>
           <w:rFonts w:ascii="Calibri" w:hAnsi="Calibri"/>
           <w:lang w:val="en-US"/>
         </w:rPr>
-        <w:t xml:space="preserve"> et al., 2015)</w:t>
+        <w:t xml:space="preserve">Cattin et al., </w:t>
+      </w:r>
+      <w:r>
+        <w:rPr>
+          <w:rFonts w:ascii="Calibri" w:hAnsi="Calibri"/>
+          <w:lang w:val="en-US"/>
+        </w:rPr>
+        <w:t>(</w:t>
+      </w:r>
+      <w:r>
+        <w:rPr>
+          <w:rFonts w:ascii="Calibri" w:hAnsi="Calibri"/>
+          <w:lang w:val="en-US"/>
+        </w:rPr>
+        <w:t>2015)</w:t>
       </w:r>
       <w:r>
         <w:rPr>
@@ -7010,151 +6582,14 @@
         <w:rPr>
           <w:lang w:val="en-US"/>
         </w:rPr>
-        <w:t xml:space="preserve">. It is based on </w:t>
-      </w:r>
-      <w:r>
-        <w:rPr>
-          <w:lang w:val="en-US"/>
-        </w:rPr>
-        <w:fldChar w:fldCharType="begin"/>
-      </w:r>
-      <w:r>
-        <w:rPr>
-          <w:lang w:val="en-US"/>
-        </w:rPr>
-        <w:instrText xml:space="preserve"> ADDIN ZOTERO_ITEM CSL_CITATION {"citationID":"qyKH48IA","properties":{"formattedCitation":"(Agnew, 2012)","plainCitation":"(Agnew, 2012)"},"citationItems":[{"id":2497,"uris":["http://zotero.org/users/782112/items/FKPZTSE2"],"uri":["http://zotero.org/users/782112/items/FKPZTSE2"],"itemData":{"id":2497,"type":"report","title":"SPOTL: Some Programs for Ocean-Tide Loading","genre":"SIO technical report (http://dx.doi.org/http://es cholarship.org/uc/sio_techreport)","source":"escholarship.org","abstract":"The increasing precision of geodetic measurements has made the effects of loading by ocean tides(or other sources) important to a wider range of researchers than just the earth-tide community.Computing such loading effects has, however, remained a rather specialized activity. This collectionof programs aims to make it easy to compute load tides, or, with slight modifications, the effects ofother loads.Given that the most accurate representations of the ocean tides require both global and regionalmodels, my aim has also been to make it easy to combine different tidal models, and to use differentEarth models (though the method is restricted to spherically symmetric ones). Especially for theglobal ocean tide there are many models available; this package provides a set of current modelsfound using different methods.The package also includes programs to allow the computed loads (or the ocean tide) to be convertedinto harmonic constants, and to compute the tide in the time domain from these constants. Forcompleteness a program for direct computation of the body tides is included; while its accuracy isnot as high as that of some others (for example Merriam (1992)), it should be more than adequatefor representing any but (perhaps) gravity-tide measurements with low-noise instruments.This package can actually be used to find the surface effects of any load, so long as these effects arefrom elastic deformation, which is appropriate for any load with a time constant shorter than years:for example, changing reservoir water levels, seasonal groundwater changes, and non-tidal oceanloading.","shortTitle":"SPOTL","author":[{"family":"Agnew","given":"Duncan Carr"}],"issued":{"date-parts":[["2012",3,28]]}}}],"schema":"https://github.com/citation-style-language/schema/raw/master/csl-citation.json"} </w:instrText>
-      </w:r>
-      <w:r>
-        <w:rPr>
-          <w:lang w:val="en-US"/>
-        </w:rPr>
-        <w:fldChar w:fldCharType="separate"/>
-      </w:r>
-      <w:r>
-        <w:rPr>
-          <w:rFonts w:ascii="Calibri" w:hAnsi="Calibri"/>
-          <w:lang w:val="en-US"/>
-        </w:rPr>
-        <w:t>Agnew</w:t>
-      </w:r>
-      <w:r>
-        <w:rPr>
-          <w:rFonts w:ascii="Calibri" w:hAnsi="Calibri"/>
-          <w:lang w:val="en-US"/>
-        </w:rPr>
-        <w:t xml:space="preserve"> </w:t>
-      </w:r>
-      <w:r>
-        <w:rPr>
-          <w:rFonts w:ascii="Calibri" w:hAnsi="Calibri"/>
-          <w:lang w:val="en-US"/>
-        </w:rPr>
-        <w:t>(</w:t>
-      </w:r>
-      <w:r>
-        <w:rPr>
-          <w:rFonts w:ascii="Calibri" w:hAnsi="Calibri"/>
-          <w:lang w:val="en-US"/>
-        </w:rPr>
-        <w:t>2012)</w:t>
-      </w:r>
-      <w:r>
-        <w:rPr>
-          <w:lang w:val="en-US"/>
-        </w:rPr>
-        <w:fldChar w:fldCharType="end"/>
-      </w:r>
-      <w:r>
-        <w:rPr>
-          <w:lang w:val="en-US"/>
-        </w:rPr>
-        <w:t xml:space="preserve"> and on the MATLAB</w:t>
-      </w:r>
-      <w:r>
-        <w:rPr>
-          <w:vertAlign w:val="superscript"/>
-          <w:lang w:val="en-US"/>
-        </w:rPr>
-        <w:t>TM</w:t>
-      </w:r>
-      <w:r>
-        <w:rPr>
-          <w:lang w:val="en-US"/>
-        </w:rPr>
-        <w:t xml:space="preserve"> tra</w:t>
-      </w:r>
-      <w:r>
-        <w:rPr>
-          <w:lang w:val="en-US"/>
-        </w:rPr>
-        <w:t xml:space="preserve">nscription from </w:t>
-      </w:r>
-      <w:r>
-        <w:rPr>
-          <w:lang w:val="en-US"/>
-        </w:rPr>
-        <w:fldChar w:fldCharType="begin"/>
-      </w:r>
-      <w:r>
-        <w:rPr>
-          <w:lang w:val="en-US"/>
-        </w:rPr>
-        <w:instrText xml:space="preserve"> ADDIN ZOTERO_ITEM CSL_CITATION {"citationID":"vQAGRffN","properties":{"formattedCitation":"(Cattin et al., 2015)","plainCitation":"(Cattin et al., 2015)"},"citationItems":[{"id":2502,"uris":["http://zotero.org/users/782112/items/KR7PHBUG"],"uri":["http://zotero.org/users/782112/items/KR7PHBUG"],"itemData":{"id":2502,"type":"article-journal","title":"GravProcess: An easy-to-use MATLAB software to process campaign gravity data and evaluate the associated uncertainties","container-title":"Computers &amp; Geosciences","page":"20-27","volume":"81","source":"ScienceDirect","abstract":"We present GravProcess, a set of MATLAB routines to process gravity data from complex campaign surveys and calculate the associated gravity field. Data reduction, analysis, and representation are done using the MATLAB Graphical User Interface Tool, which can be installed on most systems and platforms. Data processing is divided into several steps: (1) Integration of gravity data, station location, and gravity line connection input files; (2) Gravity data reduction applying solid-Earth tide and instrumental drift corrections and, depending on the required processing level, air pressure and oceanic tidal corrections; (3) Automatic network adjustment and alignment to absolute base stations; (4) Free air and terrain corrections to calculate gravity values and anomalies, and to estimate the associated errors. The final step is dedicated to post-processing and includes graphical representations of data and an output text file, which can be used by Geographic Information System software. An example of this processing chain applied to a recent survey in northern Morocco is given and compared with previous available results.","DOI":"10.1016/j.cageo.2015.04.005","ISSN":"0098-3004","shortTitle":"GravProcess","journalAbbreviation":"Computers &amp; Geosciences","author":[{"family":"Cattin","given":"Rodolphe"},{"family":"Mazzotti","given":"Stephane"},{"family":"Baratin","given":"Laura-May"}],"issued":{"date-parts":[["2015",8]]}}}],"schema":"https://github.com/citation-style-language/schema/raw/master/csl-citation.json"} </w:instrText>
-      </w:r>
-      <w:r>
-        <w:rPr>
-          <w:lang w:val="en-US"/>
-        </w:rPr>
-        <w:fldChar w:fldCharType="separate"/>
-      </w:r>
-      <w:r>
-        <w:rPr>
-          <w:rFonts w:ascii="Calibri" w:hAnsi="Calibri"/>
-          <w:lang w:val="en-US"/>
-        </w:rPr>
-        <w:t xml:space="preserve">Cattin et al., </w:t>
-      </w:r>
-      <w:r>
-        <w:rPr>
-          <w:rFonts w:ascii="Calibri" w:hAnsi="Calibri"/>
-          <w:lang w:val="en-US"/>
-        </w:rPr>
-        <w:t>(</w:t>
-      </w:r>
-      <w:r>
-        <w:rPr>
-          <w:rFonts w:ascii="Calibri" w:hAnsi="Calibri"/>
-          <w:lang w:val="en-US"/>
-        </w:rPr>
-        <w:t>2015)</w:t>
-      </w:r>
-      <w:r>
-        <w:rPr>
-          <w:lang w:val="en-US"/>
-        </w:rPr>
-        <w:fldChar w:fldCharType="end"/>
-      </w:r>
-      <w:r>
-        <w:rPr>
-          <w:lang w:val="en-US"/>
-        </w:rPr>
         <w:t xml:space="preserve">. Ocean loading coefficients must be loaded from a formatted file originating from the </w:t>
       </w:r>
-      <w:proofErr w:type="spellStart"/>
       <w:r>
         <w:rPr>
           <w:szCs w:val="16"/>
           <w:lang w:val="en-US"/>
         </w:rPr>
-        <w:t>Scherneck's</w:t>
-      </w:r>
-      <w:proofErr w:type="spellEnd"/>
-      <w:r>
-        <w:rPr>
-          <w:szCs w:val="16"/>
-          <w:lang w:val="en-US"/>
-        </w:rPr>
-        <w:t xml:space="preserve"> free ocean provider (</w:t>
+        <w:t>Scherneck's free ocean provider (</w:t>
       </w:r>
       <w:hyperlink r:id="rId15" w:history="1">
         <w:r>
@@ -7192,25 +6627,7 @@
           <w:szCs w:val="16"/>
           <w:lang w:val="en-US"/>
         </w:rPr>
-        <w:t xml:space="preserve">the semidiurnal (M2, S2, N2, K2), diurnal (O1, P1, Q1, K1) and long- period (MF, Mm, </w:t>
-      </w:r>
-      <w:proofErr w:type="spellStart"/>
-      <w:proofErr w:type="gramStart"/>
-      <w:r>
-        <w:rPr>
-          <w:szCs w:val="16"/>
-          <w:lang w:val="en-US"/>
-        </w:rPr>
-        <w:t>Ssa</w:t>
-      </w:r>
-      <w:proofErr w:type="spellEnd"/>
-      <w:proofErr w:type="gramEnd"/>
-      <w:r>
-        <w:rPr>
-          <w:szCs w:val="16"/>
-          <w:lang w:val="en-US"/>
-        </w:rPr>
-        <w:t>) tidal harmonics</w:t>
+        <w:t>the semidiurnal (M2, S2, N2, K2), diurnal (O1, P1, Q1, K1) and long- period (MF, Mm, Ssa) tidal harmonics</w:t>
       </w:r>
       <w:r>
         <w:rPr>
@@ -7270,35 +6687,7 @@
         <w:rPr>
           <w:lang w:val="en-US"/>
         </w:rPr>
-        <w:t xml:space="preserve"> or </w:t>
-      </w:r>
-      <w:proofErr w:type="spellStart"/>
-      <w:r>
-        <w:rPr>
-          <w:lang w:val="en-US"/>
-        </w:rPr>
-        <w:t>Tsoft</w:t>
-      </w:r>
-      <w:proofErr w:type="spellEnd"/>
-      <w:r>
-        <w:rPr>
-          <w:lang w:val="en-US"/>
-        </w:rPr>
-        <w:t xml:space="preserve"> (.TSF) files. If the file extension is not .</w:t>
-      </w:r>
-      <w:proofErr w:type="spellStart"/>
-      <w:r>
-        <w:rPr>
-          <w:lang w:val="en-US"/>
-        </w:rPr>
-        <w:t>tsf</w:t>
-      </w:r>
-      <w:proofErr w:type="spellEnd"/>
-      <w:r>
-        <w:rPr>
-          <w:lang w:val="en-US"/>
-        </w:rPr>
-        <w:t xml:space="preserve">, it will be considered as an </w:t>
+        <w:t xml:space="preserve"> or Tsoft (.TSF) files. If the file extension is not .tsf, it will be considered as an </w:t>
       </w:r>
       <w:r>
         <w:rPr>
@@ -7456,19 +6845,11 @@
           <w:lang w:val="en-US"/>
         </w:rPr>
       </w:pPr>
-      <w:proofErr w:type="gramStart"/>
-      <w:r>
-        <w:rPr>
-          <w:lang w:val="en-US"/>
-        </w:rPr>
-        <w:t>a</w:t>
-      </w:r>
-      <w:proofErr w:type="gramEnd"/>
-      <w:r>
-        <w:rPr>
-          <w:lang w:val="en-US"/>
-        </w:rPr>
-        <w:t xml:space="preserve"> criterion on duration: if data duration is different than the input value, they are unchecked. This often happens when the user keeps the current data on the field when stopping CG5 acquisition.</w:t>
+      <w:r>
+        <w:rPr>
+          <w:lang w:val="en-US"/>
+        </w:rPr>
+        <w:t>a criterion on duration: if data duration is different than the input value, they are unchecked. This often happens when the user keeps the current data on the field when stopping CG5 acquisition.</w:t>
       </w:r>
     </w:p>
     <w:p>
@@ -7602,21 +6983,7 @@
         <w:rPr>
           <w:lang w:val="en-US"/>
         </w:rPr>
-        <w:t xml:space="preserve">Two options are available. Either the </w:t>
-      </w:r>
-      <w:proofErr w:type="spellStart"/>
-      <w:r>
-        <w:rPr>
-          <w:lang w:val="en-US"/>
-        </w:rPr>
-        <w:t>MCGravi</w:t>
-      </w:r>
-      <w:proofErr w:type="spellEnd"/>
-      <w:r>
-        <w:rPr>
-          <w:lang w:val="en-US"/>
-        </w:rPr>
-        <w:t xml:space="preserve"> </w:t>
+        <w:t xml:space="preserve">Two options are available. Either the MCGravi </w:t>
       </w:r>
       <w:r>
         <w:rPr>
@@ -7628,7 +6995,7 @@
         <w:rPr>
           <w:lang w:val="en-US"/>
         </w:rPr>
-        <w:instrText xml:space="preserve"> ADDIN ZOTERO_ITEM CSL_CITATION {"citationID":"75lWChLA","properties":{"formattedCitation":"(Beilin, 2006)","plainCitation":"(Beilin, 2006)"},"citationItems":[{"id":221,"uris":["http://zotero.org/users/782112/items/9X74X9ER"],"uri":["http://zotero.org/users/782112/items/9X74X9ER"],"itemData":{"id":221,"type":"thesis","title":"Apport de la gravimétrie absolue à la réalisation de la composante gravimétrique du Réseau Géodésique Français","publisher":"Inst. Géogr. Natl.","publisher-place":"Paris, France","number-of-pages":"157","genre":"Master thesis","event-place":"Paris, France","author":[{"family":"Beilin","given":"J."}],"issued":{"date-parts":[["2006"]]}}}],"schema":"https://github.com/citation-style-language/schema/raw/master/csl-citation.json"} </w:instrText>
+        <w:instrText xml:space="preserve"> ADDIN ZOTERO_ITEM CSL_CITATION {"citationID":"75lWChLA","properties":{"formattedCitation":"(Beilin, 2006)","plainCitation":"(Beilin, 2006)"},"citationItems":[{"id":270,"uris":["http://zotero.org/users/782112/items/9X74X9ER"],"uri":["http://zotero.org/users/782112/items/9X74X9ER"],"itemData":{"id":270,"type":"thesis","title":"Apport de la gravimétrie absolue à la réalisation de la composante gravimétrique du Réseau Géodésique Français","publisher":"Inst. Géogr. Natl.","publisher-place":"Paris, France","number-of-pages":"157","genre":"Master thesis","event-place":"Paris, France","author":[{"family":"Beilin","given":"J."}],"issued":{"date-parts":[["2006"]]}}}],"schema":"https://github.com/citation-style-language/schema/raw/master/csl-citation.json"} </w:instrText>
       </w:r>
       <w:r>
         <w:rPr>
@@ -7641,23 +7008,56 @@
           <w:rFonts w:ascii="Calibri" w:hAnsi="Calibri"/>
           <w:lang w:val="en-US"/>
         </w:rPr>
-        <w:t>(</w:t>
-      </w:r>
-      <w:proofErr w:type="spellStart"/>
+        <w:t>(Beilin, 2006)</w:t>
+      </w:r>
+      <w:r>
+        <w:rPr>
+          <w:lang w:val="en-US"/>
+        </w:rPr>
+        <w:fldChar w:fldCharType="end"/>
+      </w:r>
+      <w:r>
+        <w:rPr>
+          <w:lang w:val="en-US"/>
+        </w:rPr>
+        <w:t xml:space="preserve"> can be launched (if installed</w:t>
+      </w:r>
+      <w:r>
+        <w:rPr>
+          <w:lang w:val="en-US"/>
+        </w:rPr>
+        <w:t>, see section 8</w:t>
+      </w:r>
+      <w:r>
+        <w:rPr>
+          <w:lang w:val="en-US"/>
+        </w:rPr>
+        <w:t xml:space="preserve">), or the simple datum-free least-square inversion scheme </w:t>
+      </w:r>
+      <w:r>
+        <w:rPr>
+          <w:lang w:val="en-US"/>
+        </w:rPr>
+        <w:fldChar w:fldCharType="begin"/>
+      </w:r>
+      <w:r>
+        <w:rPr>
+          <w:lang w:val="en-US"/>
+        </w:rPr>
+        <w:instrText xml:space="preserve"> ADDIN ZOTERO_ITEM CSL_CITATION {"citationID":"eikE8iIG","properties":{"formattedCitation":"(Hwang et al., 2002)","plainCitation":"(Hwang et al., 2002)"},"citationItems":[{"id":681,"uris":["http://zotero.org/users/782112/items/M2NIMUJA"],"uri":["http://zotero.org/users/782112/items/M2NIMUJA"],"itemData":{"id":681,"type":"article-journal","title":"Adjustment of relative gravity measurements using weighted and datum-free constraints","container-title":"Computers &amp; geosciences","page":"1005–1015","volume":"28","issue":"9","source":"Google Scholar","DOI":"10.1016/S0098-3004(02)00005-5","author":[{"family":"Hwang","given":"Cheinway"},{"family":"Wang","given":"Cheng-Gi"},{"family":"Lee","given":"Li-Hua"}],"issued":{"date-parts":[["2002"]]}}}],"schema":"https://github.com/citation-style-language/schema/raw/master/csl-citation.json"} </w:instrText>
+      </w:r>
+      <w:r>
+        <w:rPr>
+          <w:lang w:val="en-US"/>
+        </w:rPr>
+        <w:fldChar w:fldCharType="separate"/>
+      </w:r>
       <w:r>
         <w:rPr>
           <w:rFonts w:ascii="Calibri" w:hAnsi="Calibri"/>
           <w:lang w:val="en-US"/>
         </w:rPr>
-        <w:t>Beilin</w:t>
-      </w:r>
-      <w:proofErr w:type="spellEnd"/>
-      <w:r>
-        <w:rPr>
-          <w:rFonts w:ascii="Calibri" w:hAnsi="Calibri"/>
-          <w:lang w:val="en-US"/>
-        </w:rPr>
-        <w:t>, 2006)</w:t>
+        <w:t>(Hwang et al., 2002)</w:t>
       </w:r>
       <w:r>
         <w:rPr>
@@ -7669,70 +7069,7 @@
         <w:rPr>
           <w:lang w:val="en-US"/>
         </w:rPr>
-        <w:t xml:space="preserve"> can be launched (if installed</w:t>
-      </w:r>
-      <w:r>
-        <w:rPr>
-          <w:lang w:val="en-US"/>
-        </w:rPr>
-        <w:t>, see section 8</w:t>
-      </w:r>
-      <w:r>
-        <w:rPr>
-          <w:lang w:val="en-US"/>
-        </w:rPr>
-        <w:t xml:space="preserve">), or the simple datum-free least-square inversion scheme </w:t>
-      </w:r>
-      <w:r>
-        <w:rPr>
-          <w:lang w:val="en-US"/>
-        </w:rPr>
-        <w:fldChar w:fldCharType="begin"/>
-      </w:r>
-      <w:r>
-        <w:rPr>
-          <w:lang w:val="en-US"/>
-        </w:rPr>
-        <w:instrText xml:space="preserve"> ADDIN ZOTERO_ITEM CSL_CITATION {"citationID":"eikE8iIG","properties":{"formattedCitation":"(Hwang et al., 2002)","plainCitation":"(Hwang et al., 2002)"},"citationItems":[{"id":557,"uris":["http://zotero.org/users/782112/items/M2NIMUJA"],"uri":["http://zotero.org/users/782112/items/M2NIMUJA"],"itemData":{"id":557,"type":"article-journal","title":"Adjustment of relative gravity measurements using weighted and datum-free constraints","container-title":"Computers &amp; geosciences","page":"1005–1015","volume":"28","issue":"9","source":"Google Scholar","DOI":"10.1016/S0098-3004(02)00005-5","author":[{"family":"Hwang","given":"Cheinway"},{"family":"Wang","given":"Cheng-Gi"},{"family":"Lee","given":"Li-Hua"}],"issued":{"date-parts":[["2002"]]}}}],"schema":"https://github.com/citation-style-language/schema/raw/master/csl-citation.json"} </w:instrText>
-      </w:r>
-      <w:r>
-        <w:rPr>
-          <w:lang w:val="en-US"/>
-        </w:rPr>
-        <w:fldChar w:fldCharType="separate"/>
-      </w:r>
-      <w:r>
-        <w:rPr>
-          <w:rFonts w:ascii="Calibri" w:hAnsi="Calibri"/>
-          <w:lang w:val="en-US"/>
-        </w:rPr>
-        <w:t>(Hwang et al., 2002)</w:t>
-      </w:r>
-      <w:r>
-        <w:rPr>
-          <w:lang w:val="en-US"/>
-        </w:rPr>
-        <w:fldChar w:fldCharType="end"/>
-      </w:r>
-      <w:r>
-        <w:rPr>
-          <w:lang w:val="en-US"/>
-        </w:rPr>
-        <w:t xml:space="preserve"> can be used. The only interest in using </w:t>
-      </w:r>
-      <w:proofErr w:type="spellStart"/>
-      <w:r>
-        <w:rPr>
-          <w:lang w:val="en-US"/>
-        </w:rPr>
-        <w:t>MCGravi</w:t>
-      </w:r>
-      <w:proofErr w:type="spellEnd"/>
-      <w:r>
-        <w:rPr>
-          <w:lang w:val="en-US"/>
-        </w:rPr>
-        <w:t xml:space="preserve"> is when a network compensation is undertaken and </w:t>
+        <w:t xml:space="preserve"> can be used. The only interest in using MCGravi is when a network compensation is undertaken and </w:t>
       </w:r>
       <w:r>
         <w:rPr>
@@ -7768,35 +7105,7 @@
         <w:rPr>
           <w:lang w:val="en-US"/>
         </w:rPr>
-        <w:t xml:space="preserve">This requires mcgravi.exe to be available. The program writes </w:t>
-      </w:r>
-      <w:proofErr w:type="spellStart"/>
-      <w:r>
-        <w:rPr>
-          <w:lang w:val="en-US"/>
-        </w:rPr>
-        <w:t>mcgravi</w:t>
-      </w:r>
-      <w:proofErr w:type="spellEnd"/>
-      <w:r>
-        <w:rPr>
-          <w:lang w:val="en-US"/>
-        </w:rPr>
-        <w:t xml:space="preserve"> input files in the output directory, and reads </w:t>
-      </w:r>
-      <w:proofErr w:type="spellStart"/>
-      <w:r>
-        <w:rPr>
-          <w:lang w:val="en-US"/>
-        </w:rPr>
-        <w:t>mcgravi</w:t>
-      </w:r>
-      <w:proofErr w:type="spellEnd"/>
-      <w:r>
-        <w:rPr>
-          <w:lang w:val="en-US"/>
-        </w:rPr>
-        <w:t xml:space="preserve"> output files (*.</w:t>
+        <w:t>This requires mcgravi.exe to be available. The program writes mcgravi input files in the output directory, and reads mcgravi output files (*.</w:t>
       </w:r>
       <w:r>
         <w:rPr>
@@ -7874,19 +7183,11 @@
           <w:lang w:val="en-US"/>
         </w:rPr>
       </w:pPr>
-      <w:proofErr w:type="spellStart"/>
-      <w:r>
-        <w:rPr>
-          <w:lang w:val="en-US"/>
-        </w:rPr>
-        <w:t>SD_add</w:t>
-      </w:r>
-      <w:proofErr w:type="spellEnd"/>
-      <w:r>
-        <w:rPr>
-          <w:lang w:val="en-US"/>
-        </w:rPr>
-        <w:t>: a constant added to each observed SD</w:t>
+      <w:r>
+        <w:rPr>
+          <w:lang w:val="en-US"/>
+        </w:rPr>
+        <w:t>SD_add: a constant added to each observed SD</w:t>
       </w:r>
     </w:p>
     <w:p>
@@ -8031,49 +7332,7 @@
         <w:rPr>
           <w:lang w:val="en-US"/>
         </w:rPr>
-        <w:t xml:space="preserve">Two ways of processing a test-case are detailed in this section. The first one uses the </w:t>
-      </w:r>
-      <w:proofErr w:type="spellStart"/>
-      <w:r>
-        <w:rPr>
-          <w:lang w:val="en-US"/>
-        </w:rPr>
-        <w:t>pyGrav</w:t>
-      </w:r>
-      <w:proofErr w:type="spellEnd"/>
-      <w:r>
-        <w:rPr>
-          <w:lang w:val="en-US"/>
-        </w:rPr>
-        <w:t xml:space="preserve"> GUI for a fast and user-friendly handling of microgravity data. The second uses a python script which calls the </w:t>
-      </w:r>
-      <w:proofErr w:type="spellStart"/>
-      <w:r>
-        <w:rPr>
-          <w:lang w:val="en-US"/>
-        </w:rPr>
-        <w:t>pyGrav</w:t>
-      </w:r>
-      <w:proofErr w:type="spellEnd"/>
-      <w:r>
-        <w:rPr>
-          <w:lang w:val="en-US"/>
-        </w:rPr>
-        <w:t xml:space="preserve"> functions. This is most suitable for who is interested into developing </w:t>
-      </w:r>
-      <w:proofErr w:type="spellStart"/>
-      <w:r>
-        <w:rPr>
-          <w:lang w:val="en-US"/>
-        </w:rPr>
-        <w:t>pyGrav</w:t>
-      </w:r>
-      <w:proofErr w:type="spellEnd"/>
-      <w:r>
-        <w:rPr>
-          <w:lang w:val="en-US"/>
-        </w:rPr>
-        <w:t xml:space="preserve"> and adding new functionalities. </w:t>
+        <w:t xml:space="preserve">Two ways of processing a test-case are detailed in this section. The first one uses the pyGrav GUI for a fast and user-friendly handling of microgravity data. The second uses a python script which calls the pyGrav functions. This is most suitable for who is interested into developing pyGrav and adding new functionalities. </w:t>
       </w:r>
     </w:p>
     <w:p>
@@ -8082,15 +7341,7 @@
       </w:pPr>
       <w:bookmarkStart w:id="14" w:name="_Toc429496767"/>
       <w:r>
-        <w:t xml:space="preserve">Using </w:t>
-      </w:r>
-      <w:proofErr w:type="spellStart"/>
-      <w:r>
-        <w:t>pyGrav</w:t>
-      </w:r>
-      <w:proofErr w:type="spellEnd"/>
-      <w:r>
-        <w:t xml:space="preserve"> GUI</w:t>
+        <w:t>Using pyGrav GUI</w:t>
       </w:r>
       <w:bookmarkEnd w:id="14"/>
     </w:p>
@@ -8105,21 +7356,7 @@
         <w:rPr>
           <w:lang w:val="en-US"/>
         </w:rPr>
-        <w:t xml:space="preserve">A test-case is available in the </w:t>
-      </w:r>
-      <w:proofErr w:type="spellStart"/>
-      <w:r>
-        <w:rPr>
-          <w:lang w:val="en-US"/>
-        </w:rPr>
-        <w:t>test_case</w:t>
-      </w:r>
-      <w:proofErr w:type="spellEnd"/>
-      <w:r>
-        <w:rPr>
-          <w:lang w:val="en-US"/>
-        </w:rPr>
-        <w:t xml:space="preserve"> directory. This is a set of 4 surveys acquired during the West-African Campaign in a small catchment in North-Benin. Each survey is composed of usually four loops for a total of 13 stations and a base station (station #1). </w:t>
+        <w:t xml:space="preserve">A test-case is available in the test_case directory. This is a set of 4 surveys acquired during the West-African Campaign in a small catchment in North-Benin. Each survey is composed of usually four loops for a total of 13 stations and a base station (station #1). </w:t>
       </w:r>
     </w:p>
     <w:p>
@@ -8153,21 +7390,7 @@
         <w:rPr>
           <w:lang w:val="en-US"/>
         </w:rPr>
-        <w:t xml:space="preserve">Launch </w:t>
-      </w:r>
-      <w:proofErr w:type="spellStart"/>
-      <w:r>
-        <w:rPr>
-          <w:lang w:val="en-US"/>
-        </w:rPr>
-        <w:t>pyGrav</w:t>
-      </w:r>
-      <w:proofErr w:type="spellEnd"/>
-      <w:r>
-        <w:rPr>
-          <w:lang w:val="en-US"/>
-        </w:rPr>
-        <w:t xml:space="preserve">: execute the python file </w:t>
+        <w:t xml:space="preserve">Launch pyGrav: execute the python file </w:t>
       </w:r>
       <w:r>
         <w:rPr>
@@ -8187,29 +7410,7 @@
         <w:rPr>
           <w:lang w:val="en-US"/>
         </w:rPr>
-        <w:t>using python(</w:t>
-      </w:r>
-      <w:proofErr w:type="spellStart"/>
-      <w:r>
-        <w:rPr>
-          <w:lang w:val="en-US"/>
-        </w:rPr>
-        <w:t>x</w:t>
-      </w:r>
-      <w:proofErr w:type="gramStart"/>
-      <w:r>
-        <w:rPr>
-          <w:lang w:val="en-US"/>
-        </w:rPr>
-        <w:t>,y</w:t>
-      </w:r>
-      <w:proofErr w:type="spellEnd"/>
-      <w:proofErr w:type="gramEnd"/>
-      <w:r>
-        <w:rPr>
-          <w:lang w:val="en-US"/>
-        </w:rPr>
-        <w:t xml:space="preserve">) for instance in Windows, or by executing “python </w:t>
+        <w:t xml:space="preserve">using python(x,y) for instance in Windows, or by executing “python </w:t>
       </w:r>
       <w:r>
         <w:rPr>
@@ -8251,58 +7452,38 @@
         </w:rPr>
         <w:t xml:space="preserve">Start a project: select </w:t>
       </w:r>
-      <w:proofErr w:type="spellStart"/>
       <w:r>
         <w:rPr>
           <w:i/>
           <w:lang w:val="en-US"/>
         </w:rPr>
-        <w:t>input_data</w:t>
-      </w:r>
-      <w:proofErr w:type="spellEnd"/>
+        <w:t>input_data/raw</w:t>
+      </w:r>
+      <w:r>
+        <w:rPr>
+          <w:lang w:val="en-US"/>
+        </w:rPr>
+        <w:t xml:space="preserve"> and </w:t>
+      </w:r>
       <w:r>
         <w:rPr>
           <w:i/>
           <w:lang w:val="en-US"/>
         </w:rPr>
-        <w:t>/raw</w:t>
-      </w:r>
-      <w:r>
-        <w:rPr>
-          <w:lang w:val="en-US"/>
-        </w:rPr>
-        <w:t xml:space="preserve"> and </w:t>
-      </w:r>
-      <w:proofErr w:type="spellStart"/>
+        <w:t>output_data</w:t>
+      </w:r>
+      <w:r>
+        <w:rPr>
+          <w:lang w:val="en-US"/>
+        </w:rPr>
+        <w:t xml:space="preserve"> sub-directories from the </w:t>
+      </w:r>
       <w:r>
         <w:rPr>
           <w:i/>
           <w:lang w:val="en-US"/>
         </w:rPr>
-        <w:t>output_data</w:t>
-      </w:r>
-      <w:proofErr w:type="spellEnd"/>
-      <w:r>
-        <w:rPr>
-          <w:lang w:val="en-US"/>
-        </w:rPr>
-        <w:t xml:space="preserve"> sub-directories from the </w:t>
-      </w:r>
-      <w:proofErr w:type="spellStart"/>
-      <w:r>
-        <w:rPr>
-          <w:i/>
-          <w:lang w:val="en-US"/>
-        </w:rPr>
-        <w:t>test_case</w:t>
-      </w:r>
-      <w:proofErr w:type="spellEnd"/>
-      <w:r>
-        <w:rPr>
-          <w:i/>
-          <w:lang w:val="en-US"/>
-        </w:rPr>
-        <w:t xml:space="preserve"> </w:t>
+        <w:t xml:space="preserve">test_case </w:t>
       </w:r>
       <w:r>
         <w:rPr>
@@ -8503,21 +7684,7 @@
         <w:rPr>
           <w:lang w:val="en-US"/>
         </w:rPr>
-        <w:t xml:space="preserve">: Latitude = 9.742; Longitude = </w:t>
-      </w:r>
-      <w:proofErr w:type="gramStart"/>
-      <w:r>
-        <w:rPr>
-          <w:lang w:val="en-US"/>
-        </w:rPr>
-        <w:t>1.606 ;</w:t>
-      </w:r>
-      <w:proofErr w:type="gramEnd"/>
-      <w:r>
-        <w:rPr>
-          <w:lang w:val="en-US"/>
-        </w:rPr>
-        <w:t xml:space="preserve"> Altitude = 450. In this case, select </w:t>
+        <w:t xml:space="preserve">: Latitude = 9.742; Longitude = 1.606 ; Altitude = 450. In this case, select </w:t>
       </w:r>
       <w:r>
         <w:rPr>
@@ -8545,7 +7712,6 @@
         </w:rPr>
         <w:t xml:space="preserve"> from the </w:t>
       </w:r>
-      <w:proofErr w:type="spellStart"/>
       <w:r>
         <w:rPr>
           <w:i/>
@@ -8553,7 +7719,6 @@
         </w:rPr>
         <w:t>input_data</w:t>
       </w:r>
-      <w:proofErr w:type="spellEnd"/>
       <w:r>
         <w:rPr>
           <w:lang w:val="en-US"/>
@@ -8578,21 +7743,7 @@
         <w:rPr>
           <w:lang w:val="en-US"/>
         </w:rPr>
-        <w:t xml:space="preserve">: Latitude = 9.742; Longitude = </w:t>
-      </w:r>
-      <w:proofErr w:type="gramStart"/>
-      <w:r>
-        <w:rPr>
-          <w:lang w:val="en-US"/>
-        </w:rPr>
-        <w:t>1.606 ;</w:t>
-      </w:r>
-      <w:proofErr w:type="gramEnd"/>
-      <w:r>
-        <w:rPr>
-          <w:lang w:val="en-US"/>
-        </w:rPr>
-        <w:t xml:space="preserve"> Altitude = 450. </w:t>
+        <w:t xml:space="preserve">: Latitude = 9.742; Longitude = 1.606 ; Altitude = 450. </w:t>
       </w:r>
     </w:p>
     <w:p>
@@ -8612,21 +7763,7 @@
         <w:rPr>
           <w:lang w:val="en-US"/>
         </w:rPr>
-        <w:t xml:space="preserve">Process </w:t>
-      </w:r>
-      <w:proofErr w:type="gramStart"/>
-      <w:r>
-        <w:rPr>
-          <w:lang w:val="en-US"/>
-        </w:rPr>
-        <w:t>ocean</w:t>
-      </w:r>
-      <w:proofErr w:type="gramEnd"/>
-      <w:r>
-        <w:rPr>
-          <w:lang w:val="en-US"/>
-        </w:rPr>
-        <w:t xml:space="preserve"> loading: select </w:t>
+        <w:t xml:space="preserve">Process ocean loading: select </w:t>
       </w:r>
       <w:r>
         <w:rPr>
@@ -8667,7 +7804,6 @@
         </w:rPr>
         <w:t xml:space="preserve"> from the </w:t>
       </w:r>
-      <w:proofErr w:type="spellStart"/>
       <w:r>
         <w:rPr>
           <w:i/>
@@ -8675,7 +7811,6 @@
         </w:rPr>
         <w:t>input_data</w:t>
       </w:r>
-      <w:proofErr w:type="spellEnd"/>
       <w:r>
         <w:rPr>
           <w:lang w:val="en-US"/>
@@ -8695,21 +7830,7 @@
         <w:rPr>
           <w:lang w:val="en-US"/>
         </w:rPr>
-        <w:t xml:space="preserve"> with Latitude = 9.742; Longitude = </w:t>
-      </w:r>
-      <w:proofErr w:type="gramStart"/>
-      <w:r>
-        <w:rPr>
-          <w:lang w:val="en-US"/>
-        </w:rPr>
-        <w:t>1.606 ;</w:t>
-      </w:r>
-      <w:proofErr w:type="gramEnd"/>
-      <w:r>
-        <w:rPr>
-          <w:lang w:val="en-US"/>
-        </w:rPr>
-        <w:t xml:space="preserve"> Altitude = 450.</w:t>
+        <w:t xml:space="preserve"> with Latitude = 9.742; Longitude = 1.606 ; Altitude = 450.</w:t>
       </w:r>
     </w:p>
     <w:p>
@@ -8951,23 +8072,7 @@
           <w:b/>
           <w:lang w:val="en-US"/>
         </w:rPr>
-        <w:t xml:space="preserve">auto uncheck </w:t>
-      </w:r>
-      <w:proofErr w:type="spellStart"/>
-      <w:r>
-        <w:rPr>
-          <w:b/>
-          <w:lang w:val="en-US"/>
-        </w:rPr>
-        <w:t>dur</w:t>
-      </w:r>
-      <w:proofErr w:type="spellEnd"/>
-      <w:r>
-        <w:rPr>
-          <w:b/>
-          <w:lang w:val="en-US"/>
-        </w:rPr>
-        <w:t xml:space="preserve"> &lt;&gt;</w:t>
+        <w:t>auto uncheck dur &lt;&gt;</w:t>
       </w:r>
       <w:r>
         <w:rPr>
@@ -9073,7 +8178,6 @@
         </w:rPr>
         <w:t xml:space="preserve">. In this </w:t>
       </w:r>
-      <w:proofErr w:type="spellStart"/>
       <w:r>
         <w:rPr>
           <w:i/>
@@ -9081,26 +8185,11 @@
         </w:rPr>
         <w:t>output_data</w:t>
       </w:r>
-      <w:proofErr w:type="spellEnd"/>
-      <w:r>
-        <w:rPr>
-          <w:lang w:val="en-US"/>
-        </w:rPr>
-        <w:t xml:space="preserve"> folder, this will create subdirectories which names are survey names, and which contain loop files similar to </w:t>
-      </w:r>
-      <w:proofErr w:type="spellStart"/>
-      <w:r>
-        <w:rPr>
-          <w:lang w:val="en-US"/>
-        </w:rPr>
-        <w:t>CGxTool</w:t>
-      </w:r>
-      <w:proofErr w:type="spellEnd"/>
-      <w:r>
-        <w:rPr>
-          <w:lang w:val="en-US"/>
-        </w:rPr>
-        <w:t xml:space="preserve"> ‘c’ files, with an extra 0-or-1 column to indicate whether the station should be retained or not. The whole data hierarchy is written in the file </w:t>
+      <w:r>
+        <w:rPr>
+          <w:lang w:val="en-US"/>
+        </w:rPr>
+        <w:t xml:space="preserve"> folder, this will create subdirectories which names are survey names, and which contain loop files similar to CGxTool ‘c’ files, with an extra 0-or-1 column to indicate whether the station should be retained or not. The whole data hierarchy is written in the file </w:t>
       </w:r>
       <w:r>
         <w:rPr>
@@ -9115,7 +8204,6 @@
         </w:rPr>
         <w:t xml:space="preserve"> in the </w:t>
       </w:r>
-      <w:proofErr w:type="spellStart"/>
       <w:r>
         <w:rPr>
           <w:i/>
@@ -9123,7 +8211,6 @@
         </w:rPr>
         <w:t>output_data</w:t>
       </w:r>
-      <w:proofErr w:type="spellEnd"/>
       <w:r>
         <w:rPr>
           <w:lang w:val="en-US"/>
@@ -9367,23 +8454,7 @@
           <w:b/>
           <w:lang w:val="en-US"/>
         </w:rPr>
-        <w:t>SD add to data (</w:t>
-      </w:r>
-      <w:proofErr w:type="spellStart"/>
-      <w:r>
-        <w:rPr>
-          <w:b/>
-          <w:lang w:val="en-US"/>
-        </w:rPr>
-        <w:t>mgal</w:t>
-      </w:r>
-      <w:proofErr w:type="spellEnd"/>
-      <w:r>
-        <w:rPr>
-          <w:b/>
-          <w:lang w:val="en-US"/>
-        </w:rPr>
-        <w:t>):</w:t>
+        <w:t>SD add to data (mgal):</w:t>
       </w:r>
       <w:r>
         <w:rPr>
@@ -9459,16 +8530,8 @@
         <w:rPr>
           <w:b/>
         </w:rPr>
-        <w:t>Write Output Files (y/n)</w:t>
-      </w:r>
-      <w:proofErr w:type="gramStart"/>
-      <w:r>
-        <w:rPr>
-          <w:b/>
-        </w:rPr>
-        <w:t>?:</w:t>
-      </w:r>
-      <w:proofErr w:type="gramEnd"/>
+        <w:t>Write Output Files (y/n)?:</w:t>
+      </w:r>
       <w:r>
         <w:rPr>
           <w:b/>
@@ -9536,21 +8599,12 @@
         </w:rPr>
         <w:t xml:space="preserve"> folder, two files starting with </w:t>
       </w:r>
-      <w:proofErr w:type="spellStart"/>
       <w:r>
         <w:rPr>
           <w:i/>
           <w:lang w:val="en-US"/>
         </w:rPr>
-        <w:t>LSresults</w:t>
-      </w:r>
-      <w:proofErr w:type="spellEnd"/>
-      <w:r>
-        <w:rPr>
-          <w:i/>
-          <w:lang w:val="en-US"/>
-        </w:rPr>
-        <w:t xml:space="preserve"> </w:t>
+        <w:t xml:space="preserve">LSresults </w:t>
       </w:r>
       <w:r>
         <w:rPr>
@@ -9617,7 +8671,6 @@
         </w:rPr>
         <w:t xml:space="preserve"> function, this will create simple difference files in subfolders of the </w:t>
       </w:r>
-      <w:proofErr w:type="spellStart"/>
       <w:r>
         <w:rPr>
           <w:i/>
@@ -9625,14 +8678,12 @@
         </w:rPr>
         <w:t>output_data</w:t>
       </w:r>
-      <w:proofErr w:type="spellEnd"/>
       <w:r>
         <w:rPr>
           <w:lang w:val="en-US"/>
         </w:rPr>
         <w:t xml:space="preserve"> folder together with a hierarchy file starting by </w:t>
       </w:r>
-      <w:proofErr w:type="spellStart"/>
       <w:r>
         <w:rPr>
           <w:i/>
@@ -9640,7 +8691,6 @@
         </w:rPr>
         <w:t>simple_diff_data_hierarchy</w:t>
       </w:r>
-      <w:proofErr w:type="spellEnd"/>
       <w:r>
         <w:rPr>
           <w:i/>
@@ -9747,7 +8797,6 @@
         </w:rPr>
         <w:t xml:space="preserve"> menu. This will create gravity and SD double difference files in the </w:t>
       </w:r>
-      <w:proofErr w:type="spellStart"/>
       <w:r>
         <w:rPr>
           <w:i/>
@@ -9755,7 +8804,6 @@
         </w:rPr>
         <w:t>output_data</w:t>
       </w:r>
-      <w:proofErr w:type="spellEnd"/>
       <w:r>
         <w:rPr>
           <w:lang w:val="en-US"/>
@@ -9809,7 +8857,6 @@
         </w:rPr>
         <w:t xml:space="preserve"> file in the </w:t>
       </w:r>
-      <w:proofErr w:type="spellStart"/>
       <w:r>
         <w:rPr>
           <w:i/>
@@ -9817,7 +8864,6 @@
         </w:rPr>
         <w:t>input_data</w:t>
       </w:r>
-      <w:proofErr w:type="spellEnd"/>
       <w:r>
         <w:rPr>
           <w:i/>
@@ -9870,7 +8916,6 @@
         </w:rPr>
         <w:t xml:space="preserve"> file in the </w:t>
       </w:r>
-      <w:proofErr w:type="spellStart"/>
       <w:r>
         <w:rPr>
           <w:i/>
@@ -9878,7 +8923,6 @@
         </w:rPr>
         <w:t>input_data</w:t>
       </w:r>
-      <w:proofErr w:type="spellEnd"/>
       <w:r>
         <w:rPr>
           <w:i/>
@@ -9921,15 +8965,7 @@
       </w:pPr>
       <w:bookmarkStart w:id="15" w:name="_Toc429496768"/>
       <w:r>
-        <w:t xml:space="preserve">Using a python script and </w:t>
-      </w:r>
-      <w:proofErr w:type="spellStart"/>
-      <w:r>
-        <w:t>pyGrav</w:t>
-      </w:r>
-      <w:proofErr w:type="spellEnd"/>
-      <w:r>
-        <w:t xml:space="preserve"> objects</w:t>
+        <w:t>Using a python script and pyGrav objects</w:t>
       </w:r>
       <w:bookmarkEnd w:id="15"/>
     </w:p>
@@ -9945,35 +8981,7 @@
           <w:lang w:val="en-US"/>
         </w:rPr>
         <w:lastRenderedPageBreak/>
-        <w:t xml:space="preserve">Another way to use </w:t>
-      </w:r>
-      <w:proofErr w:type="spellStart"/>
-      <w:r>
-        <w:rPr>
-          <w:lang w:val="en-US"/>
-        </w:rPr>
-        <w:t>pyGrav</w:t>
-      </w:r>
-      <w:proofErr w:type="spellEnd"/>
-      <w:r>
-        <w:rPr>
-          <w:lang w:val="en-US"/>
-        </w:rPr>
-        <w:t xml:space="preserve"> </w:t>
-      </w:r>
-      <w:proofErr w:type="gramStart"/>
-      <w:r>
-        <w:rPr>
-          <w:lang w:val="en-US"/>
-        </w:rPr>
-        <w:t>functions (in the data_objects.py file) is</w:t>
-      </w:r>
-      <w:proofErr w:type="gramEnd"/>
-      <w:r>
-        <w:rPr>
-          <w:lang w:val="en-US"/>
-        </w:rPr>
-        <w:t xml:space="preserve"> to write a python script and sequentially call these functions. This is particularly suitable if one wants to add a function in the main code and test it without going through the whole GUI programming. Once the function is properly set up, extra GUI buttons/actions may be easily added in the </w:t>
+        <w:t xml:space="preserve">Another way to use pyGrav functions (in the data_objects.py file) is to write a python script and sequentially call these functions. This is particularly suitable if one wants to add a function in the main code and test it without going through the whole GUI programming. Once the function is properly set up, extra GUI buttons/actions may be easily added in the </w:t>
       </w:r>
       <w:r>
         <w:rPr>
@@ -10012,21 +9020,7 @@
         <w:rPr>
           <w:lang w:val="en-US"/>
         </w:rPr>
-        <w:t xml:space="preserve">) can be found in the </w:t>
-      </w:r>
-      <w:proofErr w:type="spellStart"/>
-      <w:r>
-        <w:rPr>
-          <w:lang w:val="en-US"/>
-        </w:rPr>
-        <w:t>main_code</w:t>
-      </w:r>
-      <w:proofErr w:type="spellEnd"/>
-      <w:r>
-        <w:rPr>
-          <w:lang w:val="en-US"/>
-        </w:rPr>
-        <w:t xml:space="preserve"> directory, and should be executed as a python script. The script’s purpose is to load raw data, extract single surveys based on start and end dates, select data to keep based on simple thresholds, adjust drifts for every surveys and eventually compute both simple and double differences. By commenting/uncommenting some parts of the code, it is also possible to load already selected and organized data.</w:t>
+        <w:t>) can be found in the main_code directory, and should be executed as a python script. The script’s purpose is to load raw data, extract single surveys based on start and end dates, select data to keep based on simple thresholds, adjust drifts for every surveys and eventually compute both simple and double differences. By commenting/uncommenting some parts of the code, it is also possible to load already selected and organized data.</w:t>
       </w:r>
     </w:p>
     <w:p>
@@ -10115,35 +9109,7 @@
         <w:rPr>
           <w:lang w:val="en-US"/>
         </w:rPr>
-        <w:t xml:space="preserve">This is particularly suited for micro-gravity data, mostly because data can be arranged as structures (objects) following a hierarchical definition (a campaign which includes several surveys, which include several loops, which include several station, which include time series of acquired data). Objects can be physically identified (a campaign, a survey, a loop, a station), as well as associated methods (reading CG5 </w:t>
-      </w:r>
-      <w:proofErr w:type="spellStart"/>
-      <w:r>
-        <w:rPr>
-          <w:lang w:val="en-US"/>
-        </w:rPr>
-        <w:t>ascii</w:t>
-      </w:r>
-      <w:proofErr w:type="spellEnd"/>
-      <w:r>
-        <w:rPr>
-          <w:lang w:val="en-US"/>
-        </w:rPr>
-        <w:t xml:space="preserve"> file should be defined under the broadest object, a campaign; writing </w:t>
-      </w:r>
-      <w:proofErr w:type="spellStart"/>
-      <w:r>
-        <w:rPr>
-          <w:lang w:val="en-US"/>
-        </w:rPr>
-        <w:t>mcgravi</w:t>
-      </w:r>
-      <w:proofErr w:type="spellEnd"/>
-      <w:r>
-        <w:rPr>
-          <w:lang w:val="en-US"/>
-        </w:rPr>
-        <w:t xml:space="preserve"> input file –‘c’ file- for drift adjustment should be defined under the loop object, while adjusting the drift should be called, or based, on a survey object; data selection will mainly concern stations). This logical hierarchy allows storing the data as structures. </w:t>
+        <w:t xml:space="preserve">This is particularly suited for micro-gravity data, mostly because data can be arranged as structures (objects) following a hierarchical definition (a campaign which includes several surveys, which include several loops, which include several station, which include time series of acquired data). Objects can be physically identified (a campaign, a survey, a loop, a station), as well as associated methods (reading CG5 ascii file should be defined under the broadest object, a campaign; writing mcgravi input file –‘c’ file- for drift adjustment should be defined under the loop object, while adjusting the drift should be called, or based, on a survey object; data selection will mainly concern stations). This logical hierarchy allows storing the data as structures. </w:t>
       </w:r>
     </w:p>
     <w:p>
@@ -10162,14 +9128,9 @@
       </w:pPr>
       <w:bookmarkStart w:id="18" w:name="_Toc429496771"/>
       <w:r>
-        <w:t xml:space="preserve">GUI and </w:t>
-      </w:r>
-      <w:proofErr w:type="spellStart"/>
-      <w:r>
-        <w:t>PyQt</w:t>
+        <w:t>GUI and PyQt</w:t>
       </w:r>
       <w:bookmarkEnd w:id="18"/>
-      <w:proofErr w:type="spellEnd"/>
     </w:p>
     <w:p>
       <w:pPr>
@@ -10178,7 +9139,6 @@
           <w:lang w:val="en-US"/>
         </w:rPr>
       </w:pPr>
-      <w:proofErr w:type="spellStart"/>
       <w:r>
         <w:rPr>
           <w:lang w:val="en-US"/>
@@ -10189,70 +9149,7 @@
         <w:rPr>
           <w:lang w:val="en-US"/>
         </w:rPr>
-        <w:t>Qt</w:t>
-      </w:r>
-      <w:proofErr w:type="spellEnd"/>
-      <w:r>
-        <w:rPr>
-          <w:lang w:val="en-US"/>
-        </w:rPr>
-        <w:t xml:space="preserve"> uses the powerful python programming language and its suitability for object-oriented programming together with the Qt GUI (Graphical User Interface) libraries. </w:t>
-      </w:r>
-      <w:proofErr w:type="spellStart"/>
-      <w:r>
-        <w:rPr>
-          <w:lang w:val="en-US"/>
-        </w:rPr>
-        <w:t>PyQt</w:t>
-      </w:r>
-      <w:proofErr w:type="spellEnd"/>
-      <w:r>
-        <w:rPr>
-          <w:lang w:val="en-US"/>
-        </w:rPr>
-        <w:t xml:space="preserve"> is composed of several modules, such as the fundamental </w:t>
-      </w:r>
-      <w:proofErr w:type="spellStart"/>
-      <w:r>
-        <w:rPr>
-          <w:lang w:val="en-US"/>
-        </w:rPr>
-        <w:t>QtCore</w:t>
-      </w:r>
-      <w:proofErr w:type="spellEnd"/>
-      <w:r>
-        <w:rPr>
-          <w:lang w:val="en-US"/>
-        </w:rPr>
-        <w:t xml:space="preserve"> (for non-</w:t>
-      </w:r>
-      <w:proofErr w:type="spellStart"/>
-      <w:r>
-        <w:rPr>
-          <w:lang w:val="en-US"/>
-        </w:rPr>
-        <w:t>gui</w:t>
-      </w:r>
-      <w:proofErr w:type="spellEnd"/>
-      <w:r>
-        <w:rPr>
-          <w:lang w:val="en-US"/>
-        </w:rPr>
-        <w:t xml:space="preserve"> functionality, such as using files, threads, processes or time) and </w:t>
-      </w:r>
-      <w:proofErr w:type="spellStart"/>
-      <w:r>
-        <w:rPr>
-          <w:lang w:val="en-US"/>
-        </w:rPr>
-        <w:t>QtGui</w:t>
-      </w:r>
-      <w:proofErr w:type="spellEnd"/>
-      <w:r>
-        <w:rPr>
-          <w:lang w:val="en-US"/>
-        </w:rPr>
-        <w:t xml:space="preserve"> (for the graphical components), among which are defined tens to hundreds of classes containing numerous functions and properties.</w:t>
+        <w:t>Qt uses the powerful python programming language and its suitability for object-oriented programming together with the Qt GUI (Graphical User Interface) libraries. PyQt is composed of several modules, such as the fundamental QtCore (for non-gui functionality, such as using files, threads, processes or time) and QtGui (for the graphical components), among which are defined tens to hundreds of classes containing numerous functions and properties.</w:t>
       </w:r>
     </w:p>
     <w:p>
@@ -10268,13 +9165,8 @@
         <w:pStyle w:val="Style2"/>
       </w:pPr>
       <w:bookmarkStart w:id="19" w:name="_Toc429496772"/>
-      <w:proofErr w:type="spellStart"/>
-      <w:r>
-        <w:t>pyGrav</w:t>
-      </w:r>
-      <w:proofErr w:type="spellEnd"/>
-      <w:r>
-        <w:t xml:space="preserve"> code</w:t>
+      <w:r>
+        <w:t>pyGrav code</w:t>
       </w:r>
       <w:bookmarkEnd w:id="19"/>
     </w:p>
@@ -10435,37 +9327,7 @@
         <w:rPr>
           <w:lang w:val="en-US"/>
         </w:rPr>
-        <w:t xml:space="preserve">The base class is an object of type </w:t>
-      </w:r>
-      <w:proofErr w:type="spellStart"/>
-      <w:r>
-        <w:rPr>
-          <w:lang w:val="en-US"/>
-        </w:rPr>
-        <w:t>ChannelList</w:t>
-      </w:r>
-      <w:proofErr w:type="spellEnd"/>
-      <w:r>
-        <w:rPr>
-          <w:lang w:val="en-US"/>
-        </w:rPr>
-        <w:t xml:space="preserve">, which basically contains channel lists such as found in CG5 </w:t>
-      </w:r>
-      <w:proofErr w:type="spellStart"/>
-      <w:proofErr w:type="gramStart"/>
-      <w:r>
-        <w:rPr>
-          <w:lang w:val="en-US"/>
-        </w:rPr>
-        <w:t>ascii</w:t>
-      </w:r>
-      <w:proofErr w:type="spellEnd"/>
-      <w:proofErr w:type="gramEnd"/>
-      <w:r>
-        <w:rPr>
-          <w:lang w:val="en-US"/>
-        </w:rPr>
-        <w:t xml:space="preserve"> output files (grav</w:t>
+        <w:t>The base class is an object of type ChannelList, which basically contains channel lists such as found in CG5 ascii output files (grav</w:t>
       </w:r>
       <w:r>
         <w:rPr>
@@ -10819,9 +9681,8 @@
           <w:szCs w:val="22"/>
           <w:lang w:val="en-US"/>
         </w:rPr>
-        <w:t xml:space="preserve">Each of these objects is derived from a </w:t>
-      </w:r>
-      <w:proofErr w:type="spellStart"/>
+        <w:t>Each of these objects is derived from a Chann</w:t>
+      </w:r>
       <w:r>
         <w:rPr>
           <w:rFonts w:asciiTheme="minorHAnsi" w:hAnsiTheme="minorHAnsi"/>
@@ -10829,7 +9690,7 @@
           <w:szCs w:val="22"/>
           <w:lang w:val="en-US"/>
         </w:rPr>
-        <w:t>Chann</w:t>
+        <w:t>e</w:t>
       </w:r>
       <w:r>
         <w:rPr>
@@ -10838,26 +9699,7 @@
           <w:szCs w:val="22"/>
           <w:lang w:val="en-US"/>
         </w:rPr>
-        <w:t>e</w:t>
-      </w:r>
-      <w:r>
-        <w:rPr>
-          <w:rFonts w:asciiTheme="minorHAnsi" w:hAnsiTheme="minorHAnsi"/>
-          <w:sz w:val="22"/>
-          <w:szCs w:val="22"/>
-          <w:lang w:val="en-US"/>
-        </w:rPr>
-        <w:t>lList</w:t>
-      </w:r>
-      <w:proofErr w:type="spellEnd"/>
-      <w:r>
-        <w:rPr>
-          <w:rFonts w:asciiTheme="minorHAnsi" w:hAnsiTheme="minorHAnsi"/>
-          <w:sz w:val="22"/>
-          <w:szCs w:val="22"/>
-          <w:lang w:val="en-US"/>
-        </w:rPr>
-        <w:t xml:space="preserve"> object. The instance of</w:t>
+        <w:t>lList object. The instance of</w:t>
       </w:r>
       <w:r>
         <w:rPr>
@@ -11052,55 +9894,7 @@
           <w:color w:val="auto"/>
           <w:lang w:val="en-US"/>
         </w:rPr>
-        <w:t xml:space="preserve"> : </w:t>
-      </w:r>
-      <w:proofErr w:type="spellStart"/>
-      <w:r>
-        <w:rPr>
-          <w:color w:val="auto"/>
-          <w:lang w:val="en-US"/>
-        </w:rPr>
-        <w:t>pyGrav</w:t>
-      </w:r>
-      <w:proofErr w:type="spellEnd"/>
-      <w:r>
-        <w:rPr>
-          <w:color w:val="auto"/>
-          <w:lang w:val="en-US"/>
-        </w:rPr>
-        <w:t xml:space="preserve"> chart and structures (objects) </w:t>
-      </w:r>
-      <w:proofErr w:type="gramStart"/>
-      <w:r>
-        <w:rPr>
-          <w:color w:val="auto"/>
-          <w:lang w:val="en-US"/>
-        </w:rPr>
-        <w:t>imbrications :</w:t>
-      </w:r>
-      <w:proofErr w:type="gramEnd"/>
-      <w:r>
-        <w:rPr>
-          <w:color w:val="auto"/>
-          <w:lang w:val="en-US"/>
-        </w:rPr>
-        <w:t xml:space="preserve"> in a campaign object there is a dictionary of several surveys. In a Survey object there is a dictionary of several loops. In a Loop object, there is a dictionary of several Stations. Each one of these objects are derived from the </w:t>
-      </w:r>
-      <w:proofErr w:type="spellStart"/>
-      <w:r>
-        <w:rPr>
-          <w:color w:val="auto"/>
-          <w:lang w:val="en-US"/>
-        </w:rPr>
-        <w:t>ChannelList</w:t>
-      </w:r>
-      <w:proofErr w:type="spellEnd"/>
-      <w:r>
-        <w:rPr>
-          <w:color w:val="auto"/>
-          <w:lang w:val="en-US"/>
-        </w:rPr>
-        <w:t xml:space="preserve"> object (i.e. they contain several time series).</w:t>
+        <w:t> : pyGrav chart and structures (objects) imbrications : in a campaign object there is a dictionary of several surveys. In a Survey object there is a dictionary of several loops. In a Loop object, there is a dictionary of several Stations. Each one of these objects are derived from the ChannelList object (i.e. they contain several time series).</w:t>
       </w:r>
     </w:p>
     <w:p>
@@ -11131,83 +9925,13 @@
         <w:rPr>
           <w:lang w:val="en-US"/>
         </w:rPr>
-        <w:t xml:space="preserve">This is the file which should be executed for running </w:t>
-      </w:r>
-      <w:proofErr w:type="spellStart"/>
-      <w:r>
-        <w:rPr>
-          <w:lang w:val="en-US"/>
-        </w:rPr>
-        <w:t>pyGrav</w:t>
-      </w:r>
-      <w:proofErr w:type="spellEnd"/>
-      <w:r>
-        <w:rPr>
-          <w:lang w:val="en-US"/>
-        </w:rPr>
-        <w:t xml:space="preserve">. It contains a single class called </w:t>
-      </w:r>
-      <w:proofErr w:type="spellStart"/>
-      <w:r>
-        <w:rPr>
-          <w:lang w:val="en-US"/>
-        </w:rPr>
-        <w:t>mainProg</w:t>
-      </w:r>
-      <w:proofErr w:type="spellEnd"/>
-      <w:r>
-        <w:rPr>
-          <w:lang w:val="en-US"/>
-        </w:rPr>
-        <w:t xml:space="preserve">, which is a </w:t>
-      </w:r>
-      <w:proofErr w:type="spellStart"/>
-      <w:r>
-        <w:rPr>
-          <w:lang w:val="en-US"/>
-        </w:rPr>
-        <w:t>QMainWindow</w:t>
-      </w:r>
-      <w:proofErr w:type="spellEnd"/>
-      <w:r>
-        <w:rPr>
-          <w:lang w:val="en-US"/>
-        </w:rPr>
-        <w:t xml:space="preserve"> object derived from Qt. </w:t>
-      </w:r>
-      <w:r>
-        <w:rPr>
-          <w:lang w:val="en-US"/>
-        </w:rPr>
-        <w:t xml:space="preserve">The most important </w:t>
-      </w:r>
-      <w:proofErr w:type="spellStart"/>
-      <w:r>
-        <w:rPr>
-          <w:lang w:val="en-US"/>
-        </w:rPr>
-        <w:t>mainProg</w:t>
-      </w:r>
-      <w:proofErr w:type="spellEnd"/>
-      <w:r>
-        <w:rPr>
-          <w:lang w:val="en-US"/>
-        </w:rPr>
-        <w:t xml:space="preserve"> class properties are a Campaign object which contains the whole dataset and both data and output directories. Most functions of the </w:t>
-      </w:r>
-      <w:proofErr w:type="spellStart"/>
-      <w:r>
-        <w:rPr>
-          <w:lang w:val="en-US"/>
-        </w:rPr>
-        <w:t>mainProg</w:t>
-      </w:r>
-      <w:proofErr w:type="spellEnd"/>
-      <w:r>
-        <w:rPr>
-          <w:lang w:val="en-US"/>
-        </w:rPr>
-        <w:t xml:space="preserve"> class link the user interface (defined within the functions) with the processing code written in the data object file, to modify states of the Campaign object (the data set).</w:t>
+        <w:t xml:space="preserve">This is the file which should be executed for running pyGrav. It contains a single class called mainProg, which is a QMainWindow object derived from Qt. </w:t>
+      </w:r>
+      <w:r>
+        <w:rPr>
+          <w:lang w:val="en-US"/>
+        </w:rPr>
+        <w:t>The most important mainProg class properties are a Campaign object which contains the whole dataset and both data and output directories. Most functions of the mainProg class link the user interface (defined within the functions) with the processing code written in the data object file, to modify states of the Campaign object (the data set).</w:t>
       </w:r>
     </w:p>
     <w:p>
@@ -11329,21 +10053,7 @@
         <w:rPr>
           <w:lang w:val="en-US"/>
         </w:rPr>
-        <w:t xml:space="preserve">A </w:t>
-      </w:r>
-      <w:proofErr w:type="spellStart"/>
-      <w:r>
-        <w:rPr>
-          <w:lang w:val="en-US"/>
-        </w:rPr>
-        <w:t>PyQt</w:t>
-      </w:r>
-      <w:proofErr w:type="spellEnd"/>
-      <w:r>
-        <w:rPr>
-          <w:lang w:val="en-US"/>
-        </w:rPr>
-        <w:t xml:space="preserve"> tutorial :</w:t>
+        <w:t>A PyQt tutorial :</w:t>
       </w:r>
     </w:p>
     <w:p>
@@ -11370,19 +10080,11 @@
           <w:lang w:val="en-US"/>
         </w:rPr>
       </w:pPr>
-      <w:proofErr w:type="spellStart"/>
-      <w:r>
-        <w:rPr>
-          <w:lang w:val="en-US"/>
-        </w:rPr>
-        <w:t>PyQt</w:t>
-      </w:r>
-      <w:proofErr w:type="spellEnd"/>
-      <w:r>
-        <w:rPr>
-          <w:lang w:val="en-US"/>
-        </w:rPr>
-        <w:t xml:space="preserve"> class references:</w:t>
+      <w:r>
+        <w:rPr>
+          <w:lang w:val="en-US"/>
+        </w:rPr>
+        <w:t>PyQt class references:</w:t>
       </w:r>
     </w:p>
     <w:p>
@@ -11409,19 +10111,11 @@
           <w:lang w:val="en-US"/>
         </w:rPr>
       </w:pPr>
-      <w:proofErr w:type="spellStart"/>
-      <w:r>
-        <w:rPr>
-          <w:lang w:val="en-US"/>
-        </w:rPr>
-        <w:t>PyQt</w:t>
-      </w:r>
-      <w:proofErr w:type="spellEnd"/>
-      <w:r>
-        <w:rPr>
-          <w:lang w:val="en-US"/>
-        </w:rPr>
-        <w:t xml:space="preserve"> plotting demos:</w:t>
+      <w:r>
+        <w:rPr>
+          <w:lang w:val="en-US"/>
+        </w:rPr>
+        <w:t>PyQt plotting demos:</w:t>
       </w:r>
     </w:p>
     <w:p>
@@ -11479,19 +10173,11 @@
           <w:lang w:val="en-US"/>
         </w:rPr>
       </w:pPr>
-      <w:proofErr w:type="spellStart"/>
-      <w:r>
-        <w:rPr>
-          <w:lang w:val="en-US"/>
-        </w:rPr>
-        <w:t>Matplotlib</w:t>
-      </w:r>
-      <w:proofErr w:type="spellEnd"/>
-      <w:r>
-        <w:rPr>
-          <w:lang w:val="en-US"/>
-        </w:rPr>
-        <w:t xml:space="preserve"> tutorial:</w:t>
+      <w:r>
+        <w:rPr>
+          <w:lang w:val="en-US"/>
+        </w:rPr>
+        <w:t>Matplotlib tutorial:</w:t>
       </w:r>
     </w:p>
     <w:p>
@@ -11548,14 +10234,9 @@
       <w:bookmarkStart w:id="23" w:name="_Toc429496775"/>
       <w:r>
         <w:lastRenderedPageBreak/>
-        <w:t xml:space="preserve">Acquisition </w:t>
-      </w:r>
-      <w:proofErr w:type="spellStart"/>
-      <w:r>
-        <w:t>protocol</w:t>
+        <w:t>Acquisition protocol</w:t>
       </w:r>
       <w:bookmarkEnd w:id="23"/>
-      <w:proofErr w:type="spellEnd"/>
     </w:p>
     <w:p>
       <w:pPr>
@@ -11598,7 +10279,7 @@
         <w:rPr>
           <w:lang w:val="en-US"/>
         </w:rPr>
-        <w:instrText xml:space="preserve"> ADDIN ZOTERO_ITEM CSL_CITATION {"citationID":"6G4RqyP5","properties":{"formattedCitation":"(Lambert and Beaumont, 1977; Torge, 1980)","plainCitation":"(Lambert and Beaumont, 1977; Torge, 1980)"},"citationItems":[{"id":240,"uris":["http://zotero.org/users/782112/items/AHQQSI4R"],"uri":["http://zotero.org/users/782112/items/AHQQSI4R"],"itemData":{"id":240,"type":"article-journal","title":"Nano variations in gravity due to seasonal groundwater movements: Implications for the gravitational detection of tectonic movements","container-title":"Journal of Geophysical Research","page":"297–306","volume":"82","issue":"2","source":"Wiley Online Library","abstract":"Six nanogravity surveys have been made at two coastal areas of eastern Canada in order to study the gravity changes associated with seasonal groundwater fluctuations. The repeated surveys made with a LaCoste and Romberg model D gravimeter, D6, demonstrate that (1) seasonal changes in gravity differences (</w:instrText>
+        <w:instrText xml:space="preserve"> ADDIN ZOTERO_ITEM CSL_CITATION {"citationID":"6G4RqyP5","properties":{"formattedCitation":"(Lambert and Beaumont, 1977; Torge, 1980)","plainCitation":"(Lambert and Beaumont, 1977; Torge, 1980)"},"citationItems":[{"id":293,"uris":["http://zotero.org/users/782112/items/AHQQSI4R"],"uri":["http://zotero.org/users/782112/items/AHQQSI4R"],"itemData":{"id":293,"type":"article-journal","title":"Nano variations in gravity due to seasonal groundwater movements: Implications for the gravitational detection of tectonic movements","container-title":"Journal of Geophysical Research","page":"297–306","volume":"82","issue":"2","source":"Wiley Online Library","abstract":"Six nanogravity surveys have been made at two coastal areas of eastern Canada in order to study the gravity changes associated with seasonal groundwater fluctuations. The repeated surveys made with a LaCoste and Romberg model D gravimeter, D6, demonstrate that (1) seasonal changes in gravity differences (</w:instrText>
       </w:r>
       <w:r>
         <w:rPr>
@@ -11609,6 +10290,7 @@
       </w:r>
       <w:r>
         <w:rPr>
+          <w:rFonts w:ascii="Calibri" w:hAnsi="Calibri" w:cs="Calibri"/>
           <w:lang w:val="en-US"/>
         </w:rPr>
         <w:instrText>100 nm/s2, 10 µgal) at Cap Pelé, a region of relatively simple hydrogeology, are in good agreement with well and piezometer measurements, and (2) the corresponding changes (</w:instrText>
@@ -11622,22 +10304,16 @@
       </w:r>
       <w:r>
         <w:rPr>
-          <w:lang w:val="en-US"/>
-        </w:rPr>
-        <w:instrText xml:space="preserve">120 nm/s2, 12 </w:instrText>
-      </w:r>
-      <w:r>
-        <w:rPr>
           <w:rFonts w:ascii="Calibri" w:hAnsi="Calibri" w:cs="Calibri"/>
           <w:lang w:val="en-US"/>
         </w:rPr>
-        <w:instrText>µ</w:instrText>
-      </w:r>
-      <w:r>
-        <w:rPr>
-          <w:lang w:val="en-US"/>
-        </w:rPr>
-        <w:instrText xml:space="preserve">gal) at York Point; a region of complex hydrogeology, suggest a different interpretation of seasonal groundwater flow from that inferred from piezometer measurements alone. The results demonstrate that normal variations in groundwater may obscure gravity changes associated with tectonic movements and earthquake precursory effects. When normal variations in groundwater are known or are not significant, the results demonstrate that tectonic gravity changes as small as 20–30 nm/s2 (2–3 µgal) may be detected at the 90% confidence level with the LaCoste and Romberg D meter. Such a gravity change corresponds to a ‘free air’ change in elevation of </w:instrText>
+        <w:instrText>120 nm</w:instrText>
+      </w:r>
+      <w:r>
+        <w:rPr>
+          <w:lang w:val="en-US"/>
+        </w:rPr>
+        <w:instrText xml:space="preserve">/s2, 12 µgal) at York Point; a region of complex hydrogeology, suggest a different interpretation of seasonal groundwater flow from that inferred from piezometer measurements alone. The results demonstrate that normal variations in groundwater may obscure gravity changes associated with tectonic movements and earthquake precursory effects. When normal variations in groundwater are known or are not significant, the results demonstrate that tectonic gravity changes as small as 20–30 nm/s2 (2–3 µgal) may be detected at the 90% confidence level with the LaCoste and Romberg D meter. Such a gravity change corresponds to a ‘free air’ change in elevation of </w:instrText>
       </w:r>
       <w:r>
         <w:rPr>
@@ -11648,9 +10324,16 @@
       </w:r>
       <w:r>
         <w:rPr>
-          <w:lang w:val="en-US"/>
-        </w:rPr>
-        <w:instrText xml:space="preserve">1 cm.","DOI":"10.1029/JB082i002p00297","ISSN":"2156-2202","shortTitle":"Nano variations in gravity due to seasonal groundwater movements","language":"en","author":[{"family":"Lambert","given":"Anthony"},{"family":"Beaumont","given":"Chris"}],"issued":{"date-parts":[["1977"]]}}},{"id":523,"uris":["http://zotero.org/users/782112/items/K38VWNDS"],"uri":["http://zotero.org/users/782112/items/K38VWNDS"],"itemData":{"id":523,"type":"book","title":"Geodesy.","publisher":"Walter de Gruyter","publisher-place":"Berlin, New York","source":"Google Scholar","event-place":"Berlin, New York","author":[{"family":"Torge","given":"W."}],"issued":{"date-parts":[["1980"]]}}}],"schema":"https://github.com/citation-style-language/schema/raw/master/csl-citation.json"} </w:instrText>
+          <w:rFonts w:ascii="Calibri" w:hAnsi="Calibri" w:cs="Calibri"/>
+          <w:lang w:val="en-US"/>
+        </w:rPr>
+        <w:instrText>1 cm.","DOI":"10.1029/JB082i002p00297","ISSN":"2156-2202","shortTitle":"Nano variations in gravity due to sea</w:instrText>
+      </w:r>
+      <w:r>
+        <w:rPr>
+          <w:lang w:val="en-US"/>
+        </w:rPr>
+        <w:instrText xml:space="preserve">sonal groundwater movements","language":"en","author":[{"family":"Lambert","given":"Anthony"},{"family":"Beaumont","given":"Chris"}],"issued":{"date-parts":[["1977"]]}}},{"id":639,"uris":["http://zotero.org/users/782112/items/K38VWNDS"],"uri":["http://zotero.org/users/782112/items/K38VWNDS"],"itemData":{"id":639,"type":"book","title":"Geodesy.","publisher":"Walter de Gruyter","publisher-place":"Berlin, New York","source":"Google Scholar","event-place":"Berlin, New York","author":[{"family":"Torge","given":"W."}],"issued":{"date-parts":[["1980"]]}}}],"schema":"https://github.com/citation-style-language/schema/raw/master/csl-citation.json"} </w:instrText>
       </w:r>
       <w:r>
         <w:rPr>
@@ -11687,7 +10370,7 @@
         <w:rPr>
           <w:lang w:val="en-US"/>
         </w:rPr>
-        <w:instrText xml:space="preserve"> ADDIN ZOTERO_ITEM CSL_CITATION {"citationID":"NO5v4NLL","properties":{"formattedCitation":"(Seigel et al., 1995)","plainCitation":"(Seigel et al., 1995)"},"citationItems":[{"id":326,"uris":["http://zotero.org/users/782112/items/DHTF7M7I"],"uri":["http://zotero.org/users/782112/items/DHTF7M7I"],"itemData":{"id":326,"type":"report","title":"A guide to high precision land gravimeter surveys","publisher-place":"Concord, Ontario","genre":"Scintrex LTD","source":"Google Scholar","event-place":"Concord, Ontario","author":[{"family":"Seigel","given":"H. O."},{"family":"Brcic","given":"I."},{"family":"Mistry","given":"P."}],"issued":{"date-parts":[["1995"]]}}}],"schema":"https://github.com/citation-style-language/schema/raw/master/csl-citation.json"} </w:instrText>
+        <w:instrText xml:space="preserve"> ADDIN ZOTERO_ITEM CSL_CITATION {"citationID":"NO5v4NLL","properties":{"formattedCitation":"(Seigel et al., 1995)","plainCitation":"(Seigel et al., 1995)"},"citationItems":[{"id":399,"uris":["http://zotero.org/users/782112/items/DHTF7M7I"],"uri":["http://zotero.org/users/782112/items/DHTF7M7I"],"itemData":{"id":399,"type":"report","title":"A guide to high precision land gravimeter surveys","publisher-place":"Concord, Ontario","genre":"Scintrex LTD","source":"Google Scholar","event-place":"Concord, Ontario","author":[{"family":"Seigel","given":"H. O."},{"family":"Brcic","given":"I."},{"family":"Mistry","given":"P."}],"issued":{"date-parts":[["1995"]]}}}],"schema":"https://github.com/citation-style-language/schema/raw/master/csl-citation.json"} </w:instrText>
       </w:r>
       <w:r>
         <w:rPr>
@@ -11858,35 +10541,7 @@
         <w:rPr>
           <w:lang w:val="en-US"/>
         </w:rPr>
-        <w:t xml:space="preserve">The data selection step in </w:t>
-      </w:r>
-      <w:proofErr w:type="spellStart"/>
-      <w:r>
-        <w:rPr>
-          <w:lang w:val="en-US"/>
-        </w:rPr>
-        <w:t>pyGrav</w:t>
-      </w:r>
-      <w:proofErr w:type="spellEnd"/>
-      <w:r>
-        <w:rPr>
-          <w:lang w:val="en-US"/>
-        </w:rPr>
-        <w:t xml:space="preserve"> allows </w:t>
-      </w:r>
-      <w:proofErr w:type="gramStart"/>
-      <w:r>
-        <w:rPr>
-          <w:lang w:val="en-US"/>
-        </w:rPr>
-        <w:t>to select</w:t>
-      </w:r>
-      <w:proofErr w:type="gramEnd"/>
-      <w:r>
-        <w:rPr>
-          <w:lang w:val="en-US"/>
-        </w:rPr>
-        <w:t xml:space="preserve"> data after the instrument has stabilized.</w:t>
+        <w:t>The data selection step in pyGrav allows to select data after the instrument has stabilized.</w:t>
       </w:r>
     </w:p>
     <w:p>
@@ -12034,7 +10689,7 @@
         <w:rPr>
           <w:lang w:val="en-US"/>
         </w:rPr>
-        <w:instrText xml:space="preserve"> ADDIN ZOTERO_ITEM CSL_CITATION {"citationID":"cWM13CbG","properties":{"formattedCitation":"(Montgomery, 1971)","plainCitation":"(Montgomery, 1971)"},"citationItems":[{"id":679,"uris":["http://zotero.org/users/782112/items/R4AV2UCS"],"uri":["http://zotero.org/users/782112/items/R4AV2UCS"],"itemData":{"id":679,"type":"thesis","title":"Determination of coefficient of storage by use of gravity measurements.","publisher":"The University of Arizona","genre":"PhD Thesis","abstract":"The purpose of the study was to develop a method to determine the coefficient of storage of a water-table aquifer by correlating change in gravitational field intensity with change in groundwater storage. In theory, this purpose may be accomplished by modifying the Bouguer slab equation to coefficient of storage equals 78.3 times the ratio of change in gravity in milligals to change in water-table elevation in feet. Errors which result from the Bouguer slab assumptions may be corrected through analysis of tilted finite slabs. Field investigations were made to test the theory. The study area is located in the northern Tucson basin, Pima County, Arizona, and lies on unconfined basin-fill deposits and flood-plain alluvium aquifers. The basin-fill aquifer overlies less permeable Rillito beds and is overlain by the flood-plain alluvium. The two upper aquifers are flat-bedded heterogeneous deposits of sand and gravel. The water table through these aquifers slopes westward at a rate of approximately 0.5 degree. Estimates of the coefficient of storage for the basin-fill deposits and the flood-plain alluvium have been previously made by others from laboratory and field tests and by model analyses. The most reliable determinations of the coefficient of storage range from 0.15. to 0.30. The significance of the gravity method lies in determination of the coefficient of storage by measuring the quantities which define it: rise or decline in head and weight of water placed into or removed from storage. Change in gravity was determined by repeated gravity surveys using the same set of field stations through the period, October 1968 to June 1970. Water levels in wells were recorded for the same period. The relationship between change in gravitational field intensity and change in head was determined using a straight line solution method, and the coefficient of storage was computed from the slope of the straight line. At the conclusion of the field investigations, coefficients of storage were computed for 17 field stations. After correction for limited area of water-level decline and for water-table slope, the values of the coefficients ranged from 0.11 to 0.41. An error analysis indicates a maximum probable error in gravity data of ± 26 microgals. This error may be reduced by modifying the survey and reduction procedures and by using a more sensitive gravimeter. Analysis of changes in gravitational field intensity resulting from change of amounts of water in the unsaturated zone indicates that the coefficient of storage computed for field stations near Rillito Creek, the source of the unsaturated-zone water, are too low. Using data from stations least affected by gravity increases after stream recharge, a probable range of 0.25 to 0.29 was determined for the coefficient of storage in the study area. The range for values of the coefficient of storage using the gravity method confirms the larger coefficient of storage estimation made by others for the same area. The study indicates that the gravity method may be used with success over aquifers which have high coefficients of storage and in which the water table rises or declines 20 feet or more. However, large changes in the water content of the unsaturated zone cause gravity data to show large scatter with respect to water-level data. For this reason the gravity method is more suitable for analysis of those portions of a water-table aquifer which are recharged by underflow than for the portions recharged by infiltration from surface sources.","URL":"http://arizona.openrepository.com/arizona/handle/10150/190978","note":"hydrology collection","language":"en","author":[{"family":"Montgomery","given":"Errol Lee"}],"issued":{"date-parts":[["1971"]]},"accessed":{"date-parts":[["2013",4,5]]}}}],"schema":"https://github.com/citation-style-language/schema/raw/master/csl-citation.json"} </w:instrText>
+        <w:instrText xml:space="preserve"> ADDIN ZOTERO_ITEM CSL_CITATION {"citationID":"cWM13CbG","properties":{"formattedCitation":"(Montgomery, 1971)","plainCitation":"(Montgomery, 1971)"},"citationItems":[{"id":817,"uris":["http://zotero.org/users/782112/items/R4AV2UCS"],"uri":["http://zotero.org/users/782112/items/R4AV2UCS"],"itemData":{"id":817,"type":"thesis","title":"Determination of coefficient of storage by use of gravity measurements.","publisher":"The University of Arizona","genre":"PhD Thesis","abstract":"The purpose of the study was to develop a method to determine the coefficient of storage of a water-table aquifer by correlating change in gravitational field intensity with change in groundwater storage. In theory, this purpose may be accomplished by modifying the Bouguer slab equation to coefficient of storage equals 78.3 times the ratio of change in gravity in milligals to change in water-table elevation in feet. Errors which result from the Bouguer slab assumptions may be corrected through analysis of tilted finite slabs. Field investigations were made to test the theory. The study area is located in the northern Tucson basin, Pima County, Arizona, and lies on unconfined basin-fill deposits and flood-plain alluvium aquifers. The basin-fill aquifer overlies less permeable Rillito beds and is overlain by the flood-plain alluvium. The two upper aquifers are flat-bedded heterogeneous deposits of sand and gravel. The water table through these aquifers slopes westward at a rate of approximately 0.5 degree. Estimates of the coefficient of storage for the basin-fill deposits and the flood-plain alluvium have been previously made by others from laboratory and field tests and by model analyses. The most reliable determinations of the coefficient of storage range from 0.15. to 0.30. The significance of the gravity method lies in determination of the coefficient of storage by measuring the quantities which define it: rise or decline in head and weight of water placed into or removed from storage. Change in gravity was determined by repeated gravity surveys using the same set of field stations through the period, October 1968 to June 1970. Water levels in wells were recorded for the same period. The relationship between change in gravitational field intensity and change in head was determined using a straight line solution method, and the coefficient of storage was computed from the slope of the straight line. At the conclusion of the field investigations, coefficients of storage were computed for 17 field stations. After correction for limited area of water-level decline and for water-table slope, the values of the coefficients ranged from 0.11 to 0.41. An error analysis indicates a maximum probable error in gravity data of ± 26 microgals. This error may be reduced by modifying the survey and reduction procedures and by using a more sensitive gravimeter. Analysis of changes in gravitational field intensity resulting from change of amounts of water in the unsaturated zone indicates that the coefficient of storage computed for field stations near Rillito Creek, the source of the unsaturated-zone water, are too low. Using data from stations least affected by gravity increases after stream recharge, a probable range of 0.25 to 0.29 was determined for the coefficient of storage in the study area. The range for values of the coefficient of storage using the gravity method confirms the larger coefficient of storage estimation made by others for the same area. The study indicates that the gravity method may be used with success over aquifers which have high coefficients of storage and in which the water table rises or declines 20 feet or more. However, large changes in the water content of the unsaturated zone cause gravity data to show large scatter with respect to water-level data. For this reason the gravity method is more suitable for analysis of those portions of a water-table aquifer which are recharged by underflow than for the portions recharged by infiltration from surface sources.","URL":"http://arizona.openrepository.com/arizona/handle/10150/190978","note":"hydrology collection","language":"en","author":[{"family":"Montgomery","given":"Errol Lee"}],"issued":{"date-parts":[["1971"]]},"accessed":{"date-parts":[["2013",4,5]]}}}],"schema":"https://github.com/citation-style-language/schema/raw/master/csl-citation.json"} </w:instrText>
       </w:r>
       <w:r>
         <w:rPr>
@@ -12200,7 +10855,7 @@
         <w:rPr>
           <w:lang w:val="en-US"/>
         </w:rPr>
-        <w:instrText xml:space="preserve"> ADDIN ZOTERO_ITEM CSL_CITATION {"citationID":"0B5xM6ly","properties":{"formattedCitation":"(Merlet et al., 2008)","plainCitation":"(Merlet et al., 2008)"},"citationItems":[{"id":590,"uris":["http://zotero.org/users/782112/items/N5M36Q5B"],"uri":["http://zotero.org/users/782112/items/N5M36Q5B"],"itemData":{"id":590,"type":"article-journal","title":"Micro-gravity investigations for the LNE watt balance project","container-title":"Metrologia","page":"265","volume":"45","issue":"3","source":"Institute of Physics","abstract":"We report on a micro-gravity survey of the laboratories where the LNE's watt balance experiment is being conducted, including the characterization of the Scintrex CG-5 relative gravimeter used for this study. The results of the survey are compared with a model of the gravity field generated by the local mass distribution. The ultimate goal is to transfer an absolute measurement of g from one room to another with minimal uncertainty.","DOI":"10.1088/0026-1394/45/3/002","ISSN":"0026-1394","journalAbbreviation":"Metrologia","language":"en","author":[{"family":"Merlet","given":"Sébastien"},{"family":"Kopaev","given":"Alexander"},{"family":"Diament","given":"Michel"},{"family":"Geneves","given":"Gérard"},{"family":"Landragin","given":"Arnaud"},{"family":"Santos","given":"Franck Pereira Dos"}],"issued":{"date-parts":[["2008",6,1]]}}}],"schema":"https://github.com/citation-style-language/schema/raw/master/csl-citation.json"} </w:instrText>
+        <w:instrText xml:space="preserve"> ADDIN ZOTERO_ITEM CSL_CITATION {"citationID":"0B5xM6ly","properties":{"formattedCitation":"(Merlet et al., 2008)","plainCitation":"(Merlet et al., 2008)"},"citationItems":[{"id":717,"uris":["http://zotero.org/users/782112/items/N5M36Q5B"],"uri":["http://zotero.org/users/782112/items/N5M36Q5B"],"itemData":{"id":717,"type":"article-journal","title":"Micro-gravity investigations for the LNE watt balance project","container-title":"Metrologia","page":"265","volume":"45","issue":"3","source":"Institute of Physics","abstract":"We report on a micro-gravity survey of the laboratories where the LNE's watt balance experiment is being conducted, including the characterization of the Scintrex CG-5 relative gravimeter used for this study. The results of the survey are compared with a model of the gravity field generated by the local mass distribution. The ultimate goal is to transfer an absolute measurement of g from one room to another with minimal uncertainty.","DOI":"10.1088/0026-1394/45/3/002","ISSN":"0026-1394","journalAbbreviation":"Metrologia","language":"en","author":[{"family":"Merlet","given":"Sébastien"},{"family":"Kopaev","given":"Alexander"},{"family":"Diament","given":"Michel"},{"family":"Geneves","given":"Gérard"},{"family":"Landragin","given":"Arnaud"},{"family":"Santos","given":"Franck Pereira Dos"}],"issued":{"date-parts":[["2008",6,1]]}}}],"schema":"https://github.com/citation-style-language/schema/raw/master/csl-citation.json"} </w:instrText>
       </w:r>
       <w:r>
         <w:rPr>
@@ -12237,7 +10892,7 @@
         <w:rPr>
           <w:lang w:val="en-US"/>
         </w:rPr>
-        <w:instrText xml:space="preserve"> ADDIN ZOTERO_ITEM CSL_CITATION {"citationID":"94a0s2EB","properties":{"formattedCitation":"(Gettings et al., 2008)","plainCitation":"(Gettings et al., 2008)"},"citationItems":[{"id":645,"uris":["http://zotero.org/users/782112/items/PN8EW2S7"],"uri":["http://zotero.org/users/782112/items/PN8EW2S7"],"itemData":{"id":645,"type":"article-journal","title":"Techniques, analysis, and noise in a Salt Lake Valley 4D gravity experiment","container-title":"Geophysics","page":"71","volume":"73","source":"NASA ADS","abstract":"Not Available","DOI":"10.1190/1.2996303","ISSN":"0016-8033","journalAbbreviation":"Geophysics","author":[{"family":"Gettings","given":"Paul"},{"family":"Chapman","given":"David S."},{"family":"Allis","given":"Rick"}],"issued":{"date-parts":[["2008"]]}}}],"schema":"https://github.com/citation-style-language/schema/raw/master/csl-citation.json"} </w:instrText>
+        <w:instrText xml:space="preserve"> ADDIN ZOTERO_ITEM CSL_CITATION {"citationID":"94a0s2EB","properties":{"formattedCitation":"(Gettings et al., 2008)","plainCitation":"(Gettings et al., 2008)"},"citationItems":[{"id":778,"uris":["http://zotero.org/users/782112/items/PN8EW2S7"],"uri":["http://zotero.org/users/782112/items/PN8EW2S7"],"itemData":{"id":778,"type":"article-journal","title":"Techniques, analysis, and noise in a Salt Lake Valley 4D gravity experiment","container-title":"Geophysics","page":"71","volume":"73","source":"NASA ADS","abstract":"Not Available","DOI":"10.1190/1.2996303","ISSN":"0016-8033","journalAbbreviation":"Geophysics","author":[{"family":"Gettings","given":"Paul"},{"family":"Chapman","given":"David S."},{"family":"Allis","given":"Rick"}],"issued":{"date-parts":[["2008"]]}}}],"schema":"https://github.com/citation-style-language/schema/raw/master/csl-citation.json"} </w:instrText>
       </w:r>
       <w:r>
         <w:rPr>
@@ -12429,7 +11084,7 @@
         <w:rPr>
           <w:lang w:val="en-US"/>
         </w:rPr>
-        <w:instrText xml:space="preserve"> ADDIN ZOTERO_ITEM CSL_CITATION {"citationID":"SB4ZPNh0","properties":{"formattedCitation":"(Merlet et al., 2008)","plainCitation":"(Merlet et al., 2008)"},"citationItems":[{"id":590,"uris":["http://zotero.org/users/782112/items/N5M36Q5B"],"uri":["http://zotero.org/users/782112/items/N5M36Q5B"],"itemData":{"id":590,"type":"article-journal","title":"Micro-gravity investigations for the LNE watt balance project","container-title":"Metrologia","page":"265","volume":"45","issue":"3","source":"Institute of Physics","abstract":"We report on a micro-gravity survey of the laboratories where the LNE's watt balance experiment is being conducted, including the characterization of the Scintrex CG-5 relative gravimeter used for this study. The results of the survey are compared with a model of the gravity field generated by the local mass distribution. The ultimate goal is to transfer an absolute measurement of g from one room to another with minimal uncertainty.","DOI":"10.1088/0026-1394/45/3/002","ISSN":"0026-1394","journalAbbreviation":"Metrologia","language":"en","author":[{"family":"Merlet","given":"Sébastien"},{"family":"Kopaev","given":"Alexander"},{"family":"Diament","given":"Michel"},{"family":"Geneves","given":"Gérard"},{"family":"Landragin","given":"Arnaud"},{"family":"Santos","given":"Franck Pereira Dos"}],"issued":{"date-parts":[["2008",6,1]]}}}],"schema":"https://github.com/citation-style-language/schema/raw/master/csl-citation.json"} </w:instrText>
+        <w:instrText xml:space="preserve"> ADDIN ZOTERO_ITEM CSL_CITATION {"citationID":"SB4ZPNh0","properties":{"formattedCitation":"(Merlet et al., 2008)","plainCitation":"(Merlet et al., 2008)"},"citationItems":[{"id":717,"uris":["http://zotero.org/users/782112/items/N5M36Q5B"],"uri":["http://zotero.org/users/782112/items/N5M36Q5B"],"itemData":{"id":717,"type":"article-journal","title":"Micro-gravity investigations for the LNE watt balance project","container-title":"Metrologia","page":"265","volume":"45","issue":"3","source":"Institute of Physics","abstract":"We report on a micro-gravity survey of the laboratories where the LNE's watt balance experiment is being conducted, including the characterization of the Scintrex CG-5 relative gravimeter used for this study. The results of the survey are compared with a model of the gravity field generated by the local mass distribution. The ultimate goal is to transfer an absolute measurement of g from one room to another with minimal uncertainty.","DOI":"10.1088/0026-1394/45/3/002","ISSN":"0026-1394","journalAbbreviation":"Metrologia","language":"en","author":[{"family":"Merlet","given":"Sébastien"},{"family":"Kopaev","given":"Alexander"},{"family":"Diament","given":"Michel"},{"family":"Geneves","given":"Gérard"},{"family":"Landragin","given":"Arnaud"},{"family":"Santos","given":"Franck Pereira Dos"}],"issued":{"date-parts":[["2008",6,1]]}}}],"schema":"https://github.com/citation-style-language/schema/raw/master/csl-citation.json"} </w:instrText>
       </w:r>
       <w:r>
         <w:rPr>
@@ -12537,35 +11192,7 @@
         <w:rPr>
           <w:lang w:val="en-US"/>
         </w:rPr>
-        <w:t xml:space="preserve"> - </w:t>
-      </w:r>
-      <w:proofErr w:type="gramStart"/>
-      <w:r>
-        <w:rPr>
-          <w:lang w:val="en-US"/>
-        </w:rPr>
-        <w:t>gravity</w:t>
-      </w:r>
-      <w:proofErr w:type="gramEnd"/>
-      <w:r>
-        <w:rPr>
-          <w:lang w:val="en-US"/>
-        </w:rPr>
-        <w:t xml:space="preserve"> changes are 3 µgal or less within 5 consecutive measurements, -there is no visible drift in the 5 last measurements (drift&lt;1µgal/</w:t>
-      </w:r>
-      <w:proofErr w:type="spellStart"/>
-      <w:r>
-        <w:rPr>
-          <w:lang w:val="en-US"/>
-        </w:rPr>
-        <w:t>mn</w:t>
-      </w:r>
-      <w:proofErr w:type="spellEnd"/>
-      <w:r>
-        <w:rPr>
-          <w:lang w:val="en-US"/>
-        </w:rPr>
-        <w:t>).</w:t>
+        <w:t xml:space="preserve"> - gravity changes are 3 µgal or less within 5 consecutive measurements, -there is no visible drift in the 5 last measurements (drift&lt;1µgal/mn).</w:t>
       </w:r>
       <w:r>
         <w:rPr>
@@ -12636,7 +11263,7 @@
         <w:rPr>
           <w:lang w:val="en-US"/>
         </w:rPr>
-        <w:instrText xml:space="preserve"> ADDIN ZOTERO_ITEM CSL_CITATION {"citationID":"264v6haavc","properties":{"formattedCitation":"(Merlet et al., 2008)","plainCitation":"(Merlet et al., 2008)"},"citationItems":[{"id":590,"uris":["http://zotero.org/users/782112/items/N5M36Q5B"],"uri":["http://zotero.org/users/782112/items/N5M36Q5B"],"itemData":{"id":590,"type":"article-journal","title":"Micro-gravity investigations for the LNE watt balance project","container-title":"Metrologia","page":"265","volume":"45","issue":"3","source":"Institute of Physics","abstract":"We report on a micro-gravity survey of the laboratories where the LNE's watt balance experiment is being conducted, including the characterization of the Scintrex CG-5 relative gravimeter used for this study. The results of the survey are compared with a model of the gravity field generated by the local mass distribution. The ultimate goal is to transfer an absolute measurement of g from one room to another with minimal uncertainty.","DOI":"10.1088/0026-1394/45/3/002","ISSN":"0026-1394","journalAbbreviation":"Metrologia","language":"en","author":[{"family":"Merlet","given":"Sébastien"},{"family":"Kopaev","given":"Alexander"},{"family":"Diament","given":"Michel"},{"family":"Geneves","given":"Gérard"},{"family":"Landragin","given":"Arnaud"},{"family":"Santos","given":"Franck Pereira Dos"}],"issued":{"date-parts":[["2008",6,1]]}}}],"schema":"https://github.com/citation-style-language/schema/raw/master/csl-citation.json"} </w:instrText>
+        <w:instrText xml:space="preserve"> ADDIN ZOTERO_ITEM CSL_CITATION {"citationID":"264v6haavc","properties":{"formattedCitation":"(Merlet et al., 2008)","plainCitation":"(Merlet et al., 2008)"},"citationItems":[{"id":717,"uris":["http://zotero.org/users/782112/items/N5M36Q5B"],"uri":["http://zotero.org/users/782112/items/N5M36Q5B"],"itemData":{"id":717,"type":"article-journal","title":"Micro-gravity investigations for the LNE watt balance project","container-title":"Metrologia","page":"265","volume":"45","issue":"3","source":"Institute of Physics","abstract":"We report on a micro-gravity survey of the laboratories where the LNE's watt balance experiment is being conducted, including the characterization of the Scintrex CG-5 relative gravimeter used for this study. The results of the survey are compared with a model of the gravity field generated by the local mass distribution. The ultimate goal is to transfer an absolute measurement of g from one room to another with minimal uncertainty.","DOI":"10.1088/0026-1394/45/3/002","ISSN":"0026-1394","journalAbbreviation":"Metrologia","language":"en","author":[{"family":"Merlet","given":"Sébastien"},{"family":"Kopaev","given":"Alexander"},{"family":"Diament","given":"Michel"},{"family":"Geneves","given":"Gérard"},{"family":"Landragin","given":"Arnaud"},{"family":"Santos","given":"Franck Pereira Dos"}],"issued":{"date-parts":[["2008",6,1]]}}}],"schema":"https://github.com/citation-style-language/schema/raw/master/csl-citation.json"} </w:instrText>
       </w:r>
       <w:r>
         <w:rPr>
@@ -12863,19 +11490,11 @@
           <w:lang w:val="en-US"/>
         </w:rPr>
       </w:pPr>
-      <w:proofErr w:type="gramStart"/>
-      <w:r>
-        <w:rPr>
-          <w:lang w:val="en-US"/>
-        </w:rPr>
-        <w:t>where</w:t>
-      </w:r>
-      <w:proofErr w:type="gramEnd"/>
-      <w:r>
-        <w:rPr>
-          <w:lang w:val="en-US"/>
-        </w:rPr>
-        <w:t xml:space="preserve"> </w:t>
+      <w:r>
+        <w:rPr>
+          <w:lang w:val="en-US"/>
+        </w:rPr>
+        <w:t xml:space="preserve">where </w:t>
       </w:r>
       <m:oMath>
         <m:r>
@@ -14160,19 +12779,11 @@
           <w:lang w:val="en-US"/>
         </w:rPr>
       </w:pPr>
-      <w:proofErr w:type="gramStart"/>
-      <w:r>
-        <w:rPr>
-          <w:lang w:val="en-US"/>
-        </w:rPr>
-        <w:t>while</w:t>
-      </w:r>
-      <w:proofErr w:type="gramEnd"/>
-      <w:r>
-        <w:rPr>
-          <w:lang w:val="en-US"/>
-        </w:rPr>
-        <w:t xml:space="preserve"> </w:t>
+      <w:r>
+        <w:rPr>
+          <w:lang w:val="en-US"/>
+        </w:rPr>
+        <w:t xml:space="preserve">while </w:t>
       </w:r>
       <m:oMath>
         <m:sSub>
@@ -15250,19 +13861,11 @@
           <w:lang w:val="en-US"/>
         </w:rPr>
       </w:pPr>
-      <w:proofErr w:type="gramStart"/>
-      <w:r>
-        <w:rPr>
-          <w:lang w:val="en-US"/>
-        </w:rPr>
-        <w:t>where</w:t>
-      </w:r>
-      <w:proofErr w:type="gramEnd"/>
-      <w:r>
-        <w:rPr>
-          <w:lang w:val="en-US"/>
-        </w:rPr>
-        <w:t xml:space="preserve"> </w:t>
+      <w:r>
+        <w:rPr>
+          <w:lang w:val="en-US"/>
+        </w:rPr>
+        <w:t xml:space="preserve">where </w:t>
       </w:r>
       <m:oMath>
         <m:sSup>
@@ -15419,17 +14022,9 @@
         <w:rPr>
           <w:lang w:val="en-US"/>
         </w:rPr>
-        <w:t xml:space="preserve"> unknowns (gravity values and drift parameters). To obtain a solution </w:t>
-      </w:r>
-      <w:proofErr w:type="gramStart"/>
-      <w:r>
-        <w:rPr>
-          <w:lang w:val="en-US"/>
-        </w:rPr>
-        <w:t xml:space="preserve">of </w:t>
+        <w:t xml:space="preserve"> unknowns (gravity values and drift parameters). To obtain a solution of </w:t>
       </w:r>
       <m:oMath>
-        <w:proofErr w:type="gramEnd"/>
         <m:r>
           <m:rPr>
             <m:sty m:val="bi"/>
@@ -15968,21 +14563,7 @@
         <w:rPr>
           <w:lang w:val="en-US"/>
         </w:rPr>
-        <w:t xml:space="preserve"> last values equal to zero, </w:t>
-      </w:r>
-      <w:proofErr w:type="gramStart"/>
-      <w:r>
-        <w:rPr>
-          <w:lang w:val="en-US"/>
-        </w:rPr>
-        <w:t>which satisfies:</w:t>
-      </w:r>
-      <w:proofErr w:type="gramEnd"/>
-      <w:r>
-        <w:rPr>
-          <w:lang w:val="en-US"/>
-        </w:rPr>
-        <w:t xml:space="preserve"> </w:t>
+        <w:t xml:space="preserve"> last values equal to zero, which satisfies: </w:t>
       </w:r>
     </w:p>
     <w:tbl>
@@ -16142,19 +14723,11 @@
           <w:lang w:val="en-US"/>
         </w:rPr>
       </w:pPr>
-      <w:proofErr w:type="gramStart"/>
-      <w:r>
-        <w:rPr>
-          <w:lang w:val="en-US"/>
-        </w:rPr>
-        <w:t>one</w:t>
-      </w:r>
-      <w:proofErr w:type="gramEnd"/>
-      <w:r>
-        <w:rPr>
-          <w:lang w:val="en-US"/>
-        </w:rPr>
-        <w:t xml:space="preserve"> may find the least-square solution of </w:t>
+      <w:r>
+        <w:rPr>
+          <w:lang w:val="en-US"/>
+        </w:rPr>
+        <w:t xml:space="preserve">one may find the least-square solution of </w:t>
       </w:r>
       <m:oMath>
         <m:r>
@@ -16787,19 +15360,11 @@
           <w:lang w:val="en-US"/>
         </w:rPr>
       </w:pPr>
-      <w:proofErr w:type="gramStart"/>
-      <w:r>
-        <w:rPr>
-          <w:lang w:val="en-US"/>
-        </w:rPr>
-        <w:t>and</w:t>
-      </w:r>
-      <w:proofErr w:type="gramEnd"/>
-      <w:r>
-        <w:rPr>
-          <w:lang w:val="en-US"/>
-        </w:rPr>
-        <w:t xml:space="preserve"> the a posteriori covariance matrix </w:t>
+      <w:r>
+        <w:rPr>
+          <w:lang w:val="en-US"/>
+        </w:rPr>
+        <w:t xml:space="preserve">and the a posteriori covariance matrix </w:t>
       </w:r>
       <m:oMath>
         <m:sSub>
@@ -17411,17 +15976,9 @@
         <w:rPr>
           <w:lang w:val="en-US"/>
         </w:rPr>
-        <w:t xml:space="preserve">The code also proceeds to a global model test, to test if the mathematical model is adequate, or if there are outliers in the data. If the following condition is met, then the model adjustment can be considered correct and complete, to the significance </w:t>
-      </w:r>
-      <w:proofErr w:type="gramStart"/>
-      <w:r>
-        <w:rPr>
-          <w:lang w:val="en-US"/>
-        </w:rPr>
-        <w:t xml:space="preserve">level </w:t>
+        <w:t xml:space="preserve">The code also proceeds to a global model test, to test if the mathematical model is adequate, or if there are outliers in the data. If the following condition is met, then the model adjustment can be considered correct and complete, to the significance level </w:t>
       </w:r>
       <m:oMath>
-        <w:proofErr w:type="gramEnd"/>
         <m:r>
           <w:rPr>
             <w:rFonts w:ascii="Cambria Math" w:hAnsi="Cambria Math"/>
@@ -17818,19 +16375,11 @@
           <w:lang w:val="en-US"/>
         </w:rPr>
       </w:pPr>
-      <w:proofErr w:type="gramStart"/>
-      <w:r>
-        <w:rPr>
-          <w:lang w:val="en-US"/>
-        </w:rPr>
-        <w:t>where</w:t>
-      </w:r>
-      <w:proofErr w:type="gramEnd"/>
-      <w:r>
-        <w:rPr>
-          <w:lang w:val="en-US"/>
-        </w:rPr>
-        <w:t xml:space="preserve"> </w:t>
+      <w:r>
+        <w:rPr>
+          <w:lang w:val="en-US"/>
+        </w:rPr>
+        <w:t xml:space="preserve">where </w:t>
       </w:r>
       <m:oMath>
         <m:sSubSup>
@@ -18494,19 +17043,11 @@
           <w:lang w:val="en-US"/>
         </w:rPr>
       </w:pPr>
-      <w:proofErr w:type="gramStart"/>
-      <w:r>
-        <w:rPr>
-          <w:lang w:val="en-US"/>
-        </w:rPr>
-        <w:t>and</w:t>
-      </w:r>
-      <w:proofErr w:type="gramEnd"/>
-      <w:r>
-        <w:rPr>
-          <w:lang w:val="en-US"/>
-        </w:rPr>
-        <w:t xml:space="preserve"> for </w:t>
+      <w:r>
+        <w:rPr>
+          <w:lang w:val="en-US"/>
+        </w:rPr>
+        <w:t xml:space="preserve">and for </w:t>
       </w:r>
       <m:oMath>
         <m:r>
@@ -18880,19 +17421,11 @@
           <w:lang w:val="en-US"/>
         </w:rPr>
       </w:pPr>
-      <w:proofErr w:type="gramStart"/>
-      <w:r>
-        <w:rPr>
-          <w:lang w:val="en-US"/>
-        </w:rPr>
-        <w:t>and</w:t>
-      </w:r>
-      <w:proofErr w:type="gramEnd"/>
-      <w:r>
-        <w:rPr>
-          <w:lang w:val="en-US"/>
-        </w:rPr>
-        <w:t xml:space="preserve"> </w:t>
+      <w:r>
+        <w:rPr>
+          <w:lang w:val="en-US"/>
+        </w:rPr>
+        <w:t xml:space="preserve">and </w:t>
       </w:r>
     </w:p>
     <w:tbl>
@@ -19158,41 +17691,17 @@
           <w:lang w:val="en-US"/>
         </w:rPr>
       </w:pPr>
-      <w:proofErr w:type="spellStart"/>
-      <w:proofErr w:type="gramStart"/>
-      <w:r>
-        <w:rPr>
-          <w:lang w:val="en-US"/>
-        </w:rPr>
-        <w:t>pyGrav</w:t>
-      </w:r>
-      <w:proofErr w:type="spellEnd"/>
-      <w:proofErr w:type="gramEnd"/>
-      <w:r>
-        <w:rPr>
-          <w:lang w:val="en-US"/>
-        </w:rPr>
-        <w:t xml:space="preserve"> </w:t>
-      </w:r>
-      <w:r>
-        <w:rPr>
-          <w:lang w:val="en-US"/>
-        </w:rPr>
-        <w:t xml:space="preserve">provides a frame for microgravity data processing. As such, it is easily feasible to include calls to external programs within </w:t>
-      </w:r>
-      <w:proofErr w:type="spellStart"/>
-      <w:r>
-        <w:rPr>
-          <w:lang w:val="en-US"/>
-        </w:rPr>
-        <w:t>pyGrav</w:t>
-      </w:r>
-      <w:proofErr w:type="spellEnd"/>
-      <w:r>
-        <w:rPr>
-          <w:lang w:val="en-US"/>
-        </w:rPr>
-        <w:t xml:space="preserve">. Currently, two programs may be called, the PREDICT function from the ETERNA package </w:t>
+      <w:r>
+        <w:rPr>
+          <w:lang w:val="en-US"/>
+        </w:rPr>
+        <w:t xml:space="preserve">pyGrav </w:t>
+      </w:r>
+      <w:r>
+        <w:rPr>
+          <w:lang w:val="en-US"/>
+        </w:rPr>
+        <w:t xml:space="preserve">provides a frame for microgravity data processing. As such, it is easily feasible to include calls to external programs within pyGrav. Currently, two programs may be called, the PREDICT function from the ETERNA package </w:t>
       </w:r>
       <w:r>
         <w:rPr>
@@ -19204,7 +17713,7 @@
         <w:rPr>
           <w:lang w:val="en-US"/>
         </w:rPr>
-        <w:instrText xml:space="preserve"> ADDIN ZOTERO_ITEM CSL_CITATION {"citationID":"dmjkQNYt","properties":{"formattedCitation":"(Wenzel, 1996)","plainCitation":"(Wenzel, 1996)"},"citationItems":[{"id":246,"uris":["http://zotero.org/users/782112/items/APHXAID4"],"uri":["http://zotero.org/users/782112/items/APHXAID4"],"itemData":{"id":246,"type":"article-journal","title":"The nanogal software: earth tide data processing package: Eterna 3.3.","container-title":"Bull. d'Inf. Marées Terr.","page":"9425-9439","issue":"124","author":[{"family":"Wenzel","given":"HG"}],"issued":{"date-parts":[["1996"]]}}}],"schema":"https://github.com/citation-style-language/schema/raw/master/csl-citation.json"} </w:instrText>
+        <w:instrText xml:space="preserve"> ADDIN ZOTERO_ITEM CSL_CITATION {"citationID":"dmjkQNYt","properties":{"formattedCitation":"(Wenzel, 1996)","plainCitation":"(Wenzel, 1996)"},"citationItems":[{"id":300,"uris":["http://zotero.org/users/782112/items/APHXAID4"],"uri":["http://zotero.org/users/782112/items/APHXAID4"],"itemData":{"id":300,"type":"article-journal","title":"The nanogal software: earth tide data processing package: Eterna 3.3.","container-title":"Bull. d'Inf. Marées Terr.","page":"9425-9439","issue":"124","author":[{"family":"Wenzel","given":"HG"}],"issued":{"date-parts":[["1996"]]}}}],"schema":"https://github.com/citation-style-language/schema/raw/master/csl-citation.json"} </w:instrText>
       </w:r>
       <w:r>
         <w:rPr>
@@ -19241,7 +17750,7 @@
         <w:rPr>
           <w:lang w:val="en-US"/>
         </w:rPr>
-        <w:instrText xml:space="preserve"> ADDIN ZOTERO_ITEM CSL_CITATION {"citationID":"2Phcbw95","properties":{"formattedCitation":"(Beilin, 2006)","plainCitation":"(Beilin, 2006)"},"citationItems":[{"id":221,"uris":["http://zotero.org/users/782112/items/9X74X9ER"],"uri":["http://zotero.org/users/782112/items/9X74X9ER"],"itemData":{"id":221,"type":"thesis","title":"Apport de la gravimétrie absolue à la réalisation de la composante gravimétrique du Réseau Géodésique Français","publisher":"Inst. Géogr. Natl.","publisher-place":"Paris, France","number-of-pages":"157","genre":"Master thesis","event-place":"Paris, France","author":[{"family":"Beilin","given":"J."}],"issued":{"date-parts":[["2006"]]}}}],"schema":"https://github.com/citation-style-language/schema/raw/master/csl-citation.json"} </w:instrText>
+        <w:instrText xml:space="preserve"> ADDIN ZOTERO_ITEM CSL_CITATION {"citationID":"2Phcbw95","properties":{"formattedCitation":"(Beilin, 2006)","plainCitation":"(Beilin, 2006)"},"citationItems":[{"id":270,"uris":["http://zotero.org/users/782112/items/9X74X9ER"],"uri":["http://zotero.org/users/782112/items/9X74X9ER"],"itemData":{"id":270,"type":"thesis","title":"Apport de la gravimétrie absolue à la réalisation de la composante gravimétrique du Réseau Géodésique Français","publisher":"Inst. Géogr. Natl.","publisher-place":"Paris, France","number-of-pages":"157","genre":"Master thesis","event-place":"Paris, France","author":[{"family":"Beilin","given":"J."}],"issued":{"date-parts":[["2006"]]}}}],"schema":"https://github.com/citation-style-language/schema/raw/master/csl-citation.json"} </w:instrText>
       </w:r>
       <w:r>
         <w:rPr>
@@ -19266,35 +17775,7 @@
         <w:rPr>
           <w:lang w:val="en-US"/>
         </w:rPr>
-        <w:t xml:space="preserve"> for network adjustment. To add any other call to external programs, the best way is to go through </w:t>
-      </w:r>
-      <w:proofErr w:type="spellStart"/>
-      <w:r>
-        <w:rPr>
-          <w:lang w:val="en-US"/>
-        </w:rPr>
-        <w:t>pyGrav</w:t>
-      </w:r>
-      <w:proofErr w:type="spellEnd"/>
-      <w:r>
-        <w:rPr>
-          <w:lang w:val="en-US"/>
-        </w:rPr>
-        <w:t xml:space="preserve"> scripts and being inspired by the way these two programs are being interfaced. Here is described the installation of such programs, if they are to be used within </w:t>
-      </w:r>
-      <w:proofErr w:type="spellStart"/>
-      <w:r>
-        <w:rPr>
-          <w:lang w:val="en-US"/>
-        </w:rPr>
-        <w:t>pyGrav</w:t>
-      </w:r>
-      <w:proofErr w:type="spellEnd"/>
-      <w:r>
-        <w:rPr>
-          <w:lang w:val="en-US"/>
-        </w:rPr>
-        <w:t>.</w:t>
+        <w:t xml:space="preserve"> for network adjustment. To add any other call to external programs, the best way is to go through pyGrav scripts and being inspired by the way these two programs are being interfaced. Here is described the installation of such programs, if they are to be used within pyGrav.</w:t>
       </w:r>
     </w:p>
     <w:p>
@@ -19342,7 +17823,7 @@
         <w:rPr>
           <w:lang w:val="en-US"/>
         </w:rPr>
-        <w:instrText xml:space="preserve"> ADDIN ZOTERO_ITEM CSL_CITATION {"citationID":"r9zXSCFV","properties":{"formattedCitation":"(Wenzel, 1996)","plainCitation":"(Wenzel, 1996)"},"citationItems":[{"id":246,"uris":["http://zotero.org/users/782112/items/APHXAID4"],"uri":["http://zotero.org/users/782112/items/APHXAID4"],"itemData":{"id":246,"type":"article-journal","title":"The nanogal software: earth tide data processing package: Eterna 3.3.","container-title":"Bull. d'Inf. Marées Terr.","page":"9425-9439","issue":"124","author":[{"family":"Wenzel","given":"HG"}],"issued":{"date-parts":[["1996"]]}}}],"schema":"https://github.com/citation-style-language/schema/raw/master/csl-citation.json"} </w:instrText>
+        <w:instrText xml:space="preserve"> ADDIN ZOTERO_ITEM CSL_CITATION {"citationID":"r9zXSCFV","properties":{"formattedCitation":"(Wenzel, 1996)","plainCitation":"(Wenzel, 1996)"},"citationItems":[{"id":300,"uris":["http://zotero.org/users/782112/items/APHXAID4"],"uri":["http://zotero.org/users/782112/items/APHXAID4"],"itemData":{"id":300,"type":"article-journal","title":"The nanogal software: earth tide data processing package: Eterna 3.3.","container-title":"Bull. d'Inf. Marées Terr.","page":"9425-9439","issue":"124","author":[{"family":"Wenzel","given":"HG"}],"issued":{"date-parts":[["1996"]]}}}],"schema":"https://github.com/citation-style-language/schema/raw/master/csl-citation.json"} </w:instrText>
       </w:r>
       <w:r>
         <w:rPr>
@@ -19373,21 +17854,7 @@
         <w:rPr>
           <w:lang w:val="en-US"/>
         </w:rPr>
-        <w:t xml:space="preserve"> The </w:t>
-      </w:r>
-      <w:proofErr w:type="spellStart"/>
-      <w:r>
-        <w:rPr>
-          <w:lang w:val="en-US"/>
-        </w:rPr>
-        <w:t>pyGrav</w:t>
-      </w:r>
-      <w:proofErr w:type="spellEnd"/>
-      <w:r>
-        <w:rPr>
-          <w:lang w:val="en-US"/>
-        </w:rPr>
-        <w:t xml:space="preserve"> directory includes a lighter version of ETERNA with the minimum required to get the PREDICT function to work properly. Simply copy the </w:t>
+        <w:t xml:space="preserve"> The pyGrav directory includes a lighter version of ETERNA with the minimum required to get the PREDICT function to work properly. Simply copy the </w:t>
       </w:r>
       <w:r>
         <w:rPr>
@@ -19399,35 +17866,7 @@
         <w:rPr>
           <w:lang w:val="en-US"/>
         </w:rPr>
-        <w:t xml:space="preserve"> from the </w:t>
-      </w:r>
-      <w:proofErr w:type="spellStart"/>
-      <w:r>
-        <w:rPr>
-          <w:lang w:val="en-US"/>
-        </w:rPr>
-        <w:t>main_code</w:t>
-      </w:r>
-      <w:proofErr w:type="spellEnd"/>
-      <w:r>
-        <w:rPr>
-          <w:lang w:val="en-US"/>
-        </w:rPr>
-        <w:t>/</w:t>
-      </w:r>
-      <w:proofErr w:type="spellStart"/>
-      <w:r>
-        <w:rPr>
-          <w:lang w:val="en-US"/>
-        </w:rPr>
-        <w:t>eternal_files</w:t>
-      </w:r>
-      <w:proofErr w:type="spellEnd"/>
-      <w:r>
-        <w:rPr>
-          <w:lang w:val="en-US"/>
-        </w:rPr>
-        <w:t>/ folder to</w:t>
+        <w:t xml:space="preserve"> from the main_code/eternal_files/ folder to</w:t>
       </w:r>
       <w:r>
         <w:rPr>
@@ -19441,67 +17880,17 @@
         </w:rPr>
         <w:t>(</w:t>
       </w:r>
-      <w:proofErr w:type="gramStart"/>
-      <w:r>
-        <w:rPr>
-          <w:lang w:val="en-US"/>
-        </w:rPr>
-        <w:t>C:</w:t>
-      </w:r>
-      <w:proofErr w:type="gramEnd"/>
-      <w:r>
-        <w:rPr>
-          <w:lang w:val="en-US"/>
-        </w:rPr>
-        <w:t>\</w:t>
-      </w:r>
-      <w:r>
-        <w:rPr>
-          <w:lang w:val="en-US"/>
-        </w:rPr>
-        <w:t xml:space="preserve">) directory. When </w:t>
-      </w:r>
-      <w:proofErr w:type="spellStart"/>
-      <w:r>
-        <w:rPr>
-          <w:lang w:val="en-US"/>
-        </w:rPr>
-        <w:t>pyGrav</w:t>
-      </w:r>
-      <w:proofErr w:type="spellEnd"/>
-      <w:r>
-        <w:rPr>
-          <w:lang w:val="en-US"/>
-        </w:rPr>
-        <w:t xml:space="preserve"> is asked to launch predict, it will copy an instance of the predict.exe file present in the </w:t>
-      </w:r>
-      <w:proofErr w:type="spellStart"/>
-      <w:r>
-        <w:rPr>
-          <w:lang w:val="en-US"/>
-        </w:rPr>
-        <w:t>main_code</w:t>
-      </w:r>
-      <w:proofErr w:type="spellEnd"/>
-      <w:r>
-        <w:rPr>
-          <w:lang w:val="en-US"/>
-        </w:rPr>
-        <w:t>/</w:t>
-      </w:r>
-      <w:proofErr w:type="spellStart"/>
-      <w:r>
-        <w:rPr>
-          <w:lang w:val="en-US"/>
-        </w:rPr>
-        <w:t>eternal_files</w:t>
-      </w:r>
-      <w:proofErr w:type="spellEnd"/>
-      <w:r>
-        <w:rPr>
-          <w:lang w:val="en-US"/>
-        </w:rPr>
-        <w:t>/ folder to the survey output directory and run it. This predict.exe program will then call tidal potential data from the C:/eterna33 folder.</w:t>
+      <w:r>
+        <w:rPr>
+          <w:lang w:val="en-US"/>
+        </w:rPr>
+        <w:t>C:\</w:t>
+      </w:r>
+      <w:r>
+        <w:rPr>
+          <w:lang w:val="en-US"/>
+        </w:rPr>
+        <w:t>) directory. When pyGrav is asked to launch predict, it will copy an instance of the predict.exe file present in the main_code/eternal_files/ folder to the survey output directory and run it. This predict.exe program will then call tidal potential data from the C:/eterna33 folder.</w:t>
       </w:r>
       <w:r>
         <w:rPr>
@@ -19550,19 +17939,11 @@
           <w:lang w:val="en-US"/>
         </w:rPr>
       </w:pPr>
-      <w:proofErr w:type="spellStart"/>
-      <w:r>
-        <w:rPr>
-          <w:lang w:val="en-US"/>
-        </w:rPr>
-        <w:t>MCGravi</w:t>
-      </w:r>
-      <w:proofErr w:type="spellEnd"/>
-      <w:r>
-        <w:rPr>
-          <w:lang w:val="en-US"/>
-        </w:rPr>
-        <w:t xml:space="preserve"> </w:t>
+      <w:r>
+        <w:rPr>
+          <w:lang w:val="en-US"/>
+        </w:rPr>
+        <w:t xml:space="preserve">MCGravi </w:t>
       </w:r>
       <w:r>
         <w:rPr>
@@ -19574,7 +17955,7 @@
         <w:rPr>
           <w:lang w:val="en-US"/>
         </w:rPr>
-        <w:instrText xml:space="preserve"> ADDIN ZOTERO_ITEM CSL_CITATION {"citationID":"CafhjHlE","properties":{"formattedCitation":"(Beilin, 2006)","plainCitation":"(Beilin, 2006)"},"citationItems":[{"id":221,"uris":["http://zotero.org/users/782112/items/9X74X9ER"],"uri":["http://zotero.org/users/782112/items/9X74X9ER"],"itemData":{"id":221,"type":"thesis","title":"Apport de la gravimétrie absolue à la réalisation de la composante gravimétrique du Réseau Géodésique Français","publisher":"Inst. Géogr. Natl.","publisher-place":"Paris, France","number-of-pages":"157","genre":"Master thesis","event-place":"Paris, France","author":[{"family":"Beilin","given":"J."}],"issued":{"date-parts":[["2006"]]}}}],"schema":"https://github.com/citation-style-language/schema/raw/master/csl-citation.json"} </w:instrText>
+        <w:instrText xml:space="preserve"> ADDIN ZOTERO_ITEM CSL_CITATION {"citationID":"CafhjHlE","properties":{"formattedCitation":"(Beilin, 2006)","plainCitation":"(Beilin, 2006)"},"citationItems":[{"id":270,"uris":["http://zotero.org/users/782112/items/9X74X9ER"],"uri":["http://zotero.org/users/782112/items/9X74X9ER"],"itemData":{"id":270,"type":"thesis","title":"Apport de la gravimétrie absolue à la réalisation de la composante gravimétrique du Réseau Géodésique Français","publisher":"Inst. Géogr. Natl.","publisher-place":"Paris, France","number-of-pages":"157","genre":"Master thesis","event-place":"Paris, France","author":[{"family":"Beilin","given":"J."}],"issued":{"date-parts":[["2006"]]}}}],"schema":"https://github.com/citation-style-language/schema/raw/master/csl-citation.json"} </w:instrText>
       </w:r>
       <w:r>
         <w:rPr>
@@ -19587,23 +17968,81 @@
           <w:rFonts w:ascii="Calibri" w:hAnsi="Calibri"/>
           <w:lang w:val="en-US"/>
         </w:rPr>
-        <w:t>(</w:t>
-      </w:r>
-      <w:proofErr w:type="spellStart"/>
+        <w:t>(Beilin, 2006)</w:t>
+      </w:r>
+      <w:r>
+        <w:rPr>
+          <w:lang w:val="en-US"/>
+        </w:rPr>
+        <w:fldChar w:fldCharType="end"/>
+      </w:r>
+      <w:r>
+        <w:rPr>
+          <w:lang w:val="en-US"/>
+        </w:rPr>
+        <w:t xml:space="preserve"> can be used for least-square drift adjustment and network compensation in the case of complicated network with several known absolute points (weighted constraint least-square inversion, see </w:t>
+      </w:r>
+      <w:r>
+        <w:rPr>
+          <w:lang w:val="en-US"/>
+        </w:rPr>
+        <w:fldChar w:fldCharType="begin"/>
+      </w:r>
+      <w:r>
+        <w:rPr>
+          <w:lang w:val="en-US"/>
+        </w:rPr>
+        <w:instrText xml:space="preserve"> ADDIN ZOTERO_ITEM CSL_CITATION {"citationID":"vh7ZON2n","properties":{"formattedCitation":"(Hwang et al., 2002)","plainCitation":"(Hwang et al., 2002)"},"citationItems":[{"id":681,"uris":["http://zotero.org/users/782112/items/M2NIMUJA"],"uri":["http://zotero.org/users/782112/items/M2NIMUJA"],"itemData":{"id":681,"type":"article-journal","title":"Adjustment of relative gravity measurements using weighted and datum-free constraints","container-title":"Computers &amp; geosciences","page":"1005–1015","volume":"28","issue":"9","source":"Google Scholar","DOI":"10.1016/S0098-3004(02)00005-5","author":[{"family":"Hwang","given":"Cheinway"},{"family":"Wang","given":"Cheng-Gi"},{"family":"Lee","given":"Li-Hua"}],"issued":{"date-parts":[["2002"]]}}}],"schema":"https://github.com/citation-style-language/schema/raw/master/csl-citation.json"} </w:instrText>
+      </w:r>
+      <w:r>
+        <w:rPr>
+          <w:lang w:val="en-US"/>
+        </w:rPr>
+        <w:fldChar w:fldCharType="separate"/>
+      </w:r>
       <w:r>
         <w:rPr>
           <w:rFonts w:ascii="Calibri" w:hAnsi="Calibri"/>
           <w:lang w:val="en-US"/>
         </w:rPr>
-        <w:t>Beilin</w:t>
-      </w:r>
-      <w:proofErr w:type="spellEnd"/>
+        <w:t>Hwang et al., 2002</w:t>
+      </w:r>
+      <w:r>
+        <w:rPr>
+          <w:lang w:val="en-US"/>
+        </w:rPr>
+        <w:fldChar w:fldCharType="end"/>
+      </w:r>
+      <w:r>
+        <w:rPr>
+          <w:lang w:val="en-US"/>
+        </w:rPr>
+        <w:t xml:space="preserve">). Alternatively, the datum-free least square inversion algorithm </w:t>
+      </w:r>
+      <w:r>
+        <w:rPr>
+          <w:lang w:val="en-US"/>
+        </w:rPr>
+        <w:fldChar w:fldCharType="begin"/>
+      </w:r>
+      <w:r>
+        <w:rPr>
+          <w:lang w:val="en-US"/>
+        </w:rPr>
+        <w:instrText xml:space="preserve"> ADDIN ZOTERO_ITEM CSL_CITATION {"citationID":"I9XsKIde","properties":{"formattedCitation":"(Hwang et al., 2002)","plainCitation":"(Hwang et al., 2002)"},"citationItems":[{"id":681,"uris":["http://zotero.org/users/782112/items/M2NIMUJA"],"uri":["http://zotero.org/users/782112/items/M2NIMUJA"],"itemData":{"id":681,"type":"article-journal","title":"Adjustment of relative gravity measurements using weighted and datum-free constraints","container-title":"Computers &amp; geosciences","page":"1005–1015","volume":"28","issue":"9","source":"Google Scholar","DOI":"10.1016/S0098-3004(02)00005-5","author":[{"family":"Hwang","given":"Cheinway"},{"family":"Wang","given":"Cheng-Gi"},{"family":"Lee","given":"Li-Hua"}],"issued":{"date-parts":[["2002"]]}}}],"schema":"https://github.com/citation-style-language/schema/raw/master/csl-citation.json"} </w:instrText>
+      </w:r>
+      <w:r>
+        <w:rPr>
+          <w:lang w:val="en-US"/>
+        </w:rPr>
+        <w:fldChar w:fldCharType="separate"/>
+      </w:r>
       <w:r>
         <w:rPr>
           <w:rFonts w:ascii="Calibri" w:hAnsi="Calibri"/>
           <w:lang w:val="en-US"/>
         </w:rPr>
-        <w:t>, 2006)</w:t>
+        <w:t>(Hwang et al., 2002)</w:t>
       </w:r>
       <w:r>
         <w:rPr>
@@ -19615,95 +18054,7 @@
         <w:rPr>
           <w:lang w:val="en-US"/>
         </w:rPr>
-        <w:t xml:space="preserve"> can be used for least-square drift adjustment and network compensation in the case of complicated network with several known absolute points (weighted constraint least-square inversion, see </w:t>
-      </w:r>
-      <w:r>
-        <w:rPr>
-          <w:lang w:val="en-US"/>
-        </w:rPr>
-        <w:fldChar w:fldCharType="begin"/>
-      </w:r>
-      <w:r>
-        <w:rPr>
-          <w:lang w:val="en-US"/>
-        </w:rPr>
-        <w:instrText xml:space="preserve"> ADDIN ZOTERO_ITEM CSL_CITATION {"citationID":"vh7ZON2n","properties":{"formattedCitation":"(Hwang et al., 2002)","plainCitation":"(Hwang et al., 2002)"},"citationItems":[{"id":557,"uris":["http://zotero.org/users/782112/items/M2NIMUJA"],"uri":["http://zotero.org/users/782112/items/M2NIMUJA"],"itemData":{"id":557,"type":"article-journal","title":"Adjustment of relative gravity measurements using weighted and datum-free constraints","container-title":"Computers &amp; geosciences","page":"1005–1015","volume":"28","issue":"9","source":"Google Scholar","DOI":"10.1016/S0098-3004(02)00005-5","author":[{"family":"Hwang","given":"Cheinway"},{"family":"Wang","given":"Cheng-Gi"},{"family":"Lee","given":"Li-Hua"}],"issued":{"date-parts":[["2002"]]}}}],"schema":"https://github.com/citation-style-language/schema/raw/master/csl-citation.json"} </w:instrText>
-      </w:r>
-      <w:r>
-        <w:rPr>
-          <w:lang w:val="en-US"/>
-        </w:rPr>
-        <w:fldChar w:fldCharType="separate"/>
-      </w:r>
-      <w:r>
-        <w:rPr>
-          <w:rFonts w:ascii="Calibri" w:hAnsi="Calibri"/>
-          <w:lang w:val="en-US"/>
-        </w:rPr>
-        <w:t>Hwang et al., 2002</w:t>
-      </w:r>
-      <w:r>
-        <w:rPr>
-          <w:lang w:val="en-US"/>
-        </w:rPr>
-        <w:fldChar w:fldCharType="end"/>
-      </w:r>
-      <w:r>
-        <w:rPr>
-          <w:lang w:val="en-US"/>
-        </w:rPr>
-        <w:t xml:space="preserve">). Alternatively, the datum-free least square inversion algorithm </w:t>
-      </w:r>
-      <w:r>
-        <w:rPr>
-          <w:lang w:val="en-US"/>
-        </w:rPr>
-        <w:fldChar w:fldCharType="begin"/>
-      </w:r>
-      <w:r>
-        <w:rPr>
-          <w:lang w:val="en-US"/>
-        </w:rPr>
-        <w:instrText xml:space="preserve"> ADDIN ZOTERO_ITEM CSL_CITATION {"citationID":"I9XsKIde","properties":{"formattedCitation":"(Hwang et al., 2002)","plainCitation":"(Hwang et al., 2002)"},"citationItems":[{"id":557,"uris":["http://zotero.org/users/782112/items/M2NIMUJA"],"uri":["http://zotero.org/users/782112/items/M2NIMUJA"],"itemData":{"id":557,"type":"article-journal","title":"Adjustment of relative gravity measurements using weighted and datum-free constraints","container-title":"Computers &amp; geosciences","page":"1005–1015","volume":"28","issue":"9","source":"Google Scholar","DOI":"10.1016/S0098-3004(02)00005-5","author":[{"family":"Hwang","given":"Cheinway"},{"family":"Wang","given":"Cheng-Gi"},{"family":"Lee","given":"Li-Hua"}],"issued":{"date-parts":[["2002"]]}}}],"schema":"https://github.com/citation-style-language/schema/raw/master/csl-citation.json"} </w:instrText>
-      </w:r>
-      <w:r>
-        <w:rPr>
-          <w:lang w:val="en-US"/>
-        </w:rPr>
-        <w:fldChar w:fldCharType="separate"/>
-      </w:r>
-      <w:r>
-        <w:rPr>
-          <w:rFonts w:ascii="Calibri" w:hAnsi="Calibri"/>
-          <w:lang w:val="en-US"/>
-        </w:rPr>
-        <w:t>(Hwang et al., 2002)</w:t>
-      </w:r>
-      <w:r>
-        <w:rPr>
-          <w:lang w:val="en-US"/>
-        </w:rPr>
-        <w:fldChar w:fldCharType="end"/>
-      </w:r>
-      <w:r>
-        <w:rPr>
-          <w:lang w:val="en-US"/>
-        </w:rPr>
-        <w:t xml:space="preserve"> is coded in  </w:t>
-      </w:r>
-      <w:proofErr w:type="spellStart"/>
-      <w:r>
-        <w:rPr>
-          <w:lang w:val="en-US"/>
-        </w:rPr>
-        <w:t>pyGrav</w:t>
-      </w:r>
-      <w:proofErr w:type="spellEnd"/>
-      <w:r>
-        <w:rPr>
-          <w:lang w:val="en-US"/>
-        </w:rPr>
-        <w:t>.</w:t>
+        <w:t xml:space="preserve"> is coded in  pyGrav.</w:t>
       </w:r>
     </w:p>
     <w:p>
@@ -19814,35 +18165,7 @@
         <w:rPr>
           <w:lang w:val="en-US"/>
         </w:rPr>
-        <w:t xml:space="preserve">With </w:t>
-      </w:r>
-      <w:proofErr w:type="spellStart"/>
-      <w:r>
-        <w:rPr>
-          <w:lang w:val="en-US"/>
-        </w:rPr>
-        <w:t>intel</w:t>
-      </w:r>
-      <w:proofErr w:type="spellEnd"/>
-      <w:r>
-        <w:rPr>
-          <w:lang w:val="en-US"/>
-        </w:rPr>
-        <w:t xml:space="preserve"> </w:t>
-      </w:r>
-      <w:proofErr w:type="spellStart"/>
-      <w:r>
-        <w:rPr>
-          <w:lang w:val="en-US"/>
-        </w:rPr>
-        <w:t>fortran</w:t>
-      </w:r>
-      <w:proofErr w:type="spellEnd"/>
-      <w:r>
-        <w:rPr>
-          <w:lang w:val="en-US"/>
-        </w:rPr>
-        <w:t>:</w:t>
+        <w:t>With intel fortran:</w:t>
       </w:r>
     </w:p>
     <w:p>
@@ -19860,21 +18183,7 @@
         <w:rPr>
           <w:lang w:val="en-US"/>
         </w:rPr>
-        <w:t xml:space="preserve">Launch Visual Studio and open </w:t>
-      </w:r>
-      <w:proofErr w:type="spellStart"/>
-      <w:r>
-        <w:rPr>
-          <w:lang w:val="en-US"/>
-        </w:rPr>
-        <w:t>Mc_gravi.vfproj</w:t>
-      </w:r>
-      <w:proofErr w:type="spellEnd"/>
-      <w:r>
-        <w:rPr>
-          <w:lang w:val="en-US"/>
-        </w:rPr>
-        <w:t xml:space="preserve"> project</w:t>
+        <w:t>Launch Visual Studio and open Mc_gravi.vfproj project</w:t>
       </w:r>
       <w:r>
         <w:rPr>
@@ -19928,51 +18237,7 @@
         <w:rPr>
           <w:lang w:val="en-US"/>
         </w:rPr>
-        <w:t xml:space="preserve">cmd.exe (or exec -&gt; </w:t>
-      </w:r>
-      <w:proofErr w:type="spellStart"/>
-      <w:r>
-        <w:rPr>
-          <w:lang w:val="en-US"/>
-        </w:rPr>
-        <w:t>cmd</w:t>
-      </w:r>
-      <w:proofErr w:type="spellEnd"/>
-      <w:r>
-        <w:rPr>
-          <w:lang w:val="en-US"/>
-        </w:rPr>
-        <w:t xml:space="preserve"> in the start menu) to open a dos console. </w:t>
-      </w:r>
-      <w:proofErr w:type="spellStart"/>
-      <w:proofErr w:type="gramStart"/>
-      <w:r>
-        <w:rPr>
-          <w:lang w:val="en-US"/>
-        </w:rPr>
-        <w:t>cd</w:t>
-      </w:r>
-      <w:proofErr w:type="spellEnd"/>
-      <w:proofErr w:type="gramEnd"/>
-      <w:r>
-        <w:rPr>
-          <w:lang w:val="en-US"/>
-        </w:rPr>
-        <w:t xml:space="preserve"> to /</w:t>
-      </w:r>
-      <w:proofErr w:type="spellStart"/>
-      <w:r>
-        <w:rPr>
-          <w:lang w:val="en-US"/>
-        </w:rPr>
-        <w:t>mcgravi</w:t>
-      </w:r>
-      <w:proofErr w:type="spellEnd"/>
-      <w:r>
-        <w:rPr>
-          <w:lang w:val="en-US"/>
-        </w:rPr>
-        <w:t xml:space="preserve">. “make clean” </w:t>
+        <w:t xml:space="preserve">cmd.exe (or exec -&gt; cmd in the start menu) to open a dos console. cd to /mcgravi. “make clean” </w:t>
       </w:r>
       <w:r>
         <w:rPr>
@@ -20007,13 +18272,8 @@
           <w:numId w:val="6"/>
         </w:numPr>
       </w:pPr>
-      <w:proofErr w:type="spellStart"/>
-      <w:r>
-        <w:t>make</w:t>
-      </w:r>
-      <w:proofErr w:type="spellEnd"/>
-      <w:r>
-        <w:t xml:space="preserve"> all</w:t>
+      <w:r>
+        <w:t>make all</w:t>
       </w:r>
     </w:p>
     <w:p>
@@ -20027,61 +18287,11 @@
           <w:lang w:val="en-US"/>
         </w:rPr>
       </w:pPr>
-      <w:proofErr w:type="gramStart"/>
-      <w:r>
-        <w:rPr>
-          <w:lang w:val="en-US"/>
-        </w:rPr>
-        <w:t>to</w:t>
-      </w:r>
-      <w:proofErr w:type="gramEnd"/>
-      <w:r>
-        <w:rPr>
-          <w:lang w:val="en-US"/>
-        </w:rPr>
-        <w:t xml:space="preserve"> launch </w:t>
-      </w:r>
-      <w:proofErr w:type="spellStart"/>
-      <w:r>
-        <w:rPr>
-          <w:lang w:val="en-US"/>
-        </w:rPr>
-        <w:t>mcgravi</w:t>
-      </w:r>
-      <w:proofErr w:type="spellEnd"/>
-      <w:r>
-        <w:rPr>
-          <w:lang w:val="en-US"/>
-        </w:rPr>
-        <w:t xml:space="preserve">, copy the mcgravi.exe in the working directory, and </w:t>
-      </w:r>
-      <w:proofErr w:type="spellStart"/>
-      <w:r>
-        <w:rPr>
-          <w:lang w:val="en-US"/>
-        </w:rPr>
-        <w:t>mcgravi</w:t>
-      </w:r>
-      <w:proofErr w:type="spellEnd"/>
-      <w:r>
-        <w:rPr>
-          <w:lang w:val="en-US"/>
-        </w:rPr>
-        <w:t xml:space="preserve"> </w:t>
-      </w:r>
-      <w:proofErr w:type="spellStart"/>
-      <w:r>
-        <w:rPr>
-          <w:lang w:val="en-US"/>
-        </w:rPr>
-        <w:t>conf.conf</w:t>
-      </w:r>
-      <w:proofErr w:type="spellEnd"/>
-      <w:r>
-        <w:rPr>
-          <w:lang w:val="en-US"/>
-        </w:rPr>
-        <w:t xml:space="preserve"> in the dos window.</w:t>
+      <w:r>
+        <w:rPr>
+          <w:lang w:val="en-US"/>
+        </w:rPr>
+        <w:t>to launch mcgravi, copy the mcgravi.exe in the working directory, and mcgravi conf.conf in the dos window.</w:t>
       </w:r>
     </w:p>
     <w:p>
@@ -20106,49 +18316,7 @@
           <w:lang w:val="en-US"/>
         </w:rPr>
         <w:lastRenderedPageBreak/>
-        <w:t>lower panel (system variables), select the ‘Path’ line, and ‘modify’. Copy/paste the variable value in a text editor (</w:t>
-      </w:r>
-      <w:proofErr w:type="spellStart"/>
-      <w:r>
-        <w:rPr>
-          <w:lang w:val="en-US"/>
-        </w:rPr>
-        <w:t>Ctrl+A</w:t>
-      </w:r>
-      <w:proofErr w:type="spellEnd"/>
-      <w:r>
-        <w:rPr>
-          <w:lang w:val="en-US"/>
-        </w:rPr>
-        <w:t xml:space="preserve">/ </w:t>
-      </w:r>
-      <w:proofErr w:type="spellStart"/>
-      <w:r>
-        <w:rPr>
-          <w:lang w:val="en-US"/>
-        </w:rPr>
-        <w:t>Ctrl+C</w:t>
-      </w:r>
-      <w:proofErr w:type="spellEnd"/>
-      <w:r>
-        <w:rPr>
-          <w:lang w:val="en-US"/>
-        </w:rPr>
-        <w:t xml:space="preserve"> =&gt; </w:t>
-      </w:r>
-      <w:proofErr w:type="spellStart"/>
-      <w:r>
-        <w:rPr>
-          <w:lang w:val="en-US"/>
-        </w:rPr>
-        <w:t>Ctrl+V</w:t>
-      </w:r>
-      <w:proofErr w:type="spellEnd"/>
-      <w:r>
-        <w:rPr>
-          <w:lang w:val="en-US"/>
-        </w:rPr>
-        <w:t>). Add the path, followed by ‘;’. Do not change anything else.</w:t>
+        <w:t>lower panel (system variables), select the ‘Path’ line, and ‘modify’. Copy/paste the variable value in a text editor (Ctrl+A/ Ctrl+C =&gt; Ctrl+V). Add the path, followed by ‘;’. Do not change anything else.</w:t>
       </w:r>
     </w:p>
     <w:p>
@@ -20184,21 +18352,7 @@
         <w:rPr>
           <w:lang w:val="en-US"/>
         </w:rPr>
-        <w:t xml:space="preserve">GMT is also required for output maps from </w:t>
-      </w:r>
-      <w:proofErr w:type="spellStart"/>
-      <w:r>
-        <w:rPr>
-          <w:lang w:val="en-US"/>
-        </w:rPr>
-        <w:t>mcgravi</w:t>
-      </w:r>
-      <w:proofErr w:type="spellEnd"/>
-      <w:r>
-        <w:rPr>
-          <w:lang w:val="en-US"/>
-        </w:rPr>
-        <w:t>, but everything works fine if it is not installed.</w:t>
+        <w:t>GMT is also required for output maps from mcgravi, but everything works fine if it is not installed.</w:t>
       </w:r>
     </w:p>
     <w:p>
@@ -20268,23 +18422,23 @@
           <w:rFonts w:ascii="Calibri" w:hAnsi="Calibri"/>
           <w:lang w:val="en-US"/>
         </w:rPr>
-        <w:t xml:space="preserve">Agnew, D.C., 2007, 3.06 - Earth Tides, </w:t>
-      </w:r>
-      <w:r>
+        <w:t>Agnew, D. C.: 3.06 - Earth Tides, in Treatise on Geophysics, edited by G. Schubert, pp. 163–195, Elsevier, Amsterdam., 2007.</w:t>
+      </w:r>
+    </w:p>
+    <w:p>
+      <w:pPr>
+        <w:pStyle w:val="Bibliographie"/>
         <w:rPr>
           <w:rFonts w:ascii="Calibri" w:hAnsi="Calibri"/>
-          <w:i/>
-          <w:iCs/>
-          <w:lang w:val="en-US"/>
-        </w:rPr>
-        <w:t>in</w:t>
-      </w:r>
+          <w:lang w:val="en-US"/>
+        </w:rPr>
+      </w:pPr>
       <w:r>
         <w:rPr>
           <w:rFonts w:ascii="Calibri" w:hAnsi="Calibri"/>
           <w:lang w:val="en-US"/>
         </w:rPr>
-        <w:t xml:space="preserve"> Schubert, G. ed., Treatise on Geophysics, Amsterdam, Elsevier, p. 163–195.</w:t>
+        <w:t>Agnew, D. C.: SPOTL: Some Programs for Ocean-Tide Loading, SIO technical report (http://dx.doi.org/http://es cholarship.org/uc/sio_techreport)., 2012.</w:t>
       </w:r>
     </w:p>
     <w:p>
@@ -20298,9 +18452,15 @@
       <w:r>
         <w:rPr>
           <w:rFonts w:ascii="Calibri" w:hAnsi="Calibri"/>
-          <w:lang w:val="en-US"/>
-        </w:rPr>
-        <w:t>Agnew, D.C., 2012, SPOTL: Some Programs for Ocean-Tide Loading: SIO technical report (http://dx.doi.org/http://es cholarship.org/uc/sio_techreport).</w:t>
+        </w:rPr>
+        <w:t xml:space="preserve">Beilin, J.: Apport de la gravimétrie absolue à la réalisation de la composante gravimétrique du Réseau Géodésique Français, Master thesis, Inst. </w:t>
+      </w:r>
+      <w:r>
+        <w:rPr>
+          <w:rFonts w:ascii="Calibri" w:hAnsi="Calibri"/>
+          <w:lang w:val="en-US"/>
+        </w:rPr>
+        <w:t>Géogr. Natl., Paris, France., 2006.</w:t>
       </w:r>
     </w:p>
     <w:p>
@@ -20314,15 +18474,25 @@
       <w:r>
         <w:rPr>
           <w:rFonts w:ascii="Calibri" w:hAnsi="Calibri"/>
-        </w:rPr>
-        <w:t xml:space="preserve">Beilin, J., 2006, Apport de la gravimétrie absolue à la réalisation de la composante gravimétrique du Réseau Géodésique Français [Master thesis]: Inst. </w:t>
-      </w:r>
-      <w:r>
+          <w:lang w:val="en-US"/>
+        </w:rPr>
+        <w:t>Cattin, R., Mazzotti, S. and Baratin, L.-M.: GravProcess: An easy-to-use MATLAB software to process campaign gravity data and evaluate the associated uncertainties, Comput. Geosci., 81, 20–27, doi:10.1016/j.cageo.2015.04.005, 2015.</w:t>
+      </w:r>
+    </w:p>
+    <w:p>
+      <w:pPr>
+        <w:pStyle w:val="Bibliographie"/>
         <w:rPr>
           <w:rFonts w:ascii="Calibri" w:hAnsi="Calibri"/>
           <w:lang w:val="en-US"/>
         </w:rPr>
-        <w:t>Géogr. Natl., 157 p.</w:t>
+      </w:pPr>
+      <w:r>
+        <w:rPr>
+          <w:rFonts w:ascii="Calibri" w:hAnsi="Calibri"/>
+          <w:lang w:val="en-US"/>
+        </w:rPr>
+        <w:t>Gettings, P., Chapman, D. S. and Allis, R.: Techniques, analysis, and noise in a Salt Lake Valley 4D gravity experiment, Geophysics, 73, 71, doi:10.1190/1.2996303, 2008.</w:t>
       </w:r>
     </w:p>
     <w:p>
@@ -20338,7 +18508,7 @@
           <w:rFonts w:ascii="Calibri" w:hAnsi="Calibri"/>
           <w:lang w:val="en-US"/>
         </w:rPr>
-        <w:t>Cattin, R., Mazzotti, S., and Baratin, L.-M., 2015, GravProcess: An easy-to-use MATLAB software to process campaign gravity data and evaluate the associated uncertainties: Computers &amp; Geosciences, v. 81, p. 20–27, doi: 10.1016/j.cageo.2015.04.005.</w:t>
+        <w:t>Hartmann, T. and Wenzel, H.-G.: The HW95 tidal potential catalogue, Geophys. Res. Lett., 22(24), 3553–3556, doi:10.1029/95GL03324, 1995.</w:t>
       </w:r>
     </w:p>
     <w:p>
@@ -20354,7 +18524,7 @@
           <w:rFonts w:ascii="Calibri" w:hAnsi="Calibri"/>
           <w:lang w:val="en-US"/>
         </w:rPr>
-        <w:t>Gettings, P., Chapman, D.S., and Allis, R., 2008, Techniques, analysis, and noise in a Salt Lake Valley 4D gravity experiment: Geophysics, v. 73, p. 71, doi: 10.1190/1.2996303.</w:t>
+        <w:t>Hector, B. and Hinderer, J.: pyGrav, a Python-based program for handling and processing relative gravity data, Comput. Geosci., doi:10.1016/j.cageo.2016.03.010, 2016.</w:t>
       </w:r>
     </w:p>
     <w:p>
@@ -20370,7 +18540,7 @@
           <w:rFonts w:ascii="Calibri" w:hAnsi="Calibri"/>
           <w:lang w:val="en-US"/>
         </w:rPr>
-        <w:t>Hector, B., Séguis, L., Hinderer, J., Cohard, J.-M., Wubda, M., Descloitres, M., and Benarrosh, N., Accepted, Water storage changes as a marker for baseflow generation processes in a tropical humid basement catchment (Benin): insights from hybrid gravimetry: Water Resources Research,.</w:t>
+        <w:t>Hector, B., Séguis, L., Hinderer, J., Cohard, J.-M., Wubda, M., Descloitres, M. and Benarrosh, N.: Water storage changes as a marker for baseflow generation processes in a tropical humid basement catchment (Benin): insights from hybrid gravimetry, Water Resour. Res., Accepted.</w:t>
       </w:r>
     </w:p>
     <w:p>
@@ -20386,7 +18556,7 @@
           <w:rFonts w:ascii="Calibri" w:hAnsi="Calibri"/>
           <w:lang w:val="en-US"/>
         </w:rPr>
-        <w:t>Hwang, C., Wang, C.-G., and Lee, L.-H., 2002, Adjustment of relative gravity measurements using weighted and datum-free constraints: Computers &amp; geosciences, v. 28, p. 1005–1015, doi: 10.1016/S0098-3004(02)00005-5.</w:t>
+        <w:t>Hwang, C., Wang, C.-G. and Lee, L.-H.: Adjustment of relative gravity measurements using weighted and datum-free constraints, Comput. Geosci., 28(9), 1005–1015, doi:10.1016/S0098-3004(02)00005-5, 2002.</w:t>
       </w:r>
     </w:p>
     <w:p>
@@ -20402,7 +18572,7 @@
           <w:rFonts w:ascii="Calibri" w:hAnsi="Calibri"/>
           <w:lang w:val="en-US"/>
         </w:rPr>
-        <w:t>Lambert, A., and Beaumont, C., 1977, Nano variations in gravity due to seasonal groundwater movements: Implications for the gravitational detection of tectonic movements: Journal of Geophysical Research, v. 82, p. 297–306, doi: 10.1029/JB082i002p00297.</w:t>
+        <w:t>Lambert, A. and Beaumont, C.: Nano variations in gravity due to seasonal groundwater movements: Implications for the gravitational detection of tectonic movements, J. Geophys. Res., 82(2), 297–306, doi:10.1029/JB082i002p00297, 1977.</w:t>
       </w:r>
     </w:p>
     <w:p>
@@ -20418,7 +18588,7 @@
           <w:rFonts w:ascii="Calibri" w:hAnsi="Calibri"/>
           <w:lang w:val="en-US"/>
         </w:rPr>
-        <w:t>Merlet, S., Kopaev, A., Diament, M., Geneves, G., Landragin, A., and Santos, F.P.D., 2008, Micro-gravity investigations for the LNE watt balance project: Metrologia, v. 45, p. 265, doi: 10.1088/0026-1394/45/3/002.</w:t>
+        <w:t>Merlet, S., Kopaev, A., Diament, M., Geneves, G., Landragin, A. and Santos, F. P. D.: Micro-gravity investigations for the LNE watt balance project, Metrologia, 45(3), 265, doi:10.1088/0026-1394/45/3/002, 2008.</w:t>
       </w:r>
     </w:p>
     <w:p>
@@ -20434,7 +18604,7 @@
           <w:rFonts w:ascii="Calibri" w:hAnsi="Calibri"/>
           <w:lang w:val="en-US"/>
         </w:rPr>
-        <w:t>Montgomery, E.L., 1971, Determination of coefficient of storage by use of gravity measurements. [PhD Thesis]: The University of Arizona.</w:t>
+        <w:t>Montgomery, E. L.: Determination of coefficient of storage by use of gravity measurements., PhD Thesis, The University of Arizona. [online] Available from: http://arizona.openrepository.com/arizona/handle/10150/190978 (Accessed 5 April 2013), 1971.</w:t>
       </w:r>
     </w:p>
     <w:p>
@@ -20450,7 +18620,7 @@
           <w:rFonts w:ascii="Calibri" w:hAnsi="Calibri"/>
           <w:lang w:val="en-US"/>
         </w:rPr>
-        <w:t>Munk, W.H., and Cartwright, D.E., 1966, Tidal Spectroscopy and Prediction: Royal Society of London Philosophical Transactions Series A, v. 259, p. 533–581, doi: 10.1098/rsta.1966.0024.</w:t>
+        <w:t>Munk, W. H. and Cartwright, D. E.: Tidal Spectroscopy and Prediction, R. Soc. Lond. Philos. Trans. Ser. A, 259, 533–581, doi:10.1098/rsta.1966.0024, 1966.</w:t>
       </w:r>
     </w:p>
     <w:p>
@@ -20466,7 +18636,7 @@
           <w:rFonts w:ascii="Calibri" w:hAnsi="Calibri"/>
           <w:lang w:val="en-US"/>
         </w:rPr>
-        <w:t>Seigel, H.O., Brcic, I., and Mistry, P., 1995, A guide to high precision land gravimeter surveys: Scintrex LTD.</w:t>
+        <w:t>Seigel, H. O., Brcic, I. and Mistry, P.: A guide to high precision land gravimeter surveys, Scintrex LTD, Concord, Ontario., 1995.</w:t>
       </w:r>
     </w:p>
     <w:p>
@@ -20482,7 +18652,7 @@
           <w:rFonts w:ascii="Calibri" w:hAnsi="Calibri"/>
           <w:lang w:val="en-US"/>
         </w:rPr>
-        <w:t>Torge, W., 1980, Geodesy.: Berlin, New York, Walter de Gruyter.</w:t>
+        <w:t>Torge, W.: Geodesy., Walter de Gruyter, Berlin, New York., 1980.</w:t>
       </w:r>
     </w:p>
     <w:p>
@@ -20490,6 +18660,7 @@
         <w:pStyle w:val="Bibliographie"/>
         <w:rPr>
           <w:rFonts w:ascii="Calibri" w:hAnsi="Calibri"/>
+          <w:lang w:val="en-US"/>
         </w:rPr>
       </w:pPr>
       <w:r>
@@ -20497,13 +18668,7 @@
           <w:rFonts w:ascii="Calibri" w:hAnsi="Calibri"/>
           <w:lang w:val="en-US"/>
         </w:rPr>
-        <w:t xml:space="preserve">Wenzel, H., 1996, The nanogal software: earth tide data processing package: Eterna 3.3.: Bull. d’Inf. </w:t>
-      </w:r>
-      <w:r>
-        <w:rPr>
-          <w:rFonts w:ascii="Calibri" w:hAnsi="Calibri"/>
-        </w:rPr>
-        <w:t>Marées Terr., p. 9425–9439.</w:t>
+        <w:t>Wenzel, H.: The nanogal software: earth tide data processing package: Eterna 3.3., Bull Inf Marées Terr, (124), 9425–9439, 1996.</w:t>
       </w:r>
     </w:p>
     <w:p>
@@ -22368,7 +20533,6 @@
   <w:style w:type="character" w:default="1" w:styleId="Policepardfaut">
     <w:name w:val="Default Paragraph Font"/>
     <w:uiPriority w:val="1"/>
-    <w:semiHidden/>
     <w:unhideWhenUsed/>
   </w:style>
   <w:style w:type="table" w:default="1" w:styleId="TableauNormal">
@@ -22667,7 +20831,6 @@
     <w:rsid w:val="002A64CC"/>
     <w:pPr>
       <w:spacing w:after="240" w:line="240" w:lineRule="auto"/>
-      <w:ind w:left="720" w:hanging="720"/>
     </w:pPr>
   </w:style>
   <w:style w:type="table" w:styleId="Grilledutableau">
@@ -23341,7 +21504,7 @@
 </file>
 
 <file path=customXml/itemProps2.xml><?xml version="1.0" encoding="utf-8"?>
-<ds:datastoreItem xmlns:ds="http://schemas.openxmlformats.org/officeDocument/2006/customXml" ds:itemID="{82BB3DC1-EA8F-40EE-872D-45439F45131C}">
+<ds:datastoreItem xmlns:ds="http://schemas.openxmlformats.org/officeDocument/2006/customXml" ds:itemID="{51978CD4-3149-4F48-8E79-DA2D8DF01B7E}">
   <ds:schemaRefs>
     <ds:schemaRef ds:uri="http://schemas.openxmlformats.org/officeDocument/2006/bibliography"/>
   </ds:schemaRefs>

</xml_diff>